<commit_message>
Projekt terv: adatbázistervvel kibővítve
Csináltam egy adatbázis tervet, már csak backend terv hiányzik
</commit_message>
<xml_diff>
--- a/Projekt_Terv.docx
+++ b/Projekt_Terv.docx
@@ -1669,34 +1669,777 @@
         </w:rPr>
         <w:t>):</w:t>
       </w:r>
-    </w:p>
-    <w:p>
-      <w:pPr>
-        <w:pStyle w:val="ListParagraph"/>
-        <w:numPr>
-          <w:ilvl w:val="0"/>
-          <w:numId w:val="2"/>
-        </w:numPr>
-        <w:spacing w:line="360" w:lineRule="auto"/>
-        <w:rPr>
-          <w:rFonts w:cs="Arial"/>
-          <w:sz w:val="28"/>
-          <w:szCs w:val="28"/>
-        </w:rPr>
-      </w:pPr>
-      <w:r>
-        <w:t>a</w:t>
-      </w:r>
-    </w:p>
-    <w:p>
-      <w:pPr>
-        <w:spacing w:line="360" w:lineRule="auto"/>
-        <w:rPr>
-          <w:rFonts w:cs="Arial"/>
-          <w:sz w:val="28"/>
-          <w:szCs w:val="28"/>
-        </w:rPr>
-      </w:pPr>
+      <w:r>
+        <w:rPr>
+          <w:rFonts w:ascii="Times New Roman" w:hAnsi="Times New Roman" w:cs="Times New Roman"/>
+          <w:b/>
+          <w:bCs/>
+          <w:sz w:val="28"/>
+          <w:szCs w:val="28"/>
+        </w:rPr>
+        <w:t xml:space="preserve"> </w:t>
+      </w:r>
+      <w:r>
+        <w:t>adatbazis tervezo grafikusan: draw.io</w:t>
+      </w:r>
+    </w:p>
+    <w:p>
+      <w:pPr>
+        <w:pStyle w:val="ListParagraph"/>
+        <w:numPr>
+          <w:ilvl w:val="0"/>
+          <w:numId w:val="2"/>
+        </w:numPr>
+        <w:spacing w:line="360" w:lineRule="auto"/>
+        <w:rPr>
+          <w:rFonts w:cs="Arial"/>
+          <w:sz w:val="28"/>
+          <w:szCs w:val="28"/>
+        </w:rPr>
+      </w:pPr>
+      <w:r>
+        <w:rPr>
+          <w:sz w:val="28"/>
+          <w:szCs w:val="28"/>
+        </w:rPr>
+        <w:t>users tábla:</w:t>
+      </w:r>
+    </w:p>
+    <w:p>
+      <w:pPr>
+        <w:pStyle w:val="ListParagraph"/>
+        <w:numPr>
+          <w:ilvl w:val="1"/>
+          <w:numId w:val="2"/>
+        </w:numPr>
+        <w:spacing w:line="360" w:lineRule="auto"/>
+        <w:rPr>
+          <w:rFonts w:cs="Arial"/>
+          <w:sz w:val="28"/>
+          <w:szCs w:val="28"/>
+        </w:rPr>
+      </w:pPr>
+      <w:r>
+        <w:rPr>
+          <w:rFonts w:cs="Arial"/>
+          <w:sz w:val="28"/>
+          <w:szCs w:val="28"/>
+        </w:rPr>
+        <w:t>id: INT (unsigned), AUTO_INCREMENT, PK</w:t>
+      </w:r>
+    </w:p>
+    <w:p>
+      <w:pPr>
+        <w:pStyle w:val="ListParagraph"/>
+        <w:numPr>
+          <w:ilvl w:val="1"/>
+          <w:numId w:val="2"/>
+        </w:numPr>
+        <w:spacing w:line="360" w:lineRule="auto"/>
+        <w:rPr>
+          <w:rFonts w:cs="Arial"/>
+          <w:sz w:val="28"/>
+          <w:szCs w:val="28"/>
+        </w:rPr>
+      </w:pPr>
+      <w:r>
+        <w:rPr>
+          <w:rFonts w:cs="Arial"/>
+          <w:sz w:val="28"/>
+          <w:szCs w:val="28"/>
+        </w:rPr>
+        <w:t>username: VARCHAR(?), UNIQUE, NOT NULL</w:t>
+      </w:r>
+    </w:p>
+    <w:p>
+      <w:pPr>
+        <w:pStyle w:val="ListParagraph"/>
+        <w:numPr>
+          <w:ilvl w:val="1"/>
+          <w:numId w:val="2"/>
+        </w:numPr>
+        <w:spacing w:line="360" w:lineRule="auto"/>
+        <w:rPr>
+          <w:rFonts w:cs="Arial"/>
+          <w:sz w:val="28"/>
+          <w:szCs w:val="28"/>
+        </w:rPr>
+      </w:pPr>
+      <w:r>
+        <w:rPr>
+          <w:rFonts w:cs="Arial"/>
+          <w:sz w:val="28"/>
+          <w:szCs w:val="28"/>
+        </w:rPr>
+        <w:t>email: VARCHAR(?), UNIQUE, NOT NULL</w:t>
+      </w:r>
+    </w:p>
+    <w:p>
+      <w:pPr>
+        <w:pStyle w:val="ListParagraph"/>
+        <w:numPr>
+          <w:ilvl w:val="1"/>
+          <w:numId w:val="2"/>
+        </w:numPr>
+        <w:spacing w:line="360" w:lineRule="auto"/>
+        <w:rPr>
+          <w:rFonts w:cs="Arial"/>
+          <w:sz w:val="28"/>
+          <w:szCs w:val="28"/>
+        </w:rPr>
+      </w:pPr>
+      <w:r>
+        <w:rPr>
+          <w:rFonts w:cs="Arial"/>
+          <w:sz w:val="28"/>
+          <w:szCs w:val="28"/>
+        </w:rPr>
+        <w:t>password: VARCHAR(?), NOT NULL</w:t>
+      </w:r>
+    </w:p>
+    <w:p>
+      <w:pPr>
+        <w:pStyle w:val="ListParagraph"/>
+        <w:numPr>
+          <w:ilvl w:val="1"/>
+          <w:numId w:val="2"/>
+        </w:numPr>
+        <w:spacing w:line="360" w:lineRule="auto"/>
+        <w:rPr>
+          <w:rFonts w:cs="Arial"/>
+          <w:sz w:val="28"/>
+          <w:szCs w:val="28"/>
+        </w:rPr>
+      </w:pPr>
+      <w:r>
+        <w:rPr>
+          <w:rFonts w:cs="Arial"/>
+          <w:sz w:val="28"/>
+          <w:szCs w:val="28"/>
+        </w:rPr>
+        <w:t>phoneNumber: VARCHAR(12), NULL</w:t>
+      </w:r>
+    </w:p>
+    <w:p>
+      <w:pPr>
+        <w:pStyle w:val="ListParagraph"/>
+        <w:numPr>
+          <w:ilvl w:val="1"/>
+          <w:numId w:val="2"/>
+        </w:numPr>
+        <w:spacing w:line="360" w:lineRule="auto"/>
+        <w:rPr>
+          <w:rFonts w:cs="Arial"/>
+          <w:sz w:val="28"/>
+          <w:szCs w:val="28"/>
+        </w:rPr>
+      </w:pPr>
+      <w:r>
+        <w:rPr>
+          <w:rFonts w:cs="Arial"/>
+          <w:sz w:val="28"/>
+          <w:szCs w:val="28"/>
+        </w:rPr>
+        <w:t>profilePicture:</w:t>
+      </w:r>
+      <w:r>
+        <w:rPr>
+          <w:rFonts w:cs="Arial"/>
+          <w:sz w:val="28"/>
+          <w:szCs w:val="28"/>
+        </w:rPr>
+        <w:t xml:space="preserve"> VARCHAR(255) NULL DEFAULT ’/uploadedPictures/default.png’</w:t>
+      </w:r>
+    </w:p>
+    <w:p>
+      <w:pPr>
+        <w:pStyle w:val="ListParagraph"/>
+        <w:numPr>
+          <w:ilvl w:val="1"/>
+          <w:numId w:val="2"/>
+        </w:numPr>
+        <w:spacing w:line="360" w:lineRule="auto"/>
+        <w:rPr>
+          <w:rFonts w:cs="Arial"/>
+          <w:sz w:val="28"/>
+          <w:szCs w:val="28"/>
+        </w:rPr>
+      </w:pPr>
+      <w:r>
+        <w:rPr>
+          <w:rFonts w:cs="Arial"/>
+          <w:sz w:val="28"/>
+          <w:szCs w:val="28"/>
+        </w:rPr>
+        <w:t>isAdmin: BOOLEAN, alapértelmezett érték: false</w:t>
+      </w:r>
+    </w:p>
+    <w:p>
+      <w:pPr>
+        <w:pStyle w:val="ListParagraph"/>
+        <w:numPr>
+          <w:ilvl w:val="1"/>
+          <w:numId w:val="2"/>
+        </w:numPr>
+        <w:spacing w:line="360" w:lineRule="auto"/>
+        <w:rPr>
+          <w:rFonts w:cs="Arial"/>
+          <w:sz w:val="28"/>
+          <w:szCs w:val="28"/>
+        </w:rPr>
+      </w:pPr>
+      <w:r>
+        <w:rPr>
+          <w:rFonts w:cs="Arial"/>
+          <w:sz w:val="28"/>
+          <w:szCs w:val="28"/>
+        </w:rPr>
+        <w:t>createdAt: DATETIME, apalértelmezett érték: aktuális dátum-idő (Budapest időzóna)</w:t>
+      </w:r>
+    </w:p>
+    <w:p>
+      <w:pPr>
+        <w:pStyle w:val="ListParagraph"/>
+        <w:numPr>
+          <w:ilvl w:val="1"/>
+          <w:numId w:val="2"/>
+        </w:numPr>
+        <w:spacing w:line="360" w:lineRule="auto"/>
+        <w:rPr>
+          <w:rFonts w:cs="Arial"/>
+          <w:sz w:val="28"/>
+          <w:szCs w:val="28"/>
+        </w:rPr>
+      </w:pPr>
+      <w:r>
+        <w:rPr>
+          <w:rFonts w:cs="Arial"/>
+          <w:sz w:val="28"/>
+          <w:szCs w:val="28"/>
+        </w:rPr>
+        <w:t>updated</w:t>
+      </w:r>
+      <w:r>
+        <w:rPr>
+          <w:rFonts w:cs="Arial"/>
+          <w:sz w:val="28"/>
+          <w:szCs w:val="28"/>
+        </w:rPr>
+        <w:t>At: DATETIME, a</w:t>
+      </w:r>
+      <w:r>
+        <w:rPr>
+          <w:rFonts w:cs="Arial"/>
+          <w:sz w:val="28"/>
+          <w:szCs w:val="28"/>
+        </w:rPr>
+        <w:t>lap</w:t>
+      </w:r>
+      <w:r>
+        <w:rPr>
+          <w:rFonts w:cs="Arial"/>
+          <w:sz w:val="28"/>
+          <w:szCs w:val="28"/>
+        </w:rPr>
+        <w:t>értelmezett érték: aktuális dátum-idő (Budapest időzóna)</w:t>
+      </w:r>
+    </w:p>
+    <w:p>
+      <w:pPr>
+        <w:pStyle w:val="ListParagraph"/>
+        <w:numPr>
+          <w:ilvl w:val="0"/>
+          <w:numId w:val="2"/>
+        </w:numPr>
+        <w:spacing w:line="360" w:lineRule="auto"/>
+        <w:rPr>
+          <w:rFonts w:cs="Arial"/>
+          <w:sz w:val="28"/>
+          <w:szCs w:val="28"/>
+        </w:rPr>
+      </w:pPr>
+      <w:r>
+        <w:rPr>
+          <w:sz w:val="28"/>
+          <w:szCs w:val="28"/>
+        </w:rPr>
+        <w:t xml:space="preserve">clans </w:t>
+      </w:r>
+      <w:r>
+        <w:rPr>
+          <w:sz w:val="28"/>
+          <w:szCs w:val="28"/>
+        </w:rPr>
+        <w:t>tábla:</w:t>
+      </w:r>
+    </w:p>
+    <w:p>
+      <w:pPr>
+        <w:pStyle w:val="ListParagraph"/>
+        <w:numPr>
+          <w:ilvl w:val="1"/>
+          <w:numId w:val="2"/>
+        </w:numPr>
+        <w:spacing w:line="360" w:lineRule="auto"/>
+        <w:rPr>
+          <w:rFonts w:cs="Arial"/>
+          <w:sz w:val="28"/>
+          <w:szCs w:val="28"/>
+        </w:rPr>
+      </w:pPr>
+      <w:r>
+        <w:rPr>
+          <w:rFonts w:cs="Arial"/>
+          <w:sz w:val="28"/>
+          <w:szCs w:val="28"/>
+        </w:rPr>
+        <w:t>id: INT (unsigned), AUTO_INCREMENT, PK</w:t>
+      </w:r>
+    </w:p>
+    <w:p>
+      <w:pPr>
+        <w:pStyle w:val="ListParagraph"/>
+        <w:numPr>
+          <w:ilvl w:val="1"/>
+          <w:numId w:val="2"/>
+        </w:numPr>
+        <w:spacing w:line="360" w:lineRule="auto"/>
+        <w:rPr>
+          <w:rFonts w:cs="Arial"/>
+          <w:sz w:val="28"/>
+          <w:szCs w:val="28"/>
+        </w:rPr>
+      </w:pPr>
+      <w:r>
+        <w:rPr>
+          <w:rFonts w:cs="Arial"/>
+          <w:sz w:val="28"/>
+          <w:szCs w:val="28"/>
+        </w:rPr>
+        <w:t>name: VARCHAR(?), UNIQIUE, NOT NULL</w:t>
+      </w:r>
+    </w:p>
+    <w:p>
+      <w:pPr>
+        <w:pStyle w:val="ListParagraph"/>
+        <w:numPr>
+          <w:ilvl w:val="1"/>
+          <w:numId w:val="2"/>
+        </w:numPr>
+        <w:spacing w:line="360" w:lineRule="auto"/>
+        <w:rPr>
+          <w:rFonts w:cs="Arial"/>
+          <w:sz w:val="28"/>
+          <w:szCs w:val="28"/>
+        </w:rPr>
+      </w:pPr>
+      <w:r>
+        <w:rPr>
+          <w:rFonts w:cs="Arial"/>
+          <w:sz w:val="28"/>
+          <w:szCs w:val="28"/>
+        </w:rPr>
+        <w:t>game: VARCHAR(?), UNIQUE, NOT NULL</w:t>
+      </w:r>
+    </w:p>
+    <w:p>
+      <w:pPr>
+        <w:pStyle w:val="ListParagraph"/>
+        <w:numPr>
+          <w:ilvl w:val="1"/>
+          <w:numId w:val="2"/>
+        </w:numPr>
+        <w:spacing w:line="360" w:lineRule="auto"/>
+        <w:rPr>
+          <w:rFonts w:cs="Arial"/>
+          <w:sz w:val="28"/>
+          <w:szCs w:val="28"/>
+        </w:rPr>
+      </w:pPr>
+      <w:r>
+        <w:rPr>
+          <w:rFonts w:cs="Arial"/>
+          <w:sz w:val="28"/>
+          <w:szCs w:val="28"/>
+        </w:rPr>
+        <w:t>description: VARCHAR(?), UNIQUE, NOT NULL</w:t>
+      </w:r>
+    </w:p>
+    <w:p>
+      <w:pPr>
+        <w:pStyle w:val="ListParagraph"/>
+        <w:numPr>
+          <w:ilvl w:val="1"/>
+          <w:numId w:val="2"/>
+        </w:numPr>
+        <w:spacing w:line="360" w:lineRule="auto"/>
+        <w:rPr>
+          <w:rFonts w:cs="Arial"/>
+          <w:sz w:val="28"/>
+          <w:szCs w:val="28"/>
+        </w:rPr>
+      </w:pPr>
+      <w:r>
+        <w:rPr>
+          <w:rFonts w:cs="Arial"/>
+          <w:sz w:val="28"/>
+          <w:szCs w:val="28"/>
+        </w:rPr>
+        <w:t>ownerid: INT</w:t>
+      </w:r>
+    </w:p>
+    <w:p>
+      <w:pPr>
+        <w:pStyle w:val="ListParagraph"/>
+        <w:numPr>
+          <w:ilvl w:val="0"/>
+          <w:numId w:val="2"/>
+        </w:numPr>
+        <w:spacing w:line="360" w:lineRule="auto"/>
+        <w:rPr>
+          <w:rFonts w:cs="Arial"/>
+          <w:sz w:val="28"/>
+          <w:szCs w:val="28"/>
+        </w:rPr>
+      </w:pPr>
+      <w:r>
+        <w:rPr>
+          <w:rFonts w:cs="Arial"/>
+          <w:sz w:val="28"/>
+          <w:szCs w:val="28"/>
+        </w:rPr>
+        <w:t>clan_members tábla:</w:t>
+      </w:r>
+    </w:p>
+    <w:p>
+      <w:pPr>
+        <w:pStyle w:val="ListParagraph"/>
+        <w:numPr>
+          <w:ilvl w:val="1"/>
+          <w:numId w:val="2"/>
+        </w:numPr>
+        <w:spacing w:line="360" w:lineRule="auto"/>
+        <w:rPr>
+          <w:rFonts w:cs="Arial"/>
+          <w:sz w:val="28"/>
+          <w:szCs w:val="28"/>
+        </w:rPr>
+      </w:pPr>
+      <w:r>
+        <w:rPr>
+          <w:rFonts w:cs="Arial"/>
+          <w:sz w:val="28"/>
+          <w:szCs w:val="28"/>
+        </w:rPr>
+        <w:t>id:</w:t>
+      </w:r>
+      <w:r>
+        <w:rPr>
+          <w:rFonts w:cs="Arial"/>
+          <w:sz w:val="28"/>
+          <w:szCs w:val="28"/>
+        </w:rPr>
+        <w:t xml:space="preserve"> INT (unsigned), AUTO_INCREMENT, PK</w:t>
+      </w:r>
+    </w:p>
+    <w:p>
+      <w:pPr>
+        <w:pStyle w:val="ListParagraph"/>
+        <w:numPr>
+          <w:ilvl w:val="1"/>
+          <w:numId w:val="2"/>
+        </w:numPr>
+        <w:spacing w:line="360" w:lineRule="auto"/>
+        <w:rPr>
+          <w:rFonts w:cs="Arial"/>
+          <w:sz w:val="28"/>
+          <w:szCs w:val="28"/>
+        </w:rPr>
+      </w:pPr>
+      <w:r>
+        <w:rPr>
+          <w:rFonts w:cs="Arial"/>
+          <w:sz w:val="28"/>
+          <w:szCs w:val="28"/>
+        </w:rPr>
+        <w:t>clan</w:t>
+      </w:r>
+      <w:r>
+        <w:rPr>
+          <w:rFonts w:cs="Arial"/>
+          <w:sz w:val="28"/>
+          <w:szCs w:val="28"/>
+        </w:rPr>
+        <w:t>M</w:t>
+      </w:r>
+      <w:r>
+        <w:rPr>
+          <w:rFonts w:cs="Arial"/>
+          <w:sz w:val="28"/>
+          <w:szCs w:val="28"/>
+        </w:rPr>
+        <w:t>embers: VARCHAR (unsigned)</w:t>
+      </w:r>
+      <w:r>
+        <w:rPr>
+          <w:rFonts w:cs="Arial"/>
+          <w:sz w:val="28"/>
+          <w:szCs w:val="28"/>
+        </w:rPr>
+        <w:t>: egy json lesz feltöltve (</w:t>
+      </w:r>
+      <w:r>
+        <w:rPr>
+          <w:rFonts w:cs="Arial"/>
+          <w:sz w:val="28"/>
+          <w:szCs w:val="28"/>
+        </w:rPr>
+        <w:t>userid</w:t>
+      </w:r>
+      <w:r>
+        <w:rPr>
+          <w:rFonts w:cs="Arial"/>
+          <w:sz w:val="28"/>
+          <w:szCs w:val="28"/>
+        </w:rPr>
+        <w:t xml:space="preserve">, </w:t>
+      </w:r>
+      <w:r>
+        <w:rPr>
+          <w:rFonts w:cs="Arial"/>
+          <w:sz w:val="28"/>
+          <w:szCs w:val="28"/>
+        </w:rPr>
+        <w:t>joinedAt</w:t>
+      </w:r>
+      <w:r>
+        <w:rPr>
+          <w:rFonts w:cs="Arial"/>
+          <w:sz w:val="28"/>
+          <w:szCs w:val="28"/>
+        </w:rPr>
+        <w:t xml:space="preserve">) </w:t>
+      </w:r>
+      <w:r>
+        <w:rPr>
+          <w:rFonts w:cs="Arial"/>
+          <w:sz w:val="28"/>
+          <w:szCs w:val="28"/>
+        </w:rPr>
+        <w:t>ide és a backend kezeli ezt az objektumot,</w:t>
+      </w:r>
+    </w:p>
+    <w:p>
+      <w:pPr>
+        <w:pStyle w:val="ListParagraph"/>
+        <w:numPr>
+          <w:ilvl w:val="1"/>
+          <w:numId w:val="2"/>
+        </w:numPr>
+        <w:spacing w:after="100" w:afterAutospacing="1" w:line="600" w:lineRule="auto"/>
+        <w:ind w:left="1797" w:hanging="357"/>
+        <w:rPr>
+          <w:rFonts w:cs="Arial"/>
+          <w:sz w:val="28"/>
+          <w:szCs w:val="28"/>
+        </w:rPr>
+      </w:pPr>
+      <w:r>
+        <w:rPr>
+          <w:rFonts w:cs="Arial"/>
+          <w:sz w:val="28"/>
+          <w:szCs w:val="28"/>
+        </w:rPr>
+        <w:t>clan_id: INT</w:t>
+      </w:r>
+    </w:p>
+    <w:p>
+      <w:pPr>
+        <w:pStyle w:val="ListParagraph"/>
+        <w:numPr>
+          <w:ilvl w:val="0"/>
+          <w:numId w:val="2"/>
+        </w:numPr>
+        <w:spacing w:before="360" w:line="360" w:lineRule="auto"/>
+        <w:ind w:left="1434" w:hanging="357"/>
+        <w:rPr>
+          <w:rFonts w:cs="Arial"/>
+          <w:sz w:val="28"/>
+          <w:szCs w:val="28"/>
+        </w:rPr>
+      </w:pPr>
+      <w:r>
+        <w:rPr>
+          <w:rFonts w:cs="Arial"/>
+          <w:sz w:val="28"/>
+          <w:szCs w:val="28"/>
+        </w:rPr>
+        <w:lastRenderedPageBreak/>
+        <w:t xml:space="preserve">messages </w:t>
+      </w:r>
+      <w:r>
+        <w:rPr>
+          <w:rFonts w:cs="Arial"/>
+          <w:sz w:val="28"/>
+          <w:szCs w:val="28"/>
+        </w:rPr>
+        <w:t>tábla:</w:t>
+      </w:r>
+    </w:p>
+    <w:p>
+      <w:pPr>
+        <w:pStyle w:val="ListParagraph"/>
+        <w:numPr>
+          <w:ilvl w:val="1"/>
+          <w:numId w:val="2"/>
+        </w:numPr>
+        <w:spacing w:line="360" w:lineRule="auto"/>
+        <w:rPr>
+          <w:rFonts w:cs="Arial"/>
+          <w:sz w:val="28"/>
+          <w:szCs w:val="28"/>
+        </w:rPr>
+      </w:pPr>
+      <w:r>
+        <w:rPr>
+          <w:rFonts w:cs="Arial"/>
+          <w:sz w:val="28"/>
+          <w:szCs w:val="28"/>
+        </w:rPr>
+        <w:t xml:space="preserve">id: </w:t>
+      </w:r>
+      <w:r>
+        <w:rPr>
+          <w:rFonts w:cs="Arial"/>
+          <w:sz w:val="28"/>
+          <w:szCs w:val="28"/>
+        </w:rPr>
+        <w:t>INT (unsigned), AUTO_INCREMENT, PK</w:t>
+      </w:r>
+    </w:p>
+    <w:p>
+      <w:pPr>
+        <w:pStyle w:val="ListParagraph"/>
+        <w:numPr>
+          <w:ilvl w:val="1"/>
+          <w:numId w:val="2"/>
+        </w:numPr>
+        <w:spacing w:line="360" w:lineRule="auto"/>
+        <w:rPr>
+          <w:rFonts w:cs="Arial"/>
+          <w:sz w:val="28"/>
+          <w:szCs w:val="28"/>
+        </w:rPr>
+      </w:pPr>
+      <w:r>
+        <w:rPr>
+          <w:rFonts w:cs="Arial"/>
+          <w:sz w:val="28"/>
+          <w:szCs w:val="28"/>
+        </w:rPr>
+        <w:t>groupId: INT</w:t>
+      </w:r>
+    </w:p>
+    <w:p>
+      <w:pPr>
+        <w:pStyle w:val="ListParagraph"/>
+        <w:numPr>
+          <w:ilvl w:val="1"/>
+          <w:numId w:val="2"/>
+        </w:numPr>
+        <w:spacing w:line="360" w:lineRule="auto"/>
+        <w:rPr>
+          <w:rFonts w:cs="Arial"/>
+          <w:sz w:val="28"/>
+          <w:szCs w:val="28"/>
+        </w:rPr>
+      </w:pPr>
+      <w:r>
+        <w:rPr>
+          <w:rFonts w:cs="Arial"/>
+          <w:sz w:val="28"/>
+          <w:szCs w:val="28"/>
+        </w:rPr>
+        <w:t>userId: INT</w:t>
+      </w:r>
+    </w:p>
+    <w:p>
+      <w:pPr>
+        <w:pStyle w:val="ListParagraph"/>
+        <w:numPr>
+          <w:ilvl w:val="1"/>
+          <w:numId w:val="2"/>
+        </w:numPr>
+        <w:spacing w:line="360" w:lineRule="auto"/>
+        <w:rPr>
+          <w:rFonts w:cs="Arial"/>
+          <w:sz w:val="28"/>
+          <w:szCs w:val="28"/>
+        </w:rPr>
+      </w:pPr>
+      <w:r>
+        <w:rPr>
+          <w:rFonts w:cs="Arial"/>
+          <w:sz w:val="28"/>
+          <w:szCs w:val="28"/>
+        </w:rPr>
+        <w:t>text: VARCHAR(1000), NOT NULL</w:t>
+      </w:r>
+    </w:p>
+    <w:p>
+      <w:pPr>
+        <w:pStyle w:val="ListParagraph"/>
+        <w:numPr>
+          <w:ilvl w:val="1"/>
+          <w:numId w:val="2"/>
+        </w:numPr>
+        <w:spacing w:line="360" w:lineRule="auto"/>
+        <w:rPr>
+          <w:rFonts w:cs="Arial"/>
+          <w:sz w:val="28"/>
+          <w:szCs w:val="28"/>
+        </w:rPr>
+      </w:pPr>
+      <w:r>
+        <w:rPr>
+          <w:rFonts w:cs="Arial"/>
+          <w:sz w:val="28"/>
+          <w:szCs w:val="28"/>
+        </w:rPr>
+        <w:t xml:space="preserve">sentAt: </w:t>
+      </w:r>
+      <w:r>
+        <w:rPr>
+          <w:rFonts w:cs="Arial"/>
+          <w:sz w:val="28"/>
+          <w:szCs w:val="28"/>
+        </w:rPr>
+        <w:t>DATETIME, a</w:t>
+      </w:r>
+      <w:r>
+        <w:rPr>
+          <w:rFonts w:cs="Arial"/>
+          <w:sz w:val="28"/>
+          <w:szCs w:val="28"/>
+        </w:rPr>
+        <w:t>lap</w:t>
+      </w:r>
+      <w:r>
+        <w:rPr>
+          <w:rFonts w:cs="Arial"/>
+          <w:sz w:val="28"/>
+          <w:szCs w:val="28"/>
+        </w:rPr>
+        <w:t>értelmezett érték: aktuális dátum-idő (Budapest időzóna)</w:t>
+      </w:r>
+      <w:r>
+        <w:rPr>
+          <w:rFonts w:cs="Arial"/>
+          <w:sz w:val="28"/>
+          <w:szCs w:val="28"/>
+        </w:rPr>
+        <w:t xml:space="preserve"> </w:t>
+      </w:r>
     </w:p>
     <w:p>
       <w:pPr>

</xml_diff>

<commit_message>
Projekt terv 99% kész (projekt név hiányzik)
Alap terv, backend terv, adatbázis terv kész. Minden kész:3. Csak egy projekt név kéne.
</commit_message>
<xml_diff>
--- a/Projekt_Terv.docx
+++ b/Projekt_Terv.docx
@@ -31,7 +31,7 @@
     </w:p>
     <w:p>
       <w:pPr>
-        <w:pStyle w:val="ListParagraph"/>
+        <w:pStyle w:val="Listaszerbekezds"/>
         <w:numPr>
           <w:ilvl w:val="0"/>
           <w:numId w:val="1"/>
@@ -60,7 +60,7 @@
     </w:p>
     <w:p>
       <w:pPr>
-        <w:pStyle w:val="ListParagraph"/>
+        <w:pStyle w:val="Listaszerbekezds"/>
         <w:numPr>
           <w:ilvl w:val="0"/>
           <w:numId w:val="3"/>
@@ -131,7 +131,7 @@
     </w:p>
     <w:p>
       <w:pPr>
-        <w:pStyle w:val="ListParagraph"/>
+        <w:pStyle w:val="Listaszerbekezds"/>
         <w:numPr>
           <w:ilvl w:val="0"/>
           <w:numId w:val="3"/>
@@ -243,7 +243,7 @@
     </w:p>
     <w:p>
       <w:pPr>
-        <w:pStyle w:val="ListParagraph"/>
+        <w:pStyle w:val="Listaszerbekezds"/>
         <w:numPr>
           <w:ilvl w:val="0"/>
           <w:numId w:val="1"/>
@@ -270,7 +270,7 @@
     </w:p>
     <w:p>
       <w:pPr>
-        <w:pStyle w:val="ListParagraph"/>
+        <w:pStyle w:val="Listaszerbekezds"/>
         <w:numPr>
           <w:ilvl w:val="0"/>
           <w:numId w:val="2"/>
@@ -302,7 +302,7 @@
     </w:p>
     <w:p>
       <w:pPr>
-        <w:pStyle w:val="ListParagraph"/>
+        <w:pStyle w:val="Listaszerbekezds"/>
         <w:numPr>
           <w:ilvl w:val="0"/>
           <w:numId w:val="2"/>
@@ -343,7 +343,7 @@
     </w:p>
     <w:p>
       <w:pPr>
-        <w:pStyle w:val="ListParagraph"/>
+        <w:pStyle w:val="Listaszerbekezds"/>
         <w:numPr>
           <w:ilvl w:val="0"/>
           <w:numId w:val="1"/>
@@ -366,7 +366,7 @@
     </w:p>
     <w:p>
       <w:pPr>
-        <w:pStyle w:val="ListParagraph"/>
+        <w:pStyle w:val="Listaszerbekezds"/>
         <w:numPr>
           <w:ilvl w:val="0"/>
           <w:numId w:val="2"/>
@@ -385,7 +385,7 @@
     </w:p>
     <w:p>
       <w:pPr>
-        <w:pStyle w:val="ListParagraph"/>
+        <w:pStyle w:val="Listaszerbekezds"/>
         <w:numPr>
           <w:ilvl w:val="0"/>
           <w:numId w:val="2"/>
@@ -404,7 +404,7 @@
     </w:p>
     <w:p>
       <w:pPr>
-        <w:pStyle w:val="ListParagraph"/>
+        <w:pStyle w:val="Listaszerbekezds"/>
         <w:numPr>
           <w:ilvl w:val="0"/>
           <w:numId w:val="2"/>
@@ -423,7 +423,7 @@
     </w:p>
     <w:p>
       <w:pPr>
-        <w:pStyle w:val="ListParagraph"/>
+        <w:pStyle w:val="Listaszerbekezds"/>
         <w:numPr>
           <w:ilvl w:val="0"/>
           <w:numId w:val="2"/>
@@ -442,7 +442,7 @@
     </w:p>
     <w:p>
       <w:pPr>
-        <w:pStyle w:val="ListParagraph"/>
+        <w:pStyle w:val="Listaszerbekezds"/>
         <w:spacing w:line="360" w:lineRule="auto"/>
         <w:ind w:left="1440"/>
         <w:rPr>
@@ -452,7 +452,7 @@
     </w:p>
     <w:p>
       <w:pPr>
-        <w:pStyle w:val="ListParagraph"/>
+        <w:pStyle w:val="Listaszerbekezds"/>
         <w:numPr>
           <w:ilvl w:val="0"/>
           <w:numId w:val="2"/>
@@ -477,7 +477,7 @@
     </w:p>
     <w:p>
       <w:pPr>
-        <w:pStyle w:val="ListParagraph"/>
+        <w:pStyle w:val="Listaszerbekezds"/>
         <w:numPr>
           <w:ilvl w:val="0"/>
           <w:numId w:val="2"/>
@@ -513,7 +513,7 @@
     </w:p>
     <w:p>
       <w:pPr>
-        <w:pStyle w:val="ListParagraph"/>
+        <w:pStyle w:val="Listaszerbekezds"/>
         <w:numPr>
           <w:ilvl w:val="0"/>
           <w:numId w:val="1"/>
@@ -534,7 +534,7 @@
     </w:p>
     <w:p>
       <w:pPr>
-        <w:pStyle w:val="ListParagraph"/>
+        <w:pStyle w:val="Listaszerbekezds"/>
         <w:numPr>
           <w:ilvl w:val="0"/>
           <w:numId w:val="2"/>
@@ -569,7 +569,7 @@
     </w:p>
     <w:p>
       <w:pPr>
-        <w:pStyle w:val="ListParagraph"/>
+        <w:pStyle w:val="Listaszerbekezds"/>
         <w:numPr>
           <w:ilvl w:val="0"/>
           <w:numId w:val="2"/>
@@ -613,7 +613,7 @@
     </w:p>
     <w:p>
       <w:pPr>
-        <w:pStyle w:val="ListParagraph"/>
+        <w:pStyle w:val="Listaszerbekezds"/>
         <w:numPr>
           <w:ilvl w:val="0"/>
           <w:numId w:val="2"/>
@@ -656,7 +656,7 @@
     </w:p>
     <w:p>
       <w:pPr>
-        <w:pStyle w:val="ListParagraph"/>
+        <w:pStyle w:val="Listaszerbekezds"/>
         <w:numPr>
           <w:ilvl w:val="0"/>
           <w:numId w:val="1"/>
@@ -679,7 +679,7 @@
     </w:p>
     <w:p>
       <w:pPr>
-        <w:pStyle w:val="ListParagraph"/>
+        <w:pStyle w:val="Listaszerbekezds"/>
         <w:numPr>
           <w:ilvl w:val="0"/>
           <w:numId w:val="2"/>
@@ -710,7 +710,7 @@
     </w:p>
     <w:p>
       <w:pPr>
-        <w:pStyle w:val="ListParagraph"/>
+        <w:pStyle w:val="Listaszerbekezds"/>
         <w:numPr>
           <w:ilvl w:val="0"/>
           <w:numId w:val="2"/>
@@ -733,7 +733,7 @@
     </w:p>
     <w:p>
       <w:pPr>
-        <w:pStyle w:val="ListParagraph"/>
+        <w:pStyle w:val="Listaszerbekezds"/>
         <w:numPr>
           <w:ilvl w:val="0"/>
           <w:numId w:val="2"/>
@@ -756,7 +756,7 @@
     </w:p>
     <w:p>
       <w:pPr>
-        <w:pStyle w:val="ListParagraph"/>
+        <w:pStyle w:val="Listaszerbekezds"/>
         <w:numPr>
           <w:ilvl w:val="0"/>
           <w:numId w:val="2"/>
@@ -790,15 +790,33 @@
           <w:sz w:val="28"/>
           <w:szCs w:val="28"/>
         </w:rPr>
-        <w:t>(felhasználók, csoportok kezelése</w:t>
-      </w:r>
-      <w:r>
-        <w:rPr>
-          <w:rFonts w:cs="Arial"/>
-          <w:sz w:val="28"/>
-          <w:szCs w:val="28"/>
-        </w:rPr>
-        <w:t xml:space="preserve">(lekérdezés, módosítás, törlés) </w:t>
+        <w:t xml:space="preserve">(felhasználók, csoportok </w:t>
+      </w:r>
+      <w:proofErr w:type="gramStart"/>
+      <w:r>
+        <w:rPr>
+          <w:rFonts w:cs="Arial"/>
+          <w:sz w:val="28"/>
+          <w:szCs w:val="28"/>
+        </w:rPr>
+        <w:t>kezelése</w:t>
+      </w:r>
+      <w:r>
+        <w:rPr>
+          <w:rFonts w:cs="Arial"/>
+          <w:sz w:val="28"/>
+          <w:szCs w:val="28"/>
+        </w:rPr>
+        <w:t>(</w:t>
+      </w:r>
+      <w:proofErr w:type="gramEnd"/>
+      <w:r>
+        <w:rPr>
+          <w:rFonts w:cs="Arial"/>
+          <w:sz w:val="28"/>
+          <w:szCs w:val="28"/>
+        </w:rPr>
+        <w:t>lekérdezés, módosítás, törlés)</w:t>
       </w:r>
       <w:r>
         <w:rPr>
@@ -844,10 +862,18 @@
         </w:rPr>
         <w:t>}}</w:t>
       </w:r>
-    </w:p>
-    <w:p>
-      <w:pPr>
-        <w:pStyle w:val="ListParagraph"/>
+      <w:r>
+        <w:rPr>
+          <w:rFonts w:cs="Arial"/>
+          <w:sz w:val="28"/>
+          <w:szCs w:val="28"/>
+        </w:rPr>
+        <w:t>)</w:t>
+      </w:r>
+    </w:p>
+    <w:p>
+      <w:pPr>
+        <w:pStyle w:val="Listaszerbekezds"/>
         <w:numPr>
           <w:ilvl w:val="0"/>
           <w:numId w:val="2"/>
@@ -875,7 +901,7 @@
     </w:p>
     <w:p>
       <w:pPr>
-        <w:pStyle w:val="ListParagraph"/>
+        <w:pStyle w:val="Listaszerbekezds"/>
         <w:numPr>
           <w:ilvl w:val="0"/>
           <w:numId w:val="1"/>
@@ -895,7 +921,7 @@
     </w:p>
     <w:p>
       <w:pPr>
-        <w:pStyle w:val="ListParagraph"/>
+        <w:pStyle w:val="Listaszerbekezds"/>
         <w:numPr>
           <w:ilvl w:val="0"/>
           <w:numId w:val="2"/>
@@ -937,7 +963,7 @@
     </w:p>
     <w:p>
       <w:pPr>
-        <w:pStyle w:val="ListParagraph"/>
+        <w:pStyle w:val="Listaszerbekezds"/>
         <w:numPr>
           <w:ilvl w:val="1"/>
           <w:numId w:val="2"/>
@@ -959,7 +985,7 @@
     </w:p>
     <w:p>
       <w:pPr>
-        <w:pStyle w:val="ListParagraph"/>
+        <w:pStyle w:val="Listaszerbekezds"/>
         <w:numPr>
           <w:ilvl w:val="1"/>
           <w:numId w:val="2"/>
@@ -972,7 +998,7 @@
     </w:p>
     <w:p>
       <w:pPr>
-        <w:pStyle w:val="ListParagraph"/>
+        <w:pStyle w:val="Listaszerbekezds"/>
         <w:numPr>
           <w:ilvl w:val="0"/>
           <w:numId w:val="2"/>
@@ -1014,7 +1040,7 @@
     </w:p>
     <w:p>
       <w:pPr>
-        <w:pStyle w:val="ListParagraph"/>
+        <w:pStyle w:val="Listaszerbekezds"/>
         <w:numPr>
           <w:ilvl w:val="1"/>
           <w:numId w:val="2"/>
@@ -1028,25 +1054,66 @@
       <w:r>
         <w:t>Klán adatai: név, játék neve (listából), klán bio (magyarul leírás), klán létrehozója (</w:t>
       </w:r>
-      <w:r>
-        <w:t xml:space="preserve">user </w:t>
-      </w:r>
-      <w:r>
-        <w:t>id)</w:t>
-      </w:r>
+      <w:proofErr w:type="spellStart"/>
+      <w:r>
+        <w:t>user</w:t>
+      </w:r>
+      <w:proofErr w:type="spellEnd"/>
+      <w:r>
+        <w:t xml:space="preserve"> </w:t>
+      </w:r>
+      <w:proofErr w:type="spellStart"/>
+      <w:r>
+        <w:t>id</w:t>
+      </w:r>
+      <w:proofErr w:type="spellEnd"/>
+      <w:r>
+        <w:t>)</w:t>
+      </w:r>
+      <w:r>
+        <w:t>,</w:t>
+      </w:r>
+      <w:r>
+        <w:t xml:space="preserve"> csoporttagok (</w:t>
+      </w:r>
+      <w:proofErr w:type="spellStart"/>
+      <w:proofErr w:type="gramStart"/>
+      <w:r>
+        <w:t>json</w:t>
+      </w:r>
+      <w:proofErr w:type="spellEnd"/>
+      <w:r>
+        <w:t>{</w:t>
+      </w:r>
+      <w:proofErr w:type="spellStart"/>
+      <w:proofErr w:type="gramEnd"/>
+      <w:r>
+        <w:t>id</w:t>
+      </w:r>
+      <w:proofErr w:type="spellEnd"/>
       <w:r>
         <w:t xml:space="preserve">, </w:t>
       </w:r>
-      <w:r>
-        <w:rPr>
-          <w:highlight w:val="red"/>
-        </w:rPr>
-        <w:t>csoporttagok (json {id, join date})</w:t>
-      </w:r>
-    </w:p>
-    <w:p>
-      <w:pPr>
-        <w:pStyle w:val="ListParagraph"/>
+      <w:proofErr w:type="spellStart"/>
+      <w:r>
+        <w:t>join</w:t>
+      </w:r>
+      <w:proofErr w:type="spellEnd"/>
+      <w:r>
+        <w:t xml:space="preserve"> </w:t>
+      </w:r>
+      <w:proofErr w:type="spellStart"/>
+      <w:r>
+        <w:t>date</w:t>
+      </w:r>
+      <w:proofErr w:type="spellEnd"/>
+      <w:r>
+        <w:t>})</w:t>
+      </w:r>
+    </w:p>
+    <w:p>
+      <w:pPr>
+        <w:pStyle w:val="Listaszerbekezds"/>
         <w:numPr>
           <w:ilvl w:val="1"/>
           <w:numId w:val="2"/>
@@ -1064,7 +1131,7 @@
     </w:p>
     <w:p>
       <w:pPr>
-        <w:pStyle w:val="ListParagraph"/>
+        <w:pStyle w:val="Listaszerbekezds"/>
         <w:numPr>
           <w:ilvl w:val="1"/>
           <w:numId w:val="2"/>
@@ -1076,45 +1143,57 @@
         </w:rPr>
       </w:pPr>
       <w:r>
-        <w:t>Klán név, bio szerkesztése</w:t>
-      </w:r>
-    </w:p>
-    <w:p>
-      <w:pPr>
-        <w:pStyle w:val="ListParagraph"/>
+        <w:t xml:space="preserve">Klán név, </w:t>
+      </w:r>
+      <w:proofErr w:type="spellStart"/>
+      <w:r>
+        <w:t>bio</w:t>
+      </w:r>
+      <w:proofErr w:type="spellEnd"/>
+      <w:r>
+        <w:t xml:space="preserve"> szerkesztése</w:t>
+      </w:r>
+    </w:p>
+    <w:p>
+      <w:pPr>
+        <w:pStyle w:val="Listaszerbekezds"/>
         <w:numPr>
           <w:ilvl w:val="1"/>
           <w:numId w:val="2"/>
         </w:numPr>
         <w:spacing w:line="360" w:lineRule="auto"/>
-        <w:rPr>
-          <w:sz w:val="28"/>
-          <w:szCs w:val="28"/>
-          <w:highlight w:val="red"/>
-        </w:rPr>
-      </w:pPr>
-      <w:r>
-        <w:rPr>
-          <w:highlight w:val="red"/>
-        </w:rPr>
-        <w:t>Clan creator ha kilep, akkor torlodik</w:t>
-      </w:r>
-      <w:r>
-        <w:rPr>
-          <w:highlight w:val="red"/>
-        </w:rPr>
-        <w:t>, vagy a legrégebbi tag legyen az új leader</w:t>
-      </w:r>
-      <w:r>
-        <w:rPr>
-          <w:highlight w:val="red"/>
-        </w:rPr>
-        <w:t>?????</w:t>
-      </w:r>
-    </w:p>
-    <w:p>
-      <w:pPr>
-        <w:pStyle w:val="ListParagraph"/>
+      </w:pPr>
+      <w:r>
+        <w:t>H</w:t>
+      </w:r>
+      <w:r>
+        <w:t xml:space="preserve">a a </w:t>
+      </w:r>
+      <w:proofErr w:type="spellStart"/>
+      <w:r>
+        <w:t>leader</w:t>
+      </w:r>
+      <w:proofErr w:type="spellEnd"/>
+      <w:r>
+        <w:t xml:space="preserve"> kilép, akkor a </w:t>
+      </w:r>
+      <w:proofErr w:type="spellStart"/>
+      <w:r>
+        <w:t>legrégebbi</w:t>
+      </w:r>
+      <w:proofErr w:type="spellEnd"/>
+      <w:r>
+        <w:t xml:space="preserve"> tag lesz az új </w:t>
+      </w:r>
+      <w:proofErr w:type="spellStart"/>
+      <w:r>
+        <w:t>leader</w:t>
+      </w:r>
+      <w:proofErr w:type="spellEnd"/>
+    </w:p>
+    <w:p>
+      <w:pPr>
+        <w:pStyle w:val="Listaszerbekezds"/>
         <w:numPr>
           <w:ilvl w:val="0"/>
           <w:numId w:val="2"/>
@@ -1142,7 +1221,7 @@
     </w:p>
     <w:p>
       <w:pPr>
-        <w:pStyle w:val="ListParagraph"/>
+        <w:pStyle w:val="Listaszerbekezds"/>
         <w:numPr>
           <w:ilvl w:val="1"/>
           <w:numId w:val="2"/>
@@ -1159,7 +1238,7 @@
     </w:p>
     <w:p>
       <w:pPr>
-        <w:pStyle w:val="ListParagraph"/>
+        <w:pStyle w:val="Listaszerbekezds"/>
         <w:numPr>
           <w:ilvl w:val="1"/>
           <w:numId w:val="2"/>
@@ -1185,7 +1264,7 @@
     </w:p>
     <w:p>
       <w:pPr>
-        <w:pStyle w:val="ListParagraph"/>
+        <w:pStyle w:val="Listaszerbekezds"/>
         <w:numPr>
           <w:ilvl w:val="0"/>
           <w:numId w:val="1"/>
@@ -1220,7 +1299,7 @@
     </w:p>
     <w:p>
       <w:pPr>
-        <w:pStyle w:val="ListParagraph"/>
+        <w:pStyle w:val="Listaszerbekezds"/>
         <w:spacing w:line="360" w:lineRule="auto"/>
         <w:rPr>
           <w:rFonts w:ascii="Times New Roman" w:hAnsi="Times New Roman" w:cs="Times New Roman"/>
@@ -1243,7 +1322,7 @@
     </w:p>
     <w:p>
       <w:pPr>
-        <w:pStyle w:val="ListParagraph"/>
+        <w:pStyle w:val="Listaszerbekezds"/>
         <w:numPr>
           <w:ilvl w:val="0"/>
           <w:numId w:val="2"/>
@@ -1276,7 +1355,7 @@
     </w:p>
     <w:p>
       <w:pPr>
-        <w:pStyle w:val="ListParagraph"/>
+        <w:pStyle w:val="Listaszerbekezds"/>
         <w:spacing w:line="360" w:lineRule="auto"/>
         <w:rPr>
           <w:rFonts w:ascii="Times New Roman" w:hAnsi="Times New Roman" w:cs="Times New Roman"/>
@@ -1299,7 +1378,7 @@
     </w:p>
     <w:p>
       <w:pPr>
-        <w:pStyle w:val="ListParagraph"/>
+        <w:pStyle w:val="Listaszerbekezds"/>
         <w:numPr>
           <w:ilvl w:val="0"/>
           <w:numId w:val="2"/>
@@ -1322,7 +1401,7 @@
     </w:p>
     <w:p>
       <w:pPr>
-        <w:pStyle w:val="ListParagraph"/>
+        <w:pStyle w:val="Listaszerbekezds"/>
         <w:numPr>
           <w:ilvl w:val="0"/>
           <w:numId w:val="2"/>
@@ -1353,7 +1432,7 @@
     </w:p>
     <w:p>
       <w:pPr>
-        <w:pStyle w:val="ListParagraph"/>
+        <w:pStyle w:val="Listaszerbekezds"/>
         <w:numPr>
           <w:ilvl w:val="0"/>
           <w:numId w:val="2"/>
@@ -1376,7 +1455,7 @@
     </w:p>
     <w:p>
       <w:pPr>
-        <w:pStyle w:val="ListParagraph"/>
+        <w:pStyle w:val="Listaszerbekezds"/>
         <w:numPr>
           <w:ilvl w:val="0"/>
           <w:numId w:val="2"/>
@@ -1413,7 +1492,7 @@
     </w:p>
     <w:p>
       <w:pPr>
-        <w:pStyle w:val="ListParagraph"/>
+        <w:pStyle w:val="Listaszerbekezds"/>
         <w:numPr>
           <w:ilvl w:val="0"/>
           <w:numId w:val="1"/>
@@ -1470,7 +1549,7 @@
     </w:p>
     <w:p>
       <w:pPr>
-        <w:pStyle w:val="ListParagraph"/>
+        <w:pStyle w:val="Listaszerbekezds"/>
         <w:numPr>
           <w:ilvl w:val="0"/>
           <w:numId w:val="2"/>
@@ -1509,7 +1588,7 @@
     </w:p>
     <w:p>
       <w:pPr>
-        <w:pStyle w:val="ListParagraph"/>
+        <w:pStyle w:val="Listaszerbekezds"/>
         <w:numPr>
           <w:ilvl w:val="0"/>
           <w:numId w:val="2"/>
@@ -1532,7 +1611,7 @@
     </w:p>
     <w:p>
       <w:pPr>
-        <w:pStyle w:val="ListParagraph"/>
+        <w:pStyle w:val="Listaszerbekezds"/>
         <w:numPr>
           <w:ilvl w:val="0"/>
           <w:numId w:val="2"/>
@@ -1555,7 +1634,7 @@
     </w:p>
     <w:p>
       <w:pPr>
-        <w:pStyle w:val="ListParagraph"/>
+        <w:pStyle w:val="Listaszerbekezds"/>
         <w:numPr>
           <w:ilvl w:val="0"/>
           <w:numId w:val="2"/>
@@ -1587,7 +1666,7 @@
     </w:p>
     <w:p>
       <w:pPr>
-        <w:pStyle w:val="ListParagraph"/>
+        <w:pStyle w:val="Listaszerbekezds"/>
         <w:numPr>
           <w:ilvl w:val="0"/>
           <w:numId w:val="2"/>
@@ -1610,7 +1689,7 @@
     </w:p>
     <w:p>
       <w:pPr>
-        <w:pStyle w:val="ListParagraph"/>
+        <w:pStyle w:val="Listaszerbekezds"/>
         <w:numPr>
           <w:ilvl w:val="0"/>
           <w:numId w:val="1"/>
@@ -1625,7 +1704,6 @@
           <w:sz w:val="28"/>
           <w:szCs w:val="28"/>
         </w:rPr>
-        <w:lastRenderedPageBreak/>
         <w:t>A</w:t>
       </w:r>
       <w:r>
@@ -1685,7 +1763,7 @@
     </w:p>
     <w:p>
       <w:pPr>
-        <w:pStyle w:val="ListParagraph"/>
+        <w:pStyle w:val="Listaszerbekezds"/>
         <w:numPr>
           <w:ilvl w:val="0"/>
           <w:numId w:val="2"/>
@@ -1702,12 +1780,13 @@
           <w:sz w:val="28"/>
           <w:szCs w:val="28"/>
         </w:rPr>
+        <w:lastRenderedPageBreak/>
         <w:t>users tábla:</w:t>
       </w:r>
     </w:p>
     <w:p>
       <w:pPr>
-        <w:pStyle w:val="ListParagraph"/>
+        <w:pStyle w:val="Listaszerbekezds"/>
         <w:numPr>
           <w:ilvl w:val="1"/>
           <w:numId w:val="2"/>
@@ -1730,7 +1809,7 @@
     </w:p>
     <w:p>
       <w:pPr>
-        <w:pStyle w:val="ListParagraph"/>
+        <w:pStyle w:val="Listaszerbekezds"/>
         <w:numPr>
           <w:ilvl w:val="1"/>
           <w:numId w:val="2"/>
@@ -1753,7 +1832,7 @@
     </w:p>
     <w:p>
       <w:pPr>
-        <w:pStyle w:val="ListParagraph"/>
+        <w:pStyle w:val="Listaszerbekezds"/>
         <w:numPr>
           <w:ilvl w:val="1"/>
           <w:numId w:val="2"/>
@@ -1776,7 +1855,7 @@
     </w:p>
     <w:p>
       <w:pPr>
-        <w:pStyle w:val="ListParagraph"/>
+        <w:pStyle w:val="Listaszerbekezds"/>
         <w:numPr>
           <w:ilvl w:val="1"/>
           <w:numId w:val="2"/>
@@ -1799,7 +1878,7 @@
     </w:p>
     <w:p>
       <w:pPr>
-        <w:pStyle w:val="ListParagraph"/>
+        <w:pStyle w:val="Listaszerbekezds"/>
         <w:numPr>
           <w:ilvl w:val="1"/>
           <w:numId w:val="2"/>
@@ -1822,7 +1901,7 @@
     </w:p>
     <w:p>
       <w:pPr>
-        <w:pStyle w:val="ListParagraph"/>
+        <w:pStyle w:val="Listaszerbekezds"/>
         <w:numPr>
           <w:ilvl w:val="1"/>
           <w:numId w:val="2"/>
@@ -1853,7 +1932,7 @@
     </w:p>
     <w:p>
       <w:pPr>
-        <w:pStyle w:val="ListParagraph"/>
+        <w:pStyle w:val="Listaszerbekezds"/>
         <w:numPr>
           <w:ilvl w:val="1"/>
           <w:numId w:val="2"/>
@@ -1876,7 +1955,7 @@
     </w:p>
     <w:p>
       <w:pPr>
-        <w:pStyle w:val="ListParagraph"/>
+        <w:pStyle w:val="Listaszerbekezds"/>
         <w:numPr>
           <w:ilvl w:val="1"/>
           <w:numId w:val="2"/>
@@ -1899,7 +1978,7 @@
     </w:p>
     <w:p>
       <w:pPr>
-        <w:pStyle w:val="ListParagraph"/>
+        <w:pStyle w:val="Listaszerbekezds"/>
         <w:numPr>
           <w:ilvl w:val="1"/>
           <w:numId w:val="2"/>
@@ -1917,15 +1996,7 @@
           <w:sz w:val="28"/>
           <w:szCs w:val="28"/>
         </w:rPr>
-        <w:t>updated</w:t>
-      </w:r>
-      <w:r>
-        <w:rPr>
-          <w:rFonts w:cs="Arial"/>
-          <w:sz w:val="28"/>
-          <w:szCs w:val="28"/>
-        </w:rPr>
-        <w:t>At: DATETIME, a</w:t>
+        <w:t>updatedAt: DATETIME, a</w:t>
       </w:r>
       <w:r>
         <w:rPr>
@@ -1946,7 +2017,7 @@
     </w:p>
     <w:p>
       <w:pPr>
-        <w:pStyle w:val="ListParagraph"/>
+        <w:pStyle w:val="Listaszerbekezds"/>
         <w:numPr>
           <w:ilvl w:val="0"/>
           <w:numId w:val="2"/>
@@ -1963,19 +2034,12 @@
           <w:sz w:val="28"/>
           <w:szCs w:val="28"/>
         </w:rPr>
-        <w:t xml:space="preserve">clans </w:t>
-      </w:r>
-      <w:r>
-        <w:rPr>
-          <w:sz w:val="28"/>
-          <w:szCs w:val="28"/>
-        </w:rPr>
-        <w:t>tábla:</w:t>
-      </w:r>
-    </w:p>
-    <w:p>
-      <w:pPr>
-        <w:pStyle w:val="ListParagraph"/>
+        <w:t>clans tábla:</w:t>
+      </w:r>
+    </w:p>
+    <w:p>
+      <w:pPr>
+        <w:pStyle w:val="Listaszerbekezds"/>
         <w:numPr>
           <w:ilvl w:val="1"/>
           <w:numId w:val="2"/>
@@ -1998,7 +2062,7 @@
     </w:p>
     <w:p>
       <w:pPr>
-        <w:pStyle w:val="ListParagraph"/>
+        <w:pStyle w:val="Listaszerbekezds"/>
         <w:numPr>
           <w:ilvl w:val="1"/>
           <w:numId w:val="2"/>
@@ -2021,7 +2085,7 @@
     </w:p>
     <w:p>
       <w:pPr>
-        <w:pStyle w:val="ListParagraph"/>
+        <w:pStyle w:val="Listaszerbekezds"/>
         <w:numPr>
           <w:ilvl w:val="1"/>
           <w:numId w:val="2"/>
@@ -2044,7 +2108,7 @@
     </w:p>
     <w:p>
       <w:pPr>
-        <w:pStyle w:val="ListParagraph"/>
+        <w:pStyle w:val="Listaszerbekezds"/>
         <w:numPr>
           <w:ilvl w:val="1"/>
           <w:numId w:val="2"/>
@@ -2067,7 +2131,7 @@
     </w:p>
     <w:p>
       <w:pPr>
-        <w:pStyle w:val="ListParagraph"/>
+        <w:pStyle w:val="Listaszerbekezds"/>
         <w:numPr>
           <w:ilvl w:val="1"/>
           <w:numId w:val="2"/>
@@ -2090,7 +2154,7 @@
     </w:p>
     <w:p>
       <w:pPr>
-        <w:pStyle w:val="ListParagraph"/>
+        <w:pStyle w:val="Listaszerbekezds"/>
         <w:numPr>
           <w:ilvl w:val="0"/>
           <w:numId w:val="2"/>
@@ -2113,7 +2177,7 @@
     </w:p>
     <w:p>
       <w:pPr>
-        <w:pStyle w:val="ListParagraph"/>
+        <w:pStyle w:val="Listaszerbekezds"/>
         <w:numPr>
           <w:ilvl w:val="1"/>
           <w:numId w:val="2"/>
@@ -2131,20 +2195,12 @@
           <w:sz w:val="28"/>
           <w:szCs w:val="28"/>
         </w:rPr>
-        <w:t>id:</w:t>
-      </w:r>
-      <w:r>
-        <w:rPr>
-          <w:rFonts w:cs="Arial"/>
-          <w:sz w:val="28"/>
-          <w:szCs w:val="28"/>
-        </w:rPr>
-        <w:t xml:space="preserve"> INT (unsigned), AUTO_INCREMENT, PK</w:t>
-      </w:r>
-    </w:p>
-    <w:p>
-      <w:pPr>
-        <w:pStyle w:val="ListParagraph"/>
+        <w:t>id: INT (unsigned), AUTO_INCREMENT, PK</w:t>
+      </w:r>
+    </w:p>
+    <w:p>
+      <w:pPr>
+        <w:pStyle w:val="Listaszerbekezds"/>
         <w:numPr>
           <w:ilvl w:val="1"/>
           <w:numId w:val="2"/>
@@ -2186,39 +2242,7 @@
           <w:sz w:val="28"/>
           <w:szCs w:val="28"/>
         </w:rPr>
-        <w:t>: egy json lesz feltöltve (</w:t>
-      </w:r>
-      <w:r>
-        <w:rPr>
-          <w:rFonts w:cs="Arial"/>
-          <w:sz w:val="28"/>
-          <w:szCs w:val="28"/>
-        </w:rPr>
-        <w:t>userid</w:t>
-      </w:r>
-      <w:r>
-        <w:rPr>
-          <w:rFonts w:cs="Arial"/>
-          <w:sz w:val="28"/>
-          <w:szCs w:val="28"/>
-        </w:rPr>
-        <w:t xml:space="preserve">, </w:t>
-      </w:r>
-      <w:r>
-        <w:rPr>
-          <w:rFonts w:cs="Arial"/>
-          <w:sz w:val="28"/>
-          <w:szCs w:val="28"/>
-        </w:rPr>
-        <w:t>joinedAt</w:t>
-      </w:r>
-      <w:r>
-        <w:rPr>
-          <w:rFonts w:cs="Arial"/>
-          <w:sz w:val="28"/>
-          <w:szCs w:val="28"/>
-        </w:rPr>
-        <w:t xml:space="preserve">) </w:t>
+        <w:t xml:space="preserve">: egy json lesz feltöltve (userid, joinedAt) </w:t>
       </w:r>
       <w:r>
         <w:rPr>
@@ -2231,7 +2255,7 @@
     </w:p>
     <w:p>
       <w:pPr>
-        <w:pStyle w:val="ListParagraph"/>
+        <w:pStyle w:val="Listaszerbekezds"/>
         <w:numPr>
           <w:ilvl w:val="1"/>
           <w:numId w:val="2"/>
@@ -2255,7 +2279,7 @@
     </w:p>
     <w:p>
       <w:pPr>
-        <w:pStyle w:val="ListParagraph"/>
+        <w:pStyle w:val="Listaszerbekezds"/>
         <w:numPr>
           <w:ilvl w:val="0"/>
           <w:numId w:val="2"/>
@@ -2274,21 +2298,44 @@
           <w:sz w:val="28"/>
           <w:szCs w:val="28"/>
         </w:rPr>
+        <w:t xml:space="preserve">messages </w:t>
+      </w:r>
+      <w:r>
+        <w:rPr>
+          <w:rFonts w:cs="Arial"/>
+          <w:sz w:val="28"/>
+          <w:szCs w:val="28"/>
+        </w:rPr>
+        <w:t>tábla:</w:t>
+      </w:r>
+    </w:p>
+    <w:p>
+      <w:pPr>
+        <w:pStyle w:val="Listaszerbekezds"/>
+        <w:numPr>
+          <w:ilvl w:val="1"/>
+          <w:numId w:val="2"/>
+        </w:numPr>
+        <w:spacing w:line="360" w:lineRule="auto"/>
+        <w:rPr>
+          <w:rFonts w:cs="Arial"/>
+          <w:sz w:val="28"/>
+          <w:szCs w:val="28"/>
+        </w:rPr>
+      </w:pPr>
+      <w:r>
+        <w:rPr>
+          <w:rFonts w:cs="Arial"/>
+          <w:sz w:val="28"/>
+          <w:szCs w:val="28"/>
+        </w:rPr>
         <w:lastRenderedPageBreak/>
-        <w:t xml:space="preserve">messages </w:t>
-      </w:r>
-      <w:r>
-        <w:rPr>
-          <w:rFonts w:cs="Arial"/>
-          <w:sz w:val="28"/>
-          <w:szCs w:val="28"/>
-        </w:rPr>
-        <w:t>tábla:</w:t>
-      </w:r>
-    </w:p>
-    <w:p>
-      <w:pPr>
-        <w:pStyle w:val="ListParagraph"/>
+        <w:t>id: INT (unsigned), AUTO_INCREMENT, PK</w:t>
+      </w:r>
+    </w:p>
+    <w:p>
+      <w:pPr>
+        <w:pStyle w:val="Listaszerbekezds"/>
         <w:numPr>
           <w:ilvl w:val="1"/>
           <w:numId w:val="2"/>
@@ -2306,20 +2353,12 @@
           <w:sz w:val="28"/>
           <w:szCs w:val="28"/>
         </w:rPr>
-        <w:t xml:space="preserve">id: </w:t>
-      </w:r>
-      <w:r>
-        <w:rPr>
-          <w:rFonts w:cs="Arial"/>
-          <w:sz w:val="28"/>
-          <w:szCs w:val="28"/>
-        </w:rPr>
-        <w:t>INT (unsigned), AUTO_INCREMENT, PK</w:t>
-      </w:r>
-    </w:p>
-    <w:p>
-      <w:pPr>
-        <w:pStyle w:val="ListParagraph"/>
+        <w:t>groupId: INT</w:t>
+      </w:r>
+    </w:p>
+    <w:p>
+      <w:pPr>
+        <w:pStyle w:val="Listaszerbekezds"/>
         <w:numPr>
           <w:ilvl w:val="1"/>
           <w:numId w:val="2"/>
@@ -2337,12 +2376,12 @@
           <w:sz w:val="28"/>
           <w:szCs w:val="28"/>
         </w:rPr>
-        <w:t>groupId: INT</w:t>
-      </w:r>
-    </w:p>
-    <w:p>
-      <w:pPr>
-        <w:pStyle w:val="ListParagraph"/>
+        <w:t>userId: INT</w:t>
+      </w:r>
+    </w:p>
+    <w:p>
+      <w:pPr>
+        <w:pStyle w:val="Listaszerbekezds"/>
         <w:numPr>
           <w:ilvl w:val="1"/>
           <w:numId w:val="2"/>
@@ -2360,12 +2399,12 @@
           <w:sz w:val="28"/>
           <w:szCs w:val="28"/>
         </w:rPr>
-        <w:t>userId: INT</w:t>
-      </w:r>
-    </w:p>
-    <w:p>
-      <w:pPr>
-        <w:pStyle w:val="ListParagraph"/>
+        <w:t>text: VARCHAR(1000), NOT NULL</w:t>
+      </w:r>
+    </w:p>
+    <w:p>
+      <w:pPr>
+        <w:pStyle w:val="Listaszerbekezds"/>
         <w:numPr>
           <w:ilvl w:val="1"/>
           <w:numId w:val="2"/>
@@ -2383,54 +2422,7 @@
           <w:sz w:val="28"/>
           <w:szCs w:val="28"/>
         </w:rPr>
-        <w:t>text: VARCHAR(1000), NOT NULL</w:t>
-      </w:r>
-    </w:p>
-    <w:p>
-      <w:pPr>
-        <w:pStyle w:val="ListParagraph"/>
-        <w:numPr>
-          <w:ilvl w:val="1"/>
-          <w:numId w:val="2"/>
-        </w:numPr>
-        <w:spacing w:line="360" w:lineRule="auto"/>
-        <w:rPr>
-          <w:rFonts w:cs="Arial"/>
-          <w:sz w:val="28"/>
-          <w:szCs w:val="28"/>
-        </w:rPr>
-      </w:pPr>
-      <w:r>
-        <w:rPr>
-          <w:rFonts w:cs="Arial"/>
-          <w:sz w:val="28"/>
-          <w:szCs w:val="28"/>
-        </w:rPr>
-        <w:t xml:space="preserve">sentAt: </w:t>
-      </w:r>
-      <w:r>
-        <w:rPr>
-          <w:rFonts w:cs="Arial"/>
-          <w:sz w:val="28"/>
-          <w:szCs w:val="28"/>
-        </w:rPr>
-        <w:t>DATETIME, a</w:t>
-      </w:r>
-      <w:r>
-        <w:rPr>
-          <w:rFonts w:cs="Arial"/>
-          <w:sz w:val="28"/>
-          <w:szCs w:val="28"/>
-        </w:rPr>
-        <w:t>lap</w:t>
-      </w:r>
-      <w:r>
-        <w:rPr>
-          <w:rFonts w:cs="Arial"/>
-          <w:sz w:val="28"/>
-          <w:szCs w:val="28"/>
-        </w:rPr>
-        <w:t>értelmezett érték: aktuális dátum-idő (Budapest időzóna)</w:t>
+        <w:t>sentAt: DATETIME, alapértelmezett érték: aktuális dátum-idő (Budapest időzóna)</w:t>
       </w:r>
       <w:r>
         <w:rPr>
@@ -2443,7 +2435,7 @@
     </w:p>
     <w:p>
       <w:pPr>
-        <w:pStyle w:val="ListParagraph"/>
+        <w:pStyle w:val="Listaszerbekezds"/>
         <w:numPr>
           <w:ilvl w:val="0"/>
           <w:numId w:val="1"/>
@@ -2463,17 +2455,1494 @@
     </w:p>
     <w:p>
       <w:pPr>
-        <w:pStyle w:val="ListParagraph"/>
-        <w:numPr>
-          <w:ilvl w:val="0"/>
-          <w:numId w:val="2"/>
-        </w:numPr>
-        <w:spacing w:line="360" w:lineRule="auto"/>
-      </w:pPr>
-      <w:r>
-        <w:t>a</w:t>
-      </w:r>
-    </w:p>
+        <w:spacing w:line="360" w:lineRule="auto"/>
+        <w:ind w:left="1080"/>
+      </w:pPr>
+      <w:r>
+        <w:t>Mindegyik végpont a /api bevezetéssel kezdődik!</w:t>
+      </w:r>
+    </w:p>
+    <w:p>
+      <w:pPr>
+        <w:spacing w:line="360" w:lineRule="auto"/>
+        <w:ind w:left="1080"/>
+      </w:pPr>
+      <w:r>
+        <w:t xml:space="preserve">REST API URL konvenciói: </w:t>
+      </w:r>
+      <w:hyperlink r:id="rId6" w:history="1">
+        <w:r>
+          <w:rPr>
+            <w:rStyle w:val="Hiperhivatkozs"/>
+          </w:rPr>
+          <w:t>https://restfulapi.net/resource-naming/</w:t>
+        </w:r>
+      </w:hyperlink>
+    </w:p>
+    <w:p>
+      <w:pPr>
+        <w:spacing w:line="360" w:lineRule="auto"/>
+        <w:ind w:left="1080"/>
+      </w:pPr>
+      <w:r>
+        <w:t>Kapott és küldött objektum felépítése az összes végpontnál!</w:t>
+      </w:r>
+    </w:p>
+    <w:tbl>
+      <w:tblPr>
+        <w:tblStyle w:val="Rcsostblzat"/>
+        <w:tblW w:w="10490" w:type="dxa"/>
+        <w:tblInd w:w="-714" w:type="dxa"/>
+        <w:tblLook w:val="04A0" w:firstRow="1" w:lastRow="0" w:firstColumn="1" w:lastColumn="0" w:noHBand="0" w:noVBand="1"/>
+      </w:tblPr>
+      <w:tblGrid>
+        <w:gridCol w:w="2410"/>
+        <w:gridCol w:w="1418"/>
+        <w:gridCol w:w="3640"/>
+        <w:gridCol w:w="3022"/>
+      </w:tblGrid>
+      <w:tr>
+        <w:tc>
+          <w:tcPr>
+            <w:tcW w:w="2410" w:type="dxa"/>
+            <w:tcBorders>
+              <w:bottom w:val="single" w:sz="24" w:space="0" w:color="auto"/>
+            </w:tcBorders>
+            <w:vAlign w:val="center"/>
+          </w:tcPr>
+          <w:p>
+            <w:pPr>
+              <w:spacing w:line="360" w:lineRule="auto"/>
+              <w:jc w:val="center"/>
+              <w:rPr>
+                <w:b/>
+                <w:bCs/>
+              </w:rPr>
+            </w:pPr>
+            <w:r>
+              <w:rPr>
+                <w:b/>
+                <w:bCs/>
+              </w:rPr>
+              <w:t>Végpont URL</w:t>
+            </w:r>
+          </w:p>
+        </w:tc>
+        <w:tc>
+          <w:tcPr>
+            <w:tcW w:w="1418" w:type="dxa"/>
+            <w:tcBorders>
+              <w:bottom w:val="single" w:sz="24" w:space="0" w:color="auto"/>
+            </w:tcBorders>
+            <w:vAlign w:val="center"/>
+          </w:tcPr>
+          <w:p>
+            <w:pPr>
+              <w:spacing w:line="360" w:lineRule="auto"/>
+              <w:jc w:val="center"/>
+              <w:rPr>
+                <w:b/>
+                <w:bCs/>
+              </w:rPr>
+            </w:pPr>
+            <w:r>
+              <w:rPr>
+                <w:b/>
+                <w:bCs/>
+              </w:rPr>
+              <w:t>HTTP metódus</w:t>
+            </w:r>
+          </w:p>
+        </w:tc>
+        <w:tc>
+          <w:tcPr>
+            <w:tcW w:w="3640" w:type="dxa"/>
+            <w:tcBorders>
+              <w:bottom w:val="single" w:sz="24" w:space="0" w:color="auto"/>
+            </w:tcBorders>
+            <w:vAlign w:val="center"/>
+          </w:tcPr>
+          <w:p>
+            <w:pPr>
+              <w:spacing w:line="360" w:lineRule="auto"/>
+              <w:jc w:val="center"/>
+              <w:rPr>
+                <w:b/>
+                <w:bCs/>
+              </w:rPr>
+            </w:pPr>
+            <w:r>
+              <w:rPr>
+                <w:b/>
+                <w:bCs/>
+              </w:rPr>
+              <w:t>működés</w:t>
+            </w:r>
+          </w:p>
+        </w:tc>
+        <w:tc>
+          <w:tcPr>
+            <w:tcW w:w="3022" w:type="dxa"/>
+            <w:tcBorders>
+              <w:bottom w:val="single" w:sz="24" w:space="0" w:color="auto"/>
+            </w:tcBorders>
+            <w:vAlign w:val="center"/>
+          </w:tcPr>
+          <w:p>
+            <w:pPr>
+              <w:spacing w:line="360" w:lineRule="auto"/>
+              <w:jc w:val="center"/>
+              <w:rPr>
+                <w:b/>
+                <w:bCs/>
+              </w:rPr>
+            </w:pPr>
+            <w:r>
+              <w:rPr>
+                <w:b/>
+                <w:bCs/>
+              </w:rPr>
+              <w:t>Válaszban küldött státuszkód és adat</w:t>
+            </w:r>
+          </w:p>
+        </w:tc>
+      </w:tr>
+      <w:tr>
+        <w:tc>
+          <w:tcPr>
+            <w:tcW w:w="2410" w:type="dxa"/>
+            <w:vMerge w:val="restart"/>
+            <w:tcBorders>
+              <w:top w:val="single" w:sz="24" w:space="0" w:color="auto"/>
+            </w:tcBorders>
+            <w:vAlign w:val="center"/>
+          </w:tcPr>
+          <w:p>
+            <w:pPr>
+              <w:spacing w:line="360" w:lineRule="auto"/>
+            </w:pPr>
+            <w:r>
+              <w:t>/</w:t>
+            </w:r>
+            <w:proofErr w:type="spellStart"/>
+            <w:r>
+              <w:t>users</w:t>
+            </w:r>
+            <w:proofErr w:type="spellEnd"/>
+          </w:p>
+        </w:tc>
+        <w:tc>
+          <w:tcPr>
+            <w:tcW w:w="1418" w:type="dxa"/>
+            <w:tcBorders>
+              <w:top w:val="single" w:sz="24" w:space="0" w:color="auto"/>
+            </w:tcBorders>
+            <w:vAlign w:val="center"/>
+          </w:tcPr>
+          <w:p>
+            <w:pPr>
+              <w:spacing w:line="360" w:lineRule="auto"/>
+            </w:pPr>
+            <w:r>
+              <w:t>PUT</w:t>
+            </w:r>
+          </w:p>
+        </w:tc>
+        <w:tc>
+          <w:tcPr>
+            <w:tcW w:w="3640" w:type="dxa"/>
+            <w:tcBorders>
+              <w:top w:val="single" w:sz="24" w:space="0" w:color="auto"/>
+            </w:tcBorders>
+            <w:vAlign w:val="center"/>
+          </w:tcPr>
+          <w:p>
+            <w:pPr>
+              <w:spacing w:line="360" w:lineRule="auto"/>
+            </w:pPr>
+            <w:r>
+              <w:t>Új felhasználó létrehozása</w:t>
+            </w:r>
+          </w:p>
+          <w:p>
+            <w:pPr>
+              <w:spacing w:line="360" w:lineRule="auto"/>
+            </w:pPr>
+            <w:r>
+              <w:t>(regisztrációhoz és admin felülethez is)</w:t>
+            </w:r>
+          </w:p>
+          <w:p>
+            <w:pPr>
+              <w:spacing w:line="360" w:lineRule="auto"/>
+            </w:pPr>
+            <w:r>
+              <w:t>Hozzáférés: bejelentkezett felhasználó ne, de admin igen!</w:t>
+            </w:r>
+          </w:p>
+        </w:tc>
+        <w:tc>
+          <w:tcPr>
+            <w:tcW w:w="3022" w:type="dxa"/>
+            <w:tcBorders>
+              <w:top w:val="single" w:sz="24" w:space="0" w:color="auto"/>
+            </w:tcBorders>
+            <w:vAlign w:val="center"/>
+          </w:tcPr>
+          <w:p>
+            <w:pPr>
+              <w:spacing w:line="360" w:lineRule="auto"/>
+            </w:pPr>
+            <w:r>
+              <w:t>201 - Felhasználó létrehozása sikeres</w:t>
+            </w:r>
+          </w:p>
+          <w:p>
+            <w:pPr>
+              <w:spacing w:line="360" w:lineRule="auto"/>
+            </w:pPr>
+            <w:r>
+              <w:t>400 – Hibás adatbeküldés</w:t>
+            </w:r>
+          </w:p>
+          <w:p>
+            <w:pPr>
+              <w:spacing w:line="360" w:lineRule="auto"/>
+            </w:pPr>
+            <w:r>
+              <w:t>500 – adatbázis hiba</w:t>
+            </w:r>
+          </w:p>
+        </w:tc>
+      </w:tr>
+      <w:tr>
+        <w:tc>
+          <w:tcPr>
+            <w:tcW w:w="2410" w:type="dxa"/>
+            <w:vMerge/>
+            <w:vAlign w:val="center"/>
+          </w:tcPr>
+          <w:p>
+            <w:pPr>
+              <w:spacing w:line="360" w:lineRule="auto"/>
+            </w:pPr>
+          </w:p>
+        </w:tc>
+        <w:tc>
+          <w:tcPr>
+            <w:tcW w:w="1418" w:type="dxa"/>
+            <w:vAlign w:val="center"/>
+          </w:tcPr>
+          <w:p>
+            <w:pPr>
+              <w:spacing w:line="360" w:lineRule="auto"/>
+            </w:pPr>
+            <w:r>
+              <w:t>GET</w:t>
+            </w:r>
+          </w:p>
+        </w:tc>
+        <w:tc>
+          <w:tcPr>
+            <w:tcW w:w="3640" w:type="dxa"/>
+            <w:vAlign w:val="center"/>
+          </w:tcPr>
+          <w:p>
+            <w:pPr>
+              <w:spacing w:line="360" w:lineRule="auto"/>
+            </w:pPr>
+            <w:r>
+              <w:t>Regisztrált felhasználók lekérdezése (csak admin felhasználónak</w:t>
+            </w:r>
+          </w:p>
+        </w:tc>
+        <w:tc>
+          <w:tcPr>
+            <w:tcW w:w="3022" w:type="dxa"/>
+            <w:vAlign w:val="center"/>
+          </w:tcPr>
+          <w:p>
+            <w:pPr>
+              <w:spacing w:line="360" w:lineRule="auto"/>
+            </w:pPr>
+            <w:r>
+              <w:t xml:space="preserve">200 – Felhasználók lekérdezése sikeres </w:t>
+            </w:r>
+          </w:p>
+          <w:p>
+            <w:pPr>
+              <w:spacing w:line="360" w:lineRule="auto"/>
+            </w:pPr>
+            <w:r>
+              <w:t>401 – csak admin férhet hozzá a végponthoz</w:t>
+            </w:r>
+          </w:p>
+          <w:p>
+            <w:pPr>
+              <w:spacing w:line="360" w:lineRule="auto"/>
+            </w:pPr>
+            <w:r>
+              <w:t xml:space="preserve">500 </w:t>
+            </w:r>
+            <w:r>
+              <w:t>–</w:t>
+            </w:r>
+            <w:r>
+              <w:t xml:space="preserve"> </w:t>
+            </w:r>
+            <w:r>
+              <w:t>Adatbázis hiba</w:t>
+            </w:r>
+          </w:p>
+        </w:tc>
+      </w:tr>
+      <w:tr>
+        <w:tc>
+          <w:tcPr>
+            <w:tcW w:w="2410" w:type="dxa"/>
+            <w:vAlign w:val="center"/>
+          </w:tcPr>
+          <w:p>
+            <w:pPr>
+              <w:spacing w:line="360" w:lineRule="auto"/>
+            </w:pPr>
+            <w:r>
+              <w:t>/users/login</w:t>
+            </w:r>
+          </w:p>
+        </w:tc>
+        <w:tc>
+          <w:tcPr>
+            <w:tcW w:w="1418" w:type="dxa"/>
+            <w:vAlign w:val="center"/>
+          </w:tcPr>
+          <w:p>
+            <w:pPr>
+              <w:spacing w:line="360" w:lineRule="auto"/>
+            </w:pPr>
+            <w:r>
+              <w:t>POST</w:t>
+            </w:r>
+          </w:p>
+        </w:tc>
+        <w:tc>
+          <w:tcPr>
+            <w:tcW w:w="3640" w:type="dxa"/>
+            <w:vAlign w:val="center"/>
+          </w:tcPr>
+          <w:p>
+            <w:pPr>
+              <w:spacing w:line="360" w:lineRule="auto"/>
+            </w:pPr>
+            <w:r>
+              <w:t>Felhasználó bejelentkezésének kezelése</w:t>
+            </w:r>
+          </w:p>
+        </w:tc>
+        <w:tc>
+          <w:tcPr>
+            <w:tcW w:w="3022" w:type="dxa"/>
+            <w:vAlign w:val="center"/>
+          </w:tcPr>
+          <w:p>
+            <w:pPr>
+              <w:spacing w:line="360" w:lineRule="auto"/>
+            </w:pPr>
+            <w:r>
+              <w:t xml:space="preserve">200 </w:t>
+            </w:r>
+            <w:r>
+              <w:t>–</w:t>
+            </w:r>
+            <w:r>
+              <w:t xml:space="preserve"> Bejelentkezés Sikeres (JWT </w:t>
+            </w:r>
+            <w:proofErr w:type="spellStart"/>
+            <w:r>
+              <w:t>token</w:t>
+            </w:r>
+            <w:proofErr w:type="spellEnd"/>
+            <w:r>
+              <w:t xml:space="preserve"> visszaadása)</w:t>
+            </w:r>
+          </w:p>
+          <w:p>
+            <w:pPr>
+              <w:spacing w:line="360" w:lineRule="auto"/>
+            </w:pPr>
+            <w:r>
+              <w:t xml:space="preserve">401 </w:t>
+            </w:r>
+            <w:r>
+              <w:t>–</w:t>
+            </w:r>
+            <w:r>
+              <w:t xml:space="preserve"> Hibás email vagy jelszó</w:t>
+            </w:r>
+          </w:p>
+          <w:p>
+            <w:pPr>
+              <w:spacing w:line="360" w:lineRule="auto"/>
+            </w:pPr>
+            <w:r>
+              <w:t xml:space="preserve">500 </w:t>
+            </w:r>
+            <w:r>
+              <w:t>–</w:t>
+            </w:r>
+            <w:r>
+              <w:t xml:space="preserve"> Adatbázis hiba</w:t>
+            </w:r>
+          </w:p>
+        </w:tc>
+      </w:tr>
+      <w:tr>
+        <w:tc>
+          <w:tcPr>
+            <w:tcW w:w="2410" w:type="dxa"/>
+            <w:vAlign w:val="center"/>
+          </w:tcPr>
+          <w:p>
+            <w:pPr>
+              <w:spacing w:line="360" w:lineRule="auto"/>
+            </w:pPr>
+            <w:r>
+              <w:lastRenderedPageBreak/>
+              <w:t>/users/logout</w:t>
+            </w:r>
+          </w:p>
+        </w:tc>
+        <w:tc>
+          <w:tcPr>
+            <w:tcW w:w="1418" w:type="dxa"/>
+            <w:vAlign w:val="center"/>
+          </w:tcPr>
+          <w:p>
+            <w:pPr>
+              <w:spacing w:line="360" w:lineRule="auto"/>
+            </w:pPr>
+            <w:r>
+              <w:t>POST</w:t>
+            </w:r>
+          </w:p>
+        </w:tc>
+        <w:tc>
+          <w:tcPr>
+            <w:tcW w:w="3640" w:type="dxa"/>
+            <w:vAlign w:val="center"/>
+          </w:tcPr>
+          <w:p>
+            <w:pPr>
+              <w:spacing w:line="360" w:lineRule="auto"/>
+            </w:pPr>
+            <w:r>
+              <w:t>Felhasználó kijelentkezésének kezelése</w:t>
+            </w:r>
+          </w:p>
+        </w:tc>
+        <w:tc>
+          <w:tcPr>
+            <w:tcW w:w="3022" w:type="dxa"/>
+            <w:vAlign w:val="center"/>
+          </w:tcPr>
+          <w:p>
+            <w:pPr>
+              <w:spacing w:line="360" w:lineRule="auto"/>
+            </w:pPr>
+            <w:r>
+              <w:t>200 – Sikeres kijelentkezés</w:t>
+            </w:r>
+          </w:p>
+        </w:tc>
+      </w:tr>
+      <w:tr>
+        <w:tc>
+          <w:tcPr>
+            <w:tcW w:w="2410" w:type="dxa"/>
+            <w:vMerge w:val="restart"/>
+            <w:vAlign w:val="center"/>
+          </w:tcPr>
+          <w:p>
+            <w:pPr>
+              <w:spacing w:line="360" w:lineRule="auto"/>
+            </w:pPr>
+            <w:r>
+              <w:t>/</w:t>
+            </w:r>
+            <w:proofErr w:type="spellStart"/>
+            <w:r>
+              <w:t>clans</w:t>
+            </w:r>
+            <w:proofErr w:type="spellEnd"/>
+          </w:p>
+        </w:tc>
+        <w:tc>
+          <w:tcPr>
+            <w:tcW w:w="1418" w:type="dxa"/>
+            <w:vAlign w:val="center"/>
+          </w:tcPr>
+          <w:p>
+            <w:pPr>
+              <w:spacing w:line="360" w:lineRule="auto"/>
+            </w:pPr>
+            <w:r>
+              <w:t>POST</w:t>
+            </w:r>
+          </w:p>
+        </w:tc>
+        <w:tc>
+          <w:tcPr>
+            <w:tcW w:w="3640" w:type="dxa"/>
+            <w:vAlign w:val="center"/>
+          </w:tcPr>
+          <w:p>
+            <w:pPr>
+              <w:spacing w:line="360" w:lineRule="auto"/>
+            </w:pPr>
+            <w:r>
+              <w:t>Új klán létrehozása (bejelentkezett felhasználó)</w:t>
+            </w:r>
+          </w:p>
+        </w:tc>
+        <w:tc>
+          <w:tcPr>
+            <w:tcW w:w="3022" w:type="dxa"/>
+            <w:vAlign w:val="center"/>
+          </w:tcPr>
+          <w:p>
+            <w:pPr>
+              <w:spacing w:line="360" w:lineRule="auto"/>
+            </w:pPr>
+            <w:r>
+              <w:t>201 – Klán létrehozva</w:t>
+            </w:r>
+          </w:p>
+          <w:p>
+            <w:pPr>
+              <w:spacing w:line="360" w:lineRule="auto"/>
+            </w:pPr>
+            <w:r>
+              <w:t>400 – Hibás adatbeküldés</w:t>
+            </w:r>
+          </w:p>
+          <w:p>
+            <w:pPr>
+              <w:spacing w:line="360" w:lineRule="auto"/>
+            </w:pPr>
+            <w:r>
+              <w:t>401 – Nincs bejelentkezve</w:t>
+            </w:r>
+          </w:p>
+          <w:p>
+            <w:pPr>
+              <w:spacing w:line="360" w:lineRule="auto"/>
+            </w:pPr>
+            <w:r>
+              <w:t>500 – Adatbázis hiba</w:t>
+            </w:r>
+          </w:p>
+        </w:tc>
+      </w:tr>
+      <w:tr>
+        <w:tc>
+          <w:tcPr>
+            <w:tcW w:w="2410" w:type="dxa"/>
+            <w:vMerge/>
+            <w:vAlign w:val="center"/>
+          </w:tcPr>
+          <w:p>
+            <w:pPr>
+              <w:spacing w:line="360" w:lineRule="auto"/>
+            </w:pPr>
+          </w:p>
+        </w:tc>
+        <w:tc>
+          <w:tcPr>
+            <w:tcW w:w="1418" w:type="dxa"/>
+            <w:vAlign w:val="center"/>
+          </w:tcPr>
+          <w:p>
+            <w:pPr>
+              <w:spacing w:line="360" w:lineRule="auto"/>
+            </w:pPr>
+            <w:r>
+              <w:t>GET</w:t>
+            </w:r>
+          </w:p>
+        </w:tc>
+        <w:tc>
+          <w:tcPr>
+            <w:tcW w:w="3640" w:type="dxa"/>
+            <w:vAlign w:val="center"/>
+          </w:tcPr>
+          <w:p>
+            <w:pPr>
+              <w:spacing w:line="360" w:lineRule="auto"/>
+            </w:pPr>
+            <w:r>
+              <w:t>Összes klán lekérdezése (publikus, vendég is láthatja)</w:t>
+            </w:r>
+          </w:p>
+        </w:tc>
+        <w:tc>
+          <w:tcPr>
+            <w:tcW w:w="3022" w:type="dxa"/>
+            <w:vAlign w:val="center"/>
+          </w:tcPr>
+          <w:p>
+            <w:pPr>
+              <w:spacing w:line="360" w:lineRule="auto"/>
+            </w:pPr>
+            <w:r>
+              <w:t>200 – Klánok listája</w:t>
+            </w:r>
+          </w:p>
+          <w:p>
+            <w:pPr>
+              <w:spacing w:line="360" w:lineRule="auto"/>
+            </w:pPr>
+            <w:r>
+              <w:t>500 – Adatbázis hiba</w:t>
+            </w:r>
+          </w:p>
+        </w:tc>
+      </w:tr>
+      <w:tr>
+        <w:tc>
+          <w:tcPr>
+            <w:tcW w:w="2410" w:type="dxa"/>
+            <w:vMerge w:val="restart"/>
+            <w:vAlign w:val="center"/>
+          </w:tcPr>
+          <w:p>
+            <w:pPr>
+              <w:spacing w:line="360" w:lineRule="auto"/>
+            </w:pPr>
+            <w:r>
+              <w:t>/</w:t>
+            </w:r>
+            <w:proofErr w:type="spellStart"/>
+            <w:r>
+              <w:t>clans</w:t>
+            </w:r>
+            <w:proofErr w:type="spellEnd"/>
+            <w:r>
+              <w:t>/:</w:t>
+            </w:r>
+            <w:proofErr w:type="spellStart"/>
+            <w:r>
+              <w:t>id</w:t>
+            </w:r>
+            <w:proofErr w:type="spellEnd"/>
+          </w:p>
+        </w:tc>
+        <w:tc>
+          <w:tcPr>
+            <w:tcW w:w="1418" w:type="dxa"/>
+            <w:vAlign w:val="center"/>
+          </w:tcPr>
+          <w:p>
+            <w:pPr>
+              <w:spacing w:line="360" w:lineRule="auto"/>
+            </w:pPr>
+            <w:r>
+              <w:t>GET</w:t>
+            </w:r>
+          </w:p>
+        </w:tc>
+        <w:tc>
+          <w:tcPr>
+            <w:tcW w:w="3640" w:type="dxa"/>
+            <w:vAlign w:val="center"/>
+          </w:tcPr>
+          <w:p>
+            <w:pPr>
+              <w:spacing w:line="360" w:lineRule="auto"/>
+            </w:pPr>
+            <w:r>
+              <w:t>Egy klán részleteinek lekérése (tagokkal együtt)</w:t>
+            </w:r>
+          </w:p>
+        </w:tc>
+        <w:tc>
+          <w:tcPr>
+            <w:tcW w:w="3022" w:type="dxa"/>
+            <w:vAlign w:val="center"/>
+          </w:tcPr>
+          <w:p>
+            <w:pPr>
+              <w:spacing w:line="360" w:lineRule="auto"/>
+            </w:pPr>
+            <w:r>
+              <w:t>200 – Klán adatok sikeresen lekérve</w:t>
+            </w:r>
+          </w:p>
+          <w:p>
+            <w:pPr>
+              <w:spacing w:line="360" w:lineRule="auto"/>
+            </w:pPr>
+            <w:r>
+              <w:t>404 – Nincs ilyen klán</w:t>
+            </w:r>
+          </w:p>
+          <w:p>
+            <w:pPr>
+              <w:spacing w:line="360" w:lineRule="auto"/>
+            </w:pPr>
+            <w:r>
+              <w:t>500 – Adatbázis hiba</w:t>
+            </w:r>
+          </w:p>
+        </w:tc>
+      </w:tr>
+      <w:tr>
+        <w:tc>
+          <w:tcPr>
+            <w:tcW w:w="2410" w:type="dxa"/>
+            <w:vMerge/>
+            <w:vAlign w:val="center"/>
+          </w:tcPr>
+          <w:p>
+            <w:pPr>
+              <w:spacing w:line="360" w:lineRule="auto"/>
+            </w:pPr>
+          </w:p>
+        </w:tc>
+        <w:tc>
+          <w:tcPr>
+            <w:tcW w:w="1418" w:type="dxa"/>
+            <w:vAlign w:val="center"/>
+          </w:tcPr>
+          <w:p>
+            <w:pPr>
+              <w:spacing w:line="360" w:lineRule="auto"/>
+            </w:pPr>
+            <w:r>
+              <w:t>PUT</w:t>
+            </w:r>
+          </w:p>
+        </w:tc>
+        <w:tc>
+          <w:tcPr>
+            <w:tcW w:w="3640" w:type="dxa"/>
+            <w:vAlign w:val="center"/>
+          </w:tcPr>
+          <w:p>
+            <w:pPr>
+              <w:spacing w:line="360" w:lineRule="auto"/>
+            </w:pPr>
+            <w:r>
+              <w:t xml:space="preserve">Klán adatainak módosítása (csak klán vezetők, vagy </w:t>
+            </w:r>
+            <w:proofErr w:type="spellStart"/>
+            <w:r>
+              <w:t>admin</w:t>
+            </w:r>
+            <w:proofErr w:type="spellEnd"/>
+            <w:r>
+              <w:t>)</w:t>
+            </w:r>
+          </w:p>
+        </w:tc>
+        <w:tc>
+          <w:tcPr>
+            <w:tcW w:w="3022" w:type="dxa"/>
+            <w:vAlign w:val="center"/>
+          </w:tcPr>
+          <w:p>
+            <w:pPr>
+              <w:spacing w:line="360" w:lineRule="auto"/>
+            </w:pPr>
+            <w:r>
+              <w:t>200 – Klán módosítva</w:t>
+            </w:r>
+          </w:p>
+          <w:p>
+            <w:pPr>
+              <w:spacing w:line="360" w:lineRule="auto"/>
+            </w:pPr>
+            <w:r>
+              <w:t>401 – Nincs jogosultsága a felhasználónak</w:t>
+            </w:r>
+          </w:p>
+          <w:p>
+            <w:pPr>
+              <w:spacing w:line="360" w:lineRule="auto"/>
+            </w:pPr>
+            <w:r>
+              <w:t>404 – Klán nem található</w:t>
+            </w:r>
+          </w:p>
+          <w:p>
+            <w:pPr>
+              <w:spacing w:line="360" w:lineRule="auto"/>
+            </w:pPr>
+            <w:r>
+              <w:t>500 – Adatbázis hiba</w:t>
+            </w:r>
+          </w:p>
+        </w:tc>
+      </w:tr>
+      <w:tr>
+        <w:tc>
+          <w:tcPr>
+            <w:tcW w:w="2410" w:type="dxa"/>
+            <w:vMerge/>
+            <w:vAlign w:val="center"/>
+          </w:tcPr>
+          <w:p>
+            <w:pPr>
+              <w:spacing w:line="360" w:lineRule="auto"/>
+              <w:rPr>
+                <w:highlight w:val="red"/>
+              </w:rPr>
+            </w:pPr>
+          </w:p>
+        </w:tc>
+        <w:tc>
+          <w:tcPr>
+            <w:tcW w:w="1418" w:type="dxa"/>
+            <w:vAlign w:val="center"/>
+          </w:tcPr>
+          <w:p>
+            <w:pPr>
+              <w:spacing w:line="360" w:lineRule="auto"/>
+            </w:pPr>
+            <w:r>
+              <w:t>DELETE</w:t>
+            </w:r>
+          </w:p>
+        </w:tc>
+        <w:tc>
+          <w:tcPr>
+            <w:tcW w:w="3640" w:type="dxa"/>
+            <w:vAlign w:val="center"/>
+          </w:tcPr>
+          <w:p>
+            <w:pPr>
+              <w:spacing w:line="360" w:lineRule="auto"/>
+            </w:pPr>
+            <w:r>
+              <w:t xml:space="preserve">Klán törlése (csak </w:t>
+            </w:r>
+            <w:proofErr w:type="spellStart"/>
+            <w:r>
+              <w:t>admin</w:t>
+            </w:r>
+            <w:proofErr w:type="spellEnd"/>
+            <w:r>
+              <w:t>)</w:t>
+            </w:r>
+          </w:p>
+        </w:tc>
+        <w:tc>
+          <w:tcPr>
+            <w:tcW w:w="3022" w:type="dxa"/>
+            <w:vAlign w:val="center"/>
+          </w:tcPr>
+          <w:p>
+            <w:pPr>
+              <w:spacing w:line="360" w:lineRule="auto"/>
+            </w:pPr>
+            <w:r>
+              <w:t>200 – Klán törölve</w:t>
+            </w:r>
+          </w:p>
+          <w:p>
+            <w:pPr>
+              <w:spacing w:line="360" w:lineRule="auto"/>
+            </w:pPr>
+            <w:r>
+              <w:t xml:space="preserve">401 – Nincs </w:t>
+            </w:r>
+            <w:r>
+              <w:t>jogosultsága a felhasználónak</w:t>
+            </w:r>
+          </w:p>
+          <w:p>
+            <w:pPr>
+              <w:spacing w:line="360" w:lineRule="auto"/>
+            </w:pPr>
+            <w:r>
+              <w:t>404 – Klán nem található</w:t>
+            </w:r>
+          </w:p>
+          <w:p>
+            <w:pPr>
+              <w:spacing w:line="360" w:lineRule="auto"/>
+            </w:pPr>
+            <w:r>
+              <w:t>500 – Adatbázis hiba</w:t>
+            </w:r>
+          </w:p>
+        </w:tc>
+      </w:tr>
+      <w:tr>
+        <w:tc>
+          <w:tcPr>
+            <w:tcW w:w="2410" w:type="dxa"/>
+            <w:vAlign w:val="center"/>
+          </w:tcPr>
+          <w:p>
+            <w:pPr>
+              <w:spacing w:line="360" w:lineRule="auto"/>
+            </w:pPr>
+            <w:r>
+              <w:t>/</w:t>
+            </w:r>
+            <w:proofErr w:type="spellStart"/>
+            <w:r>
+              <w:t>clans</w:t>
+            </w:r>
+            <w:proofErr w:type="spellEnd"/>
+            <w:r>
+              <w:t>/:</w:t>
+            </w:r>
+            <w:proofErr w:type="spellStart"/>
+            <w:r>
+              <w:t>id</w:t>
+            </w:r>
+            <w:proofErr w:type="spellEnd"/>
+            <w:r>
+              <w:t>/</w:t>
+            </w:r>
+            <w:proofErr w:type="spellStart"/>
+            <w:r>
+              <w:t>join</w:t>
+            </w:r>
+            <w:proofErr w:type="spellEnd"/>
+          </w:p>
+        </w:tc>
+        <w:tc>
+          <w:tcPr>
+            <w:tcW w:w="1418" w:type="dxa"/>
+            <w:vAlign w:val="center"/>
+          </w:tcPr>
+          <w:p>
+            <w:pPr>
+              <w:spacing w:line="360" w:lineRule="auto"/>
+            </w:pPr>
+            <w:r>
+              <w:t>POST</w:t>
+            </w:r>
+          </w:p>
+        </w:tc>
+        <w:tc>
+          <w:tcPr>
+            <w:tcW w:w="3640" w:type="dxa"/>
+            <w:vAlign w:val="center"/>
+          </w:tcPr>
+          <w:p>
+            <w:pPr>
+              <w:spacing w:line="360" w:lineRule="auto"/>
+            </w:pPr>
+            <w:r>
+              <w:t>Csatlakozás egy klánhoz (csak bejelentkezett felhasználó)</w:t>
+            </w:r>
+          </w:p>
+        </w:tc>
+        <w:tc>
+          <w:tcPr>
+            <w:tcW w:w="3022" w:type="dxa"/>
+            <w:vAlign w:val="center"/>
+          </w:tcPr>
+          <w:p>
+            <w:pPr>
+              <w:spacing w:line="360" w:lineRule="auto"/>
+            </w:pPr>
+            <w:r>
+              <w:t>200 – Sikeres csatlakozás</w:t>
+            </w:r>
+          </w:p>
+          <w:p>
+            <w:pPr>
+              <w:spacing w:line="360" w:lineRule="auto"/>
+            </w:pPr>
+            <w:r>
+              <w:t>400 – Már tagja a klánnak</w:t>
+            </w:r>
+          </w:p>
+          <w:p>
+            <w:pPr>
+              <w:spacing w:line="360" w:lineRule="auto"/>
+            </w:pPr>
+            <w:r>
+              <w:t>401 – Nincs bejelentkezve</w:t>
+            </w:r>
+          </w:p>
+          <w:p>
+            <w:pPr>
+              <w:spacing w:line="360" w:lineRule="auto"/>
+            </w:pPr>
+            <w:r>
+              <w:t>500 – Adatbázis hiba</w:t>
+            </w:r>
+          </w:p>
+        </w:tc>
+      </w:tr>
+      <w:tr>
+        <w:tc>
+          <w:tcPr>
+            <w:tcW w:w="2410" w:type="dxa"/>
+            <w:vAlign w:val="center"/>
+          </w:tcPr>
+          <w:p>
+            <w:pPr>
+              <w:spacing w:line="360" w:lineRule="auto"/>
+            </w:pPr>
+            <w:r>
+              <w:t>/</w:t>
+            </w:r>
+            <w:proofErr w:type="spellStart"/>
+            <w:r>
+              <w:t>clans</w:t>
+            </w:r>
+            <w:proofErr w:type="spellEnd"/>
+            <w:r>
+              <w:t>/:</w:t>
+            </w:r>
+            <w:proofErr w:type="spellStart"/>
+            <w:r>
+              <w:t>id</w:t>
+            </w:r>
+            <w:proofErr w:type="spellEnd"/>
+            <w:r>
+              <w:t>/</w:t>
+            </w:r>
+            <w:proofErr w:type="spellStart"/>
+            <w:r>
+              <w:t>leave</w:t>
+            </w:r>
+            <w:proofErr w:type="spellEnd"/>
+          </w:p>
+        </w:tc>
+        <w:tc>
+          <w:tcPr>
+            <w:tcW w:w="1418" w:type="dxa"/>
+            <w:vAlign w:val="center"/>
+          </w:tcPr>
+          <w:p>
+            <w:pPr>
+              <w:spacing w:line="360" w:lineRule="auto"/>
+            </w:pPr>
+            <w:r>
+              <w:t>POST</w:t>
+            </w:r>
+          </w:p>
+        </w:tc>
+        <w:tc>
+          <w:tcPr>
+            <w:tcW w:w="3640" w:type="dxa"/>
+            <w:vAlign w:val="center"/>
+          </w:tcPr>
+          <w:p>
+            <w:pPr>
+              <w:spacing w:line="360" w:lineRule="auto"/>
+            </w:pPr>
+            <w:r>
+              <w:t>Kilépés a klánból (csak bejelentkezett felhasz</w:t>
+            </w:r>
+            <w:r>
+              <w:t>n</w:t>
+            </w:r>
+            <w:r>
+              <w:t>áló)</w:t>
+            </w:r>
+          </w:p>
+        </w:tc>
+        <w:tc>
+          <w:tcPr>
+            <w:tcW w:w="3022" w:type="dxa"/>
+            <w:vAlign w:val="center"/>
+          </w:tcPr>
+          <w:p>
+            <w:pPr>
+              <w:spacing w:line="360" w:lineRule="auto"/>
+            </w:pPr>
+            <w:r>
+              <w:t>200 – Sikeres kilépés</w:t>
+            </w:r>
+          </w:p>
+          <w:p>
+            <w:pPr>
+              <w:spacing w:line="360" w:lineRule="auto"/>
+            </w:pPr>
+            <w:r>
+              <w:t>400 – Már tagja a klánnak</w:t>
+            </w:r>
+          </w:p>
+          <w:p>
+            <w:pPr>
+              <w:spacing w:line="360" w:lineRule="auto"/>
+            </w:pPr>
+            <w:r>
+              <w:t>401 – Nincs bejelentkezve</w:t>
+            </w:r>
+          </w:p>
+          <w:p>
+            <w:pPr>
+              <w:spacing w:line="360" w:lineRule="auto"/>
+            </w:pPr>
+            <w:r>
+              <w:t>500 – Adatbázis hiba</w:t>
+            </w:r>
+          </w:p>
+        </w:tc>
+      </w:tr>
+      <w:tr>
+        <w:tc>
+          <w:tcPr>
+            <w:tcW w:w="2410" w:type="dxa"/>
+            <w:vAlign w:val="center"/>
+          </w:tcPr>
+          <w:p>
+            <w:pPr>
+              <w:spacing w:line="360" w:lineRule="auto"/>
+            </w:pPr>
+            <w:r>
+              <w:lastRenderedPageBreak/>
+              <w:t>/</w:t>
+            </w:r>
+            <w:proofErr w:type="spellStart"/>
+            <w:r>
+              <w:t>games</w:t>
+            </w:r>
+            <w:proofErr w:type="spellEnd"/>
+          </w:p>
+        </w:tc>
+        <w:tc>
+          <w:tcPr>
+            <w:tcW w:w="1418" w:type="dxa"/>
+            <w:vAlign w:val="center"/>
+          </w:tcPr>
+          <w:p>
+            <w:pPr>
+              <w:spacing w:line="360" w:lineRule="auto"/>
+            </w:pPr>
+            <w:r>
+              <w:t>GET</w:t>
+            </w:r>
+          </w:p>
+        </w:tc>
+        <w:tc>
+          <w:tcPr>
+            <w:tcW w:w="3640" w:type="dxa"/>
+            <w:vAlign w:val="center"/>
+          </w:tcPr>
+          <w:p>
+            <w:pPr>
+              <w:spacing w:line="360" w:lineRule="auto"/>
+            </w:pPr>
+            <w:r>
+              <w:t xml:space="preserve">Az adatbázisban szereplő összes elérhető játék lekérdezése (DISTINCT </w:t>
+            </w:r>
+            <w:r>
+              <w:rPr>
+                <w:highlight w:val="yellow"/>
+              </w:rPr>
+              <w:t>game</w:t>
+            </w:r>
+            <w:r>
+              <w:t xml:space="preserve"> értékek a </w:t>
+            </w:r>
+            <w:proofErr w:type="spellStart"/>
+            <w:r>
+              <w:rPr>
+                <w:highlight w:val="yellow"/>
+              </w:rPr>
+              <w:t>clans</w:t>
+            </w:r>
+            <w:proofErr w:type="spellEnd"/>
+            <w:r>
+              <w:rPr>
+                <w:highlight w:val="yellow"/>
+              </w:rPr>
+              <w:t xml:space="preserve"> </w:t>
+            </w:r>
+            <w:r>
+              <w:t>táblából). Ezt a frontend használja a keresősáv feltöltéséhez. Publikus</w:t>
+            </w:r>
+            <w:r>
+              <w:t>, vendég is használhatja</w:t>
+            </w:r>
+            <w:r>
+              <w:t>.</w:t>
+            </w:r>
+          </w:p>
+        </w:tc>
+        <w:tc>
+          <w:tcPr>
+            <w:tcW w:w="3022" w:type="dxa"/>
+            <w:vAlign w:val="center"/>
+          </w:tcPr>
+          <w:p>
+            <w:pPr>
+              <w:spacing w:line="360" w:lineRule="auto"/>
+            </w:pPr>
+            <w:r>
+              <w:t>200 – Játékok listája</w:t>
+            </w:r>
+          </w:p>
+          <w:p>
+            <w:pPr>
+              <w:spacing w:line="360" w:lineRule="auto"/>
+            </w:pPr>
+            <w:r>
+              <w:t>500 – Adatbázis hiba</w:t>
+            </w:r>
+          </w:p>
+        </w:tc>
+      </w:tr>
+      <w:tr>
+        <w:tc>
+          <w:tcPr>
+            <w:tcW w:w="2410" w:type="dxa"/>
+            <w:vAlign w:val="center"/>
+          </w:tcPr>
+          <w:p>
+            <w:pPr>
+              <w:spacing w:line="360" w:lineRule="auto"/>
+            </w:pPr>
+            <w:r>
+              <w:t>/</w:t>
+            </w:r>
+            <w:proofErr w:type="spellStart"/>
+            <w:r>
+              <w:t>clans?game</w:t>
+            </w:r>
+            <w:proofErr w:type="spellEnd"/>
+            <w:r>
+              <w:t>=…</w:t>
+            </w:r>
+          </w:p>
+        </w:tc>
+        <w:tc>
+          <w:tcPr>
+            <w:tcW w:w="1418" w:type="dxa"/>
+            <w:vAlign w:val="center"/>
+          </w:tcPr>
+          <w:p>
+            <w:pPr>
+              <w:spacing w:line="360" w:lineRule="auto"/>
+            </w:pPr>
+            <w:r>
+              <w:t>GET</w:t>
+            </w:r>
+          </w:p>
+        </w:tc>
+        <w:tc>
+          <w:tcPr>
+            <w:tcW w:w="3640" w:type="dxa"/>
+            <w:vAlign w:val="center"/>
+          </w:tcPr>
+          <w:p>
+            <w:pPr>
+              <w:spacing w:line="360" w:lineRule="auto"/>
+            </w:pPr>
+            <w:r>
+              <w:t>Adott játékhoz tartozó klánok lekérdezése. A game paramétert a frontend küldi a lekérésben. Publikus, vendég is használhatja.</w:t>
+            </w:r>
+          </w:p>
+        </w:tc>
+        <w:tc>
+          <w:tcPr>
+            <w:tcW w:w="3022" w:type="dxa"/>
+            <w:vAlign w:val="center"/>
+          </w:tcPr>
+          <w:p>
+            <w:pPr>
+              <w:spacing w:line="360" w:lineRule="auto"/>
+            </w:pPr>
+          </w:p>
+        </w:tc>
+      </w:tr>
+      <w:tr>
+        <w:tc>
+          <w:tcPr>
+            <w:tcW w:w="2410" w:type="dxa"/>
+            <w:vAlign w:val="center"/>
+          </w:tcPr>
+          <w:p>
+            <w:pPr>
+              <w:spacing w:line="360" w:lineRule="auto"/>
+            </w:pPr>
+            <w:r>
+              <w:t>/</w:t>
+            </w:r>
+            <w:proofErr w:type="spellStart"/>
+            <w:r>
+              <w:t>messages</w:t>
+            </w:r>
+            <w:proofErr w:type="spellEnd"/>
+            <w:proofErr w:type="gramStart"/>
+            <w:r>
+              <w:t>/:</w:t>
+            </w:r>
+            <w:proofErr w:type="spellStart"/>
+            <w:r>
+              <w:t>clanId</w:t>
+            </w:r>
+            <w:proofErr w:type="spellEnd"/>
+            <w:proofErr w:type="gramEnd"/>
+          </w:p>
+        </w:tc>
+        <w:tc>
+          <w:tcPr>
+            <w:tcW w:w="1418" w:type="dxa"/>
+            <w:vAlign w:val="center"/>
+          </w:tcPr>
+          <w:p>
+            <w:pPr>
+              <w:spacing w:line="360" w:lineRule="auto"/>
+            </w:pPr>
+            <w:r>
+              <w:t>GET</w:t>
+            </w:r>
+          </w:p>
+        </w:tc>
+        <w:tc>
+          <w:tcPr>
+            <w:tcW w:w="3640" w:type="dxa"/>
+            <w:vAlign w:val="center"/>
+          </w:tcPr>
+          <w:p>
+            <w:pPr>
+              <w:spacing w:line="360" w:lineRule="auto"/>
+            </w:pPr>
+            <w:r>
+              <w:t>Adott klán üzeneteinek lekérése (csak tagok</w:t>
+            </w:r>
+          </w:p>
+        </w:tc>
+        <w:tc>
+          <w:tcPr>
+            <w:tcW w:w="3022" w:type="dxa"/>
+            <w:vAlign w:val="center"/>
+          </w:tcPr>
+          <w:p>
+            <w:pPr>
+              <w:spacing w:line="360" w:lineRule="auto"/>
+            </w:pPr>
+            <w:r>
+              <w:t>200 – Üzenetek listája</w:t>
+            </w:r>
+          </w:p>
+          <w:p>
+            <w:pPr>
+              <w:spacing w:line="360" w:lineRule="auto"/>
+            </w:pPr>
+            <w:r>
+              <w:t>401 – Nincs jogosultsága a felhasználónak</w:t>
+            </w:r>
+          </w:p>
+          <w:p>
+            <w:pPr>
+              <w:spacing w:line="360" w:lineRule="auto"/>
+            </w:pPr>
+            <w:r>
+              <w:t>500 – Adatbázis hiba</w:t>
+            </w:r>
+          </w:p>
+        </w:tc>
+      </w:tr>
+      <w:tr>
+        <w:tc>
+          <w:tcPr>
+            <w:tcW w:w="2410" w:type="dxa"/>
+            <w:vAlign w:val="center"/>
+          </w:tcPr>
+          <w:p>
+            <w:pPr>
+              <w:spacing w:line="360" w:lineRule="auto"/>
+            </w:pPr>
+            <w:r>
+              <w:t>/</w:t>
+            </w:r>
+            <w:proofErr w:type="spellStart"/>
+            <w:r>
+              <w:t>messages</w:t>
+            </w:r>
+            <w:proofErr w:type="spellEnd"/>
+            <w:proofErr w:type="gramStart"/>
+            <w:r>
+              <w:t>/:</w:t>
+            </w:r>
+            <w:proofErr w:type="spellStart"/>
+            <w:r>
+              <w:t>clanId</w:t>
+            </w:r>
+            <w:proofErr w:type="spellEnd"/>
+            <w:proofErr w:type="gramEnd"/>
+          </w:p>
+        </w:tc>
+        <w:tc>
+          <w:tcPr>
+            <w:tcW w:w="1418" w:type="dxa"/>
+            <w:vAlign w:val="center"/>
+          </w:tcPr>
+          <w:p>
+            <w:pPr>
+              <w:spacing w:line="360" w:lineRule="auto"/>
+            </w:pPr>
+            <w:r>
+              <w:t>POST</w:t>
+            </w:r>
+          </w:p>
+        </w:tc>
+        <w:tc>
+          <w:tcPr>
+            <w:tcW w:w="3640" w:type="dxa"/>
+            <w:vAlign w:val="center"/>
+          </w:tcPr>
+          <w:p>
+            <w:pPr>
+              <w:spacing w:line="360" w:lineRule="auto"/>
+            </w:pPr>
+            <w:r>
+              <w:t>Új üzenet küldése egy klán chatjébe (csak tagok)</w:t>
+            </w:r>
+          </w:p>
+        </w:tc>
+        <w:tc>
+          <w:tcPr>
+            <w:tcW w:w="3022" w:type="dxa"/>
+            <w:vAlign w:val="center"/>
+          </w:tcPr>
+          <w:p>
+            <w:pPr>
+              <w:spacing w:line="360" w:lineRule="auto"/>
+            </w:pPr>
+            <w:r>
+              <w:t>201 – Üzenet elküldve</w:t>
+            </w:r>
+          </w:p>
+          <w:p>
+            <w:pPr>
+              <w:spacing w:line="360" w:lineRule="auto"/>
+            </w:pPr>
+            <w:r>
+              <w:t>400 – Hibás adatbeküldés</w:t>
+            </w:r>
+          </w:p>
+          <w:p>
+            <w:pPr>
+              <w:spacing w:line="360" w:lineRule="auto"/>
+            </w:pPr>
+            <w:r>
+              <w:t>401 – Nincs jogosultsága a felhasználónak</w:t>
+            </w:r>
+          </w:p>
+          <w:p>
+            <w:pPr>
+              <w:spacing w:line="360" w:lineRule="auto"/>
+            </w:pPr>
+            <w:r>
+              <w:t>500 – Adatbázis hiba</w:t>
+            </w:r>
+          </w:p>
+        </w:tc>
+      </w:tr>
+    </w:tbl>
     <w:p>
       <w:pPr>
         <w:spacing w:line="360" w:lineRule="auto"/>
@@ -3214,16 +4683,16 @@
     <w:lsdException w:name="Unresolved Mention" w:semiHidden="1" w:unhideWhenUsed="1"/>
     <w:lsdException w:name="Smart Link" w:semiHidden="1" w:unhideWhenUsed="1"/>
   </w:latentStyles>
-  <w:style w:type="paragraph" w:default="1" w:styleId="Normal">
+  <w:style w:type="paragraph" w:default="1" w:styleId="Norml">
     <w:name w:val="Normal"/>
     <w:qFormat/>
-    <w:rsid w:val="006F6FBF"/>
+    <w:rsid w:val="00D14F9F"/>
   </w:style>
-  <w:style w:type="paragraph" w:styleId="Heading1">
+  <w:style w:type="paragraph" w:styleId="Cmsor1">
     <w:name w:val="heading 1"/>
-    <w:basedOn w:val="Normal"/>
-    <w:next w:val="Normal"/>
-    <w:link w:val="Heading1Char"/>
+    <w:basedOn w:val="Norml"/>
+    <w:next w:val="Norml"/>
+    <w:link w:val="Cmsor1Char"/>
     <w:uiPriority w:val="9"/>
     <w:qFormat/>
     <w:rsid w:val="00584D6B"/>
@@ -3240,11 +4709,11 @@
       <w:szCs w:val="40"/>
     </w:rPr>
   </w:style>
-  <w:style w:type="paragraph" w:styleId="Heading2">
+  <w:style w:type="paragraph" w:styleId="Cmsor2">
     <w:name w:val="heading 2"/>
-    <w:basedOn w:val="Normal"/>
-    <w:next w:val="Normal"/>
-    <w:link w:val="Heading2Char"/>
+    <w:basedOn w:val="Norml"/>
+    <w:next w:val="Norml"/>
+    <w:link w:val="Cmsor2Char"/>
     <w:uiPriority w:val="9"/>
     <w:semiHidden/>
     <w:unhideWhenUsed/>
@@ -3263,11 +4732,11 @@
       <w:szCs w:val="32"/>
     </w:rPr>
   </w:style>
-  <w:style w:type="paragraph" w:styleId="Heading3">
+  <w:style w:type="paragraph" w:styleId="Cmsor3">
     <w:name w:val="heading 3"/>
-    <w:basedOn w:val="Normal"/>
-    <w:next w:val="Normal"/>
-    <w:link w:val="Heading3Char"/>
+    <w:basedOn w:val="Norml"/>
+    <w:next w:val="Norml"/>
+    <w:link w:val="Cmsor3Char"/>
     <w:uiPriority w:val="9"/>
     <w:semiHidden/>
     <w:unhideWhenUsed/>
@@ -3286,11 +4755,11 @@
       <w:szCs w:val="28"/>
     </w:rPr>
   </w:style>
-  <w:style w:type="paragraph" w:styleId="Heading4">
+  <w:style w:type="paragraph" w:styleId="Cmsor4">
     <w:name w:val="heading 4"/>
-    <w:basedOn w:val="Normal"/>
-    <w:next w:val="Normal"/>
-    <w:link w:val="Heading4Char"/>
+    <w:basedOn w:val="Norml"/>
+    <w:next w:val="Norml"/>
+    <w:link w:val="Cmsor4Char"/>
     <w:uiPriority w:val="9"/>
     <w:semiHidden/>
     <w:unhideWhenUsed/>
@@ -3309,11 +4778,11 @@
       <w:color w:val="0F4761" w:themeColor="accent1" w:themeShade="BF"/>
     </w:rPr>
   </w:style>
-  <w:style w:type="paragraph" w:styleId="Heading5">
+  <w:style w:type="paragraph" w:styleId="Cmsor5">
     <w:name w:val="heading 5"/>
-    <w:basedOn w:val="Normal"/>
-    <w:next w:val="Normal"/>
-    <w:link w:val="Heading5Char"/>
+    <w:basedOn w:val="Norml"/>
+    <w:next w:val="Norml"/>
+    <w:link w:val="Cmsor5Char"/>
     <w:uiPriority w:val="9"/>
     <w:semiHidden/>
     <w:unhideWhenUsed/>
@@ -3330,11 +4799,11 @@
       <w:color w:val="0F4761" w:themeColor="accent1" w:themeShade="BF"/>
     </w:rPr>
   </w:style>
-  <w:style w:type="paragraph" w:styleId="Heading6">
+  <w:style w:type="paragraph" w:styleId="Cmsor6">
     <w:name w:val="heading 6"/>
-    <w:basedOn w:val="Normal"/>
-    <w:next w:val="Normal"/>
-    <w:link w:val="Heading6Char"/>
+    <w:basedOn w:val="Norml"/>
+    <w:next w:val="Norml"/>
+    <w:link w:val="Cmsor6Char"/>
     <w:uiPriority w:val="9"/>
     <w:semiHidden/>
     <w:unhideWhenUsed/>
@@ -3353,11 +4822,11 @@
       <w:color w:val="595959" w:themeColor="text1" w:themeTint="A6"/>
     </w:rPr>
   </w:style>
-  <w:style w:type="paragraph" w:styleId="Heading7">
+  <w:style w:type="paragraph" w:styleId="Cmsor7">
     <w:name w:val="heading 7"/>
-    <w:basedOn w:val="Normal"/>
-    <w:next w:val="Normal"/>
-    <w:link w:val="Heading7Char"/>
+    <w:basedOn w:val="Norml"/>
+    <w:next w:val="Norml"/>
+    <w:link w:val="Cmsor7Char"/>
     <w:uiPriority w:val="9"/>
     <w:semiHidden/>
     <w:unhideWhenUsed/>
@@ -3374,11 +4843,11 @@
       <w:color w:val="595959" w:themeColor="text1" w:themeTint="A6"/>
     </w:rPr>
   </w:style>
-  <w:style w:type="paragraph" w:styleId="Heading8">
+  <w:style w:type="paragraph" w:styleId="Cmsor8">
     <w:name w:val="heading 8"/>
-    <w:basedOn w:val="Normal"/>
-    <w:next w:val="Normal"/>
-    <w:link w:val="Heading8Char"/>
+    <w:basedOn w:val="Norml"/>
+    <w:next w:val="Norml"/>
+    <w:link w:val="Cmsor8Char"/>
     <w:uiPriority w:val="9"/>
     <w:semiHidden/>
     <w:unhideWhenUsed/>
@@ -3397,11 +4866,11 @@
       <w:color w:val="272727" w:themeColor="text1" w:themeTint="D8"/>
     </w:rPr>
   </w:style>
-  <w:style w:type="paragraph" w:styleId="Heading9">
+  <w:style w:type="paragraph" w:styleId="Cmsor9">
     <w:name w:val="heading 9"/>
-    <w:basedOn w:val="Normal"/>
-    <w:next w:val="Normal"/>
-    <w:link w:val="Heading9Char"/>
+    <w:basedOn w:val="Norml"/>
+    <w:next w:val="Norml"/>
+    <w:link w:val="Cmsor9Char"/>
     <w:uiPriority w:val="9"/>
     <w:semiHidden/>
     <w:unhideWhenUsed/>
@@ -3418,13 +4887,13 @@
       <w:color w:val="272727" w:themeColor="text1" w:themeTint="D8"/>
     </w:rPr>
   </w:style>
-  <w:style w:type="character" w:default="1" w:styleId="DefaultParagraphFont">
+  <w:style w:type="character" w:default="1" w:styleId="Bekezdsalapbettpusa">
     <w:name w:val="Default Paragraph Font"/>
     <w:uiPriority w:val="1"/>
     <w:semiHidden/>
     <w:unhideWhenUsed/>
   </w:style>
-  <w:style w:type="table" w:default="1" w:styleId="TableNormal">
+  <w:style w:type="table" w:default="1" w:styleId="Normltblzat">
     <w:name w:val="Normal Table"/>
     <w:uiPriority w:val="99"/>
     <w:semiHidden/>
@@ -3439,16 +4908,16 @@
       </w:tblCellMar>
     </w:tblPr>
   </w:style>
-  <w:style w:type="numbering" w:default="1" w:styleId="NoList">
+  <w:style w:type="numbering" w:default="1" w:styleId="Nemlista">
     <w:name w:val="No List"/>
     <w:uiPriority w:val="99"/>
     <w:semiHidden/>
     <w:unhideWhenUsed/>
   </w:style>
-  <w:style w:type="character" w:customStyle="1" w:styleId="Heading1Char">
-    <w:name w:val="Heading 1 Char"/>
-    <w:basedOn w:val="DefaultParagraphFont"/>
-    <w:link w:val="Heading1"/>
+  <w:style w:type="character" w:customStyle="1" w:styleId="Cmsor1Char">
+    <w:name w:val="Címsor 1 Char"/>
+    <w:basedOn w:val="Bekezdsalapbettpusa"/>
+    <w:link w:val="Cmsor1"/>
     <w:uiPriority w:val="9"/>
     <w:rsid w:val="00584D6B"/>
     <w:rPr>
@@ -3458,10 +4927,10 @@
       <w:szCs w:val="40"/>
     </w:rPr>
   </w:style>
-  <w:style w:type="character" w:customStyle="1" w:styleId="Heading2Char">
-    <w:name w:val="Heading 2 Char"/>
-    <w:basedOn w:val="DefaultParagraphFont"/>
-    <w:link w:val="Heading2"/>
+  <w:style w:type="character" w:customStyle="1" w:styleId="Cmsor2Char">
+    <w:name w:val="Címsor 2 Char"/>
+    <w:basedOn w:val="Bekezdsalapbettpusa"/>
+    <w:link w:val="Cmsor2"/>
     <w:uiPriority w:val="9"/>
     <w:semiHidden/>
     <w:rsid w:val="00584D6B"/>
@@ -3472,10 +4941,10 @@
       <w:szCs w:val="32"/>
     </w:rPr>
   </w:style>
-  <w:style w:type="character" w:customStyle="1" w:styleId="Heading3Char">
-    <w:name w:val="Heading 3 Char"/>
-    <w:basedOn w:val="DefaultParagraphFont"/>
-    <w:link w:val="Heading3"/>
+  <w:style w:type="character" w:customStyle="1" w:styleId="Cmsor3Char">
+    <w:name w:val="Címsor 3 Char"/>
+    <w:basedOn w:val="Bekezdsalapbettpusa"/>
+    <w:link w:val="Cmsor3"/>
     <w:uiPriority w:val="9"/>
     <w:semiHidden/>
     <w:rsid w:val="00584D6B"/>
@@ -3486,10 +4955,10 @@
       <w:szCs w:val="28"/>
     </w:rPr>
   </w:style>
-  <w:style w:type="character" w:customStyle="1" w:styleId="Heading4Char">
-    <w:name w:val="Heading 4 Char"/>
-    <w:basedOn w:val="DefaultParagraphFont"/>
-    <w:link w:val="Heading4"/>
+  <w:style w:type="character" w:customStyle="1" w:styleId="Cmsor4Char">
+    <w:name w:val="Címsor 4 Char"/>
+    <w:basedOn w:val="Bekezdsalapbettpusa"/>
+    <w:link w:val="Cmsor4"/>
     <w:uiPriority w:val="9"/>
     <w:semiHidden/>
     <w:rsid w:val="00584D6B"/>
@@ -3500,10 +4969,10 @@
       <w:color w:val="0F4761" w:themeColor="accent1" w:themeShade="BF"/>
     </w:rPr>
   </w:style>
-  <w:style w:type="character" w:customStyle="1" w:styleId="Heading5Char">
-    <w:name w:val="Heading 5 Char"/>
-    <w:basedOn w:val="DefaultParagraphFont"/>
-    <w:link w:val="Heading5"/>
+  <w:style w:type="character" w:customStyle="1" w:styleId="Cmsor5Char">
+    <w:name w:val="Címsor 5 Char"/>
+    <w:basedOn w:val="Bekezdsalapbettpusa"/>
+    <w:link w:val="Cmsor5"/>
     <w:uiPriority w:val="9"/>
     <w:semiHidden/>
     <w:rsid w:val="00584D6B"/>
@@ -3512,10 +4981,10 @@
       <w:color w:val="0F4761" w:themeColor="accent1" w:themeShade="BF"/>
     </w:rPr>
   </w:style>
-  <w:style w:type="character" w:customStyle="1" w:styleId="Heading6Char">
-    <w:name w:val="Heading 6 Char"/>
-    <w:basedOn w:val="DefaultParagraphFont"/>
-    <w:link w:val="Heading6"/>
+  <w:style w:type="character" w:customStyle="1" w:styleId="Cmsor6Char">
+    <w:name w:val="Címsor 6 Char"/>
+    <w:basedOn w:val="Bekezdsalapbettpusa"/>
+    <w:link w:val="Cmsor6"/>
     <w:uiPriority w:val="9"/>
     <w:semiHidden/>
     <w:rsid w:val="00584D6B"/>
@@ -3526,10 +4995,10 @@
       <w:color w:val="595959" w:themeColor="text1" w:themeTint="A6"/>
     </w:rPr>
   </w:style>
-  <w:style w:type="character" w:customStyle="1" w:styleId="Heading7Char">
-    <w:name w:val="Heading 7 Char"/>
-    <w:basedOn w:val="DefaultParagraphFont"/>
-    <w:link w:val="Heading7"/>
+  <w:style w:type="character" w:customStyle="1" w:styleId="Cmsor7Char">
+    <w:name w:val="Címsor 7 Char"/>
+    <w:basedOn w:val="Bekezdsalapbettpusa"/>
+    <w:link w:val="Cmsor7"/>
     <w:uiPriority w:val="9"/>
     <w:semiHidden/>
     <w:rsid w:val="00584D6B"/>
@@ -3538,10 +5007,10 @@
       <w:color w:val="595959" w:themeColor="text1" w:themeTint="A6"/>
     </w:rPr>
   </w:style>
-  <w:style w:type="character" w:customStyle="1" w:styleId="Heading8Char">
-    <w:name w:val="Heading 8 Char"/>
-    <w:basedOn w:val="DefaultParagraphFont"/>
-    <w:link w:val="Heading8"/>
+  <w:style w:type="character" w:customStyle="1" w:styleId="Cmsor8Char">
+    <w:name w:val="Címsor 8 Char"/>
+    <w:basedOn w:val="Bekezdsalapbettpusa"/>
+    <w:link w:val="Cmsor8"/>
     <w:uiPriority w:val="9"/>
     <w:semiHidden/>
     <w:rsid w:val="00584D6B"/>
@@ -3552,10 +5021,10 @@
       <w:color w:val="272727" w:themeColor="text1" w:themeTint="D8"/>
     </w:rPr>
   </w:style>
-  <w:style w:type="character" w:customStyle="1" w:styleId="Heading9Char">
-    <w:name w:val="Heading 9 Char"/>
-    <w:basedOn w:val="DefaultParagraphFont"/>
-    <w:link w:val="Heading9"/>
+  <w:style w:type="character" w:customStyle="1" w:styleId="Cmsor9Char">
+    <w:name w:val="Címsor 9 Char"/>
+    <w:basedOn w:val="Bekezdsalapbettpusa"/>
+    <w:link w:val="Cmsor9"/>
     <w:uiPriority w:val="9"/>
     <w:semiHidden/>
     <w:rsid w:val="00584D6B"/>
@@ -3564,11 +5033,11 @@
       <w:color w:val="272727" w:themeColor="text1" w:themeTint="D8"/>
     </w:rPr>
   </w:style>
-  <w:style w:type="paragraph" w:styleId="Title">
+  <w:style w:type="paragraph" w:styleId="Cm">
     <w:name w:val="Title"/>
-    <w:basedOn w:val="Normal"/>
-    <w:next w:val="Normal"/>
-    <w:link w:val="TitleChar"/>
+    <w:basedOn w:val="Norml"/>
+    <w:next w:val="Norml"/>
+    <w:link w:val="CmChar"/>
     <w:uiPriority w:val="10"/>
     <w:qFormat/>
     <w:rsid w:val="00584D6B"/>
@@ -3584,10 +5053,10 @@
       <w:szCs w:val="56"/>
     </w:rPr>
   </w:style>
-  <w:style w:type="character" w:customStyle="1" w:styleId="TitleChar">
-    <w:name w:val="Title Char"/>
-    <w:basedOn w:val="DefaultParagraphFont"/>
-    <w:link w:val="Title"/>
+  <w:style w:type="character" w:customStyle="1" w:styleId="CmChar">
+    <w:name w:val="Cím Char"/>
+    <w:basedOn w:val="Bekezdsalapbettpusa"/>
+    <w:link w:val="Cm"/>
     <w:uiPriority w:val="10"/>
     <w:rsid w:val="00584D6B"/>
     <w:rPr>
@@ -3598,11 +5067,11 @@
       <w:szCs w:val="56"/>
     </w:rPr>
   </w:style>
-  <w:style w:type="paragraph" w:styleId="Subtitle">
+  <w:style w:type="paragraph" w:styleId="Alcm">
     <w:name w:val="Subtitle"/>
-    <w:basedOn w:val="Normal"/>
-    <w:next w:val="Normal"/>
-    <w:link w:val="SubtitleChar"/>
+    <w:basedOn w:val="Norml"/>
+    <w:next w:val="Norml"/>
+    <w:link w:val="AlcmChar"/>
     <w:uiPriority w:val="11"/>
     <w:qFormat/>
     <w:rsid w:val="00584D6B"/>
@@ -3619,10 +5088,10 @@
       <w:szCs w:val="28"/>
     </w:rPr>
   </w:style>
-  <w:style w:type="character" w:customStyle="1" w:styleId="SubtitleChar">
-    <w:name w:val="Subtitle Char"/>
-    <w:basedOn w:val="DefaultParagraphFont"/>
-    <w:link w:val="Subtitle"/>
+  <w:style w:type="character" w:customStyle="1" w:styleId="AlcmChar">
+    <w:name w:val="Alcím Char"/>
+    <w:basedOn w:val="Bekezdsalapbettpusa"/>
+    <w:link w:val="Alcm"/>
     <w:uiPriority w:val="11"/>
     <w:rsid w:val="00584D6B"/>
     <w:rPr>
@@ -3633,11 +5102,11 @@
       <w:szCs w:val="28"/>
     </w:rPr>
   </w:style>
-  <w:style w:type="paragraph" w:styleId="Quote">
+  <w:style w:type="paragraph" w:styleId="Idzet">
     <w:name w:val="Quote"/>
-    <w:basedOn w:val="Normal"/>
-    <w:next w:val="Normal"/>
-    <w:link w:val="QuoteChar"/>
+    <w:basedOn w:val="Norml"/>
+    <w:next w:val="Norml"/>
+    <w:link w:val="IdzetChar"/>
     <w:uiPriority w:val="29"/>
     <w:qFormat/>
     <w:rsid w:val="00584D6B"/>
@@ -3651,10 +5120,10 @@
       <w:color w:val="404040" w:themeColor="text1" w:themeTint="BF"/>
     </w:rPr>
   </w:style>
-  <w:style w:type="character" w:customStyle="1" w:styleId="QuoteChar">
-    <w:name w:val="Quote Char"/>
-    <w:basedOn w:val="DefaultParagraphFont"/>
-    <w:link w:val="Quote"/>
+  <w:style w:type="character" w:customStyle="1" w:styleId="IdzetChar">
+    <w:name w:val="Idézet Char"/>
+    <w:basedOn w:val="Bekezdsalapbettpusa"/>
+    <w:link w:val="Idzet"/>
     <w:uiPriority w:val="29"/>
     <w:rsid w:val="00584D6B"/>
     <w:rPr>
@@ -3663,9 +5132,9 @@
       <w:color w:val="404040" w:themeColor="text1" w:themeTint="BF"/>
     </w:rPr>
   </w:style>
-  <w:style w:type="paragraph" w:styleId="ListParagraph">
+  <w:style w:type="paragraph" w:styleId="Listaszerbekezds">
     <w:name w:val="List Paragraph"/>
-    <w:basedOn w:val="Normal"/>
+    <w:basedOn w:val="Norml"/>
     <w:uiPriority w:val="34"/>
     <w:qFormat/>
     <w:rsid w:val="00584D6B"/>
@@ -3674,9 +5143,9 @@
       <w:contextualSpacing/>
     </w:pPr>
   </w:style>
-  <w:style w:type="character" w:styleId="IntenseEmphasis">
+  <w:style w:type="character" w:styleId="Erskiemels">
     <w:name w:val="Intense Emphasis"/>
-    <w:basedOn w:val="DefaultParagraphFont"/>
+    <w:basedOn w:val="Bekezdsalapbettpusa"/>
     <w:uiPriority w:val="21"/>
     <w:qFormat/>
     <w:rsid w:val="00584D6B"/>
@@ -3686,11 +5155,11 @@
       <w:color w:val="0F4761" w:themeColor="accent1" w:themeShade="BF"/>
     </w:rPr>
   </w:style>
-  <w:style w:type="paragraph" w:styleId="IntenseQuote">
+  <w:style w:type="paragraph" w:styleId="Kiemeltidzet">
     <w:name w:val="Intense Quote"/>
-    <w:basedOn w:val="Normal"/>
-    <w:next w:val="Normal"/>
-    <w:link w:val="IntenseQuoteChar"/>
+    <w:basedOn w:val="Norml"/>
+    <w:next w:val="Norml"/>
+    <w:link w:val="KiemeltidzetChar"/>
     <w:uiPriority w:val="30"/>
     <w:qFormat/>
     <w:rsid w:val="00584D6B"/>
@@ -3709,10 +5178,10 @@
       <w:color w:val="0F4761" w:themeColor="accent1" w:themeShade="BF"/>
     </w:rPr>
   </w:style>
-  <w:style w:type="character" w:customStyle="1" w:styleId="IntenseQuoteChar">
-    <w:name w:val="Intense Quote Char"/>
-    <w:basedOn w:val="DefaultParagraphFont"/>
-    <w:link w:val="IntenseQuote"/>
+  <w:style w:type="character" w:customStyle="1" w:styleId="KiemeltidzetChar">
+    <w:name w:val="Kiemelt idézet Char"/>
+    <w:basedOn w:val="Bekezdsalapbettpusa"/>
+    <w:link w:val="Kiemeltidzet"/>
     <w:uiPriority w:val="30"/>
     <w:rsid w:val="00584D6B"/>
     <w:rPr>
@@ -3721,9 +5190,9 @@
       <w:color w:val="0F4761" w:themeColor="accent1" w:themeShade="BF"/>
     </w:rPr>
   </w:style>
-  <w:style w:type="character" w:styleId="IntenseReference">
+  <w:style w:type="character" w:styleId="Ershivatkozs">
     <w:name w:val="Intense Reference"/>
-    <w:basedOn w:val="DefaultParagraphFont"/>
+    <w:basedOn w:val="Bekezdsalapbettpusa"/>
     <w:uiPriority w:val="32"/>
     <w:qFormat/>
     <w:rsid w:val="00584D6B"/>
@@ -3734,6 +5203,48 @@
       <w:color w:val="0F4761" w:themeColor="accent1" w:themeShade="BF"/>
       <w:spacing w:val="5"/>
     </w:rPr>
+  </w:style>
+  <w:style w:type="character" w:styleId="Hiperhivatkozs">
+    <w:name w:val="Hyperlink"/>
+    <w:basedOn w:val="Bekezdsalapbettpusa"/>
+    <w:uiPriority w:val="99"/>
+    <w:unhideWhenUsed/>
+    <w:rsid w:val="002455DB"/>
+    <w:rPr>
+      <w:color w:val="467886" w:themeColor="hyperlink"/>
+      <w:u w:val="single"/>
+    </w:rPr>
+  </w:style>
+  <w:style w:type="character" w:styleId="Feloldatlanmegemlts">
+    <w:name w:val="Unresolved Mention"/>
+    <w:basedOn w:val="Bekezdsalapbettpusa"/>
+    <w:uiPriority w:val="99"/>
+    <w:semiHidden/>
+    <w:unhideWhenUsed/>
+    <w:rsid w:val="002455DB"/>
+    <w:rPr>
+      <w:color w:val="605E5C"/>
+      <w:shd w:val="clear" w:color="auto" w:fill="E1DFDD"/>
+    </w:rPr>
+  </w:style>
+  <w:style w:type="table" w:styleId="Rcsostblzat">
+    <w:name w:val="Table Grid"/>
+    <w:basedOn w:val="Normltblzat"/>
+    <w:uiPriority w:val="39"/>
+    <w:rsid w:val="002A60C1"/>
+    <w:pPr>
+      <w:spacing w:after="0" w:line="240" w:lineRule="auto"/>
+    </w:pPr>
+    <w:tblPr>
+      <w:tblBorders>
+        <w:top w:val="single" w:sz="4" w:space="0" w:color="auto"/>
+        <w:left w:val="single" w:sz="4" w:space="0" w:color="auto"/>
+        <w:bottom w:val="single" w:sz="4" w:space="0" w:color="auto"/>
+        <w:right w:val="single" w:sz="4" w:space="0" w:color="auto"/>
+        <w:insideH w:val="single" w:sz="4" w:space="0" w:color="auto"/>
+        <w:insideV w:val="single" w:sz="4" w:space="0" w:color="auto"/>
+      </w:tblBorders>
+    </w:tblPr>
   </w:style>
 </w:styles>
 </file>
@@ -4051,4 +5562,16 @@
     </a:ext>
   </a:extLst>
 </a:theme>
+</file>
+
+<file path=customXml/item1.xml><?xml version="1.0" encoding="utf-8"?>
+<b:Sources xmlns:b="http://schemas.openxmlformats.org/officeDocument/2006/bibliography" xmlns="http://schemas.openxmlformats.org/officeDocument/2006/bibliography" SelectedStyle="\APASixthEditionOfficeOnline.xsl" StyleName="APA" Version="6"/>
+</file>
+
+<file path=customXml/itemProps1.xml><?xml version="1.0" encoding="utf-8"?>
+<ds:datastoreItem xmlns:ds="http://schemas.openxmlformats.org/officeDocument/2006/customXml" ds:itemID="{05F7E559-96C4-4FA1-BD8E-27BD24020DF1}">
+  <ds:schemaRefs>
+    <ds:schemaRef ds:uri="http://schemas.openxmlformats.org/officeDocument/2006/bibliography"/>
+  </ds:schemaRefs>
+</ds:datastoreItem>
 </file>
</xml_diff>

<commit_message>
Projekt név hozzáadva a tervhez: 100%-os terv!
Kitaláltuk a projektünk nevét, úgyhogy 100 százalékos a terv!
</commit_message>
<xml_diff>
--- a/Projekt_Terv.docx
+++ b/Projekt_Terv.docx
@@ -13,6 +13,7 @@
           <w:szCs w:val="32"/>
         </w:rPr>
       </w:pPr>
+      <w:proofErr w:type="spellStart"/>
       <w:r>
         <w:rPr>
           <w:rFonts w:ascii="Times New Roman" w:hAnsi="Times New Roman" w:cs="Times New Roman"/>
@@ -21,7 +22,28 @@
           <w:sz w:val="32"/>
           <w:szCs w:val="32"/>
         </w:rPr>
-        <w:t>E-Sport projekt – Terv (név változik)</w:t>
+        <w:t>ClanVerse</w:t>
+      </w:r>
+      <w:proofErr w:type="spellEnd"/>
+      <w:r>
+        <w:rPr>
+          <w:rFonts w:ascii="Times New Roman" w:hAnsi="Times New Roman" w:cs="Times New Roman"/>
+          <w:b/>
+          <w:bCs/>
+          <w:sz w:val="32"/>
+          <w:szCs w:val="32"/>
+        </w:rPr>
+        <w:t xml:space="preserve"> – </w:t>
+      </w:r>
+      <w:r>
+        <w:rPr>
+          <w:rFonts w:ascii="Times New Roman" w:hAnsi="Times New Roman" w:cs="Times New Roman"/>
+          <w:b/>
+          <w:bCs/>
+          <w:sz w:val="32"/>
+          <w:szCs w:val="32"/>
+        </w:rPr>
+        <w:t xml:space="preserve">Terv </w:t>
       </w:r>
     </w:p>
     <w:p>
@@ -278,8 +300,6 @@
         <w:spacing w:line="360" w:lineRule="auto"/>
         <w:rPr>
           <w:rFonts w:cs="Arial"/>
-          <w:sz w:val="28"/>
-          <w:szCs w:val="28"/>
         </w:rPr>
       </w:pPr>
       <w:r>
@@ -297,8 +317,16 @@
           <w:sz w:val="28"/>
           <w:szCs w:val="28"/>
         </w:rPr>
-        <w:t xml:space="preserve"> ------</w:t>
-      </w:r>
+        <w:t xml:space="preserve"> </w:t>
+      </w:r>
+      <w:proofErr w:type="spellStart"/>
+      <w:r>
+        <w:rPr>
+          <w:rFonts w:cs="Arial"/>
+        </w:rPr>
+        <w:t>ClanVerse</w:t>
+      </w:r>
+      <w:proofErr w:type="spellEnd"/>
     </w:p>
     <w:p>
       <w:pPr>
@@ -2849,13 +2877,7 @@
               <w:spacing w:line="360" w:lineRule="auto"/>
             </w:pPr>
             <w:r>
-              <w:t xml:space="preserve">200 </w:t>
-            </w:r>
-            <w:r>
-              <w:t>–</w:t>
-            </w:r>
-            <w:r>
-              <w:t xml:space="preserve"> Bejelentkezés Sikeres (JWT </w:t>
+              <w:t xml:space="preserve">200 – Bejelentkezés Sikeres (JWT </w:t>
             </w:r>
             <w:proofErr w:type="spellStart"/>
             <w:r>
@@ -2871,27 +2893,15 @@
               <w:spacing w:line="360" w:lineRule="auto"/>
             </w:pPr>
             <w:r>
-              <w:t xml:space="preserve">401 </w:t>
-            </w:r>
-            <w:r>
-              <w:t>–</w:t>
-            </w:r>
-            <w:r>
-              <w:t xml:space="preserve"> Hibás email vagy jelszó</w:t>
-            </w:r>
-          </w:p>
-          <w:p>
-            <w:pPr>
-              <w:spacing w:line="360" w:lineRule="auto"/>
-            </w:pPr>
-            <w:r>
-              <w:t xml:space="preserve">500 </w:t>
-            </w:r>
-            <w:r>
-              <w:t>–</w:t>
-            </w:r>
-            <w:r>
-              <w:t xml:space="preserve"> Adatbázis hiba</w:t>
+              <w:t>401 – Hibás email vagy jelszó</w:t>
+            </w:r>
+          </w:p>
+          <w:p>
+            <w:pPr>
+              <w:spacing w:line="360" w:lineRule="auto"/>
+            </w:pPr>
+            <w:r>
+              <w:t>500 – Adatbázis hiba</w:t>
             </w:r>
           </w:p>
         </w:tc>
@@ -3353,10 +3363,7 @@
               <w:spacing w:line="360" w:lineRule="auto"/>
             </w:pPr>
             <w:r>
-              <w:t xml:space="preserve">401 – Nincs </w:t>
-            </w:r>
-            <w:r>
-              <w:t>jogosultsága a felhasználónak</w:t>
+              <w:t>401 – Nincs jogosultsága a felhasználónak</w:t>
             </w:r>
           </w:p>
           <w:p>
@@ -3660,13 +3667,7 @@
               <w:t xml:space="preserve"> </w:t>
             </w:r>
             <w:r>
-              <w:t>táblából). Ezt a frontend használja a keresősáv feltöltéséhez. Publikus</w:t>
-            </w:r>
-            <w:r>
-              <w:t>, vendég is használhatja</w:t>
-            </w:r>
-            <w:r>
-              <w:t>.</w:t>
+              <w:t>táblából). Ezt a frontend használja a keresősáv feltöltéséhez. Publikus, vendég is használhatja.</w:t>
             </w:r>
           </w:p>
         </w:tc>

</xml_diff>

<commit_message>
Setup-olom a backend-et, valamint csináltam egy adatbázis diagrammot VSCode bővítménnyel
Létrehoztam az alap fájlokat, amik szükségesek lesznek a backend fejlesztésének a kezdetéhez. Az adatbázis diagram egy ú.n. ERD Editor ("dineug" által fejlesztett) bővítménnyel történt meg.
</commit_message>
<xml_diff>
--- a/Projekt_Terv.docx
+++ b/Projekt_Terv.docx
@@ -818,33 +818,15 @@
           <w:sz w:val="28"/>
           <w:szCs w:val="28"/>
         </w:rPr>
-        <w:t xml:space="preserve">(felhasználók, csoportok </w:t>
-      </w:r>
-      <w:proofErr w:type="gramStart"/>
-      <w:r>
-        <w:rPr>
-          <w:rFonts w:cs="Arial"/>
-          <w:sz w:val="28"/>
-          <w:szCs w:val="28"/>
-        </w:rPr>
-        <w:t>kezelése</w:t>
-      </w:r>
-      <w:r>
-        <w:rPr>
-          <w:rFonts w:cs="Arial"/>
-          <w:sz w:val="28"/>
-          <w:szCs w:val="28"/>
-        </w:rPr>
-        <w:t>(</w:t>
-      </w:r>
-      <w:proofErr w:type="gramEnd"/>
-      <w:r>
-        <w:rPr>
-          <w:rFonts w:cs="Arial"/>
-          <w:sz w:val="28"/>
-          <w:szCs w:val="28"/>
-        </w:rPr>
-        <w:t>lekérdezés, módosítás, törlés)</w:t>
+        <w:t>(felhasználók, csoportok kezelése</w:t>
+      </w:r>
+      <w:r>
+        <w:rPr>
+          <w:rFonts w:cs="Arial"/>
+          <w:sz w:val="28"/>
+          <w:szCs w:val="28"/>
+        </w:rPr>
+        <w:t>(lekérdezés, módosítás, törlés)</w:t>
       </w:r>
       <w:r>
         <w:rPr>
@@ -1105,7 +1087,6 @@
         <w:t xml:space="preserve"> csoporttagok (</w:t>
       </w:r>
       <w:proofErr w:type="spellStart"/>
-      <w:proofErr w:type="gramStart"/>
       <w:r>
         <w:t>json</w:t>
       </w:r>
@@ -1114,7 +1095,6 @@
         <w:t>{</w:t>
       </w:r>
       <w:proofErr w:type="spellStart"/>
-      <w:proofErr w:type="gramEnd"/>
       <w:r>
         <w:t>id</w:t>
       </w:r>
@@ -1826,13 +1806,39 @@
           <w:szCs w:val="28"/>
         </w:rPr>
       </w:pPr>
-      <w:r>
-        <w:rPr>
-          <w:rFonts w:cs="Arial"/>
-          <w:sz w:val="28"/>
-          <w:szCs w:val="28"/>
-        </w:rPr>
-        <w:t>id: INT (unsigned), AUTO_INCREMENT, PK</w:t>
+      <w:proofErr w:type="spellStart"/>
+      <w:r>
+        <w:rPr>
+          <w:rFonts w:cs="Arial"/>
+          <w:sz w:val="28"/>
+          <w:szCs w:val="28"/>
+        </w:rPr>
+        <w:t>id</w:t>
+      </w:r>
+      <w:proofErr w:type="spellEnd"/>
+      <w:r>
+        <w:rPr>
+          <w:rFonts w:cs="Arial"/>
+          <w:sz w:val="28"/>
+          <w:szCs w:val="28"/>
+        </w:rPr>
+        <w:t>: INT (</w:t>
+      </w:r>
+      <w:r>
+        <w:rPr>
+          <w:rFonts w:cs="Arial"/>
+          <w:sz w:val="28"/>
+          <w:szCs w:val="28"/>
+        </w:rPr>
+        <w:t>11</w:t>
+      </w:r>
+      <w:r>
+        <w:rPr>
+          <w:rFonts w:cs="Arial"/>
+          <w:sz w:val="28"/>
+          <w:szCs w:val="28"/>
+        </w:rPr>
+        <w:t>), AUTO_INCREMENT, PK</w:t>
       </w:r>
     </w:p>
     <w:p>
@@ -1849,13 +1855,39 @@
           <w:szCs w:val="28"/>
         </w:rPr>
       </w:pPr>
-      <w:r>
-        <w:rPr>
-          <w:rFonts w:cs="Arial"/>
-          <w:sz w:val="28"/>
-          <w:szCs w:val="28"/>
-        </w:rPr>
-        <w:t>username: VARCHAR(?), UNIQUE, NOT NULL</w:t>
+      <w:proofErr w:type="spellStart"/>
+      <w:r>
+        <w:rPr>
+          <w:rFonts w:cs="Arial"/>
+          <w:sz w:val="28"/>
+          <w:szCs w:val="28"/>
+        </w:rPr>
+        <w:t>username</w:t>
+      </w:r>
+      <w:proofErr w:type="spellEnd"/>
+      <w:r>
+        <w:rPr>
+          <w:rFonts w:cs="Arial"/>
+          <w:sz w:val="28"/>
+          <w:szCs w:val="28"/>
+        </w:rPr>
+        <w:t>: VARCHAR(</w:t>
+      </w:r>
+      <w:r>
+        <w:rPr>
+          <w:rFonts w:cs="Arial"/>
+          <w:sz w:val="28"/>
+          <w:szCs w:val="28"/>
+        </w:rPr>
+        <w:t>255</w:t>
+      </w:r>
+      <w:r>
+        <w:rPr>
+          <w:rFonts w:cs="Arial"/>
+          <w:sz w:val="28"/>
+          <w:szCs w:val="28"/>
+        </w:rPr>
+        <w:t>), UNIQUE, NOT NULL</w:t>
       </w:r>
     </w:p>
     <w:p>
@@ -1878,7 +1910,23 @@
           <w:sz w:val="28"/>
           <w:szCs w:val="28"/>
         </w:rPr>
-        <w:t>email: VARCHAR(?), UNIQUE, NOT NULL</w:t>
+        <w:t>email: VARCHAR(</w:t>
+      </w:r>
+      <w:r>
+        <w:rPr>
+          <w:rFonts w:cs="Arial"/>
+          <w:sz w:val="28"/>
+          <w:szCs w:val="28"/>
+        </w:rPr>
+        <w:t>255</w:t>
+      </w:r>
+      <w:r>
+        <w:rPr>
+          <w:rFonts w:cs="Arial"/>
+          <w:sz w:val="28"/>
+          <w:szCs w:val="28"/>
+        </w:rPr>
+        <w:t>), UNIQUE, NOT NULL</w:t>
       </w:r>
     </w:p>
     <w:p>
@@ -1895,13 +1943,39 @@
           <w:szCs w:val="28"/>
         </w:rPr>
       </w:pPr>
-      <w:r>
-        <w:rPr>
-          <w:rFonts w:cs="Arial"/>
-          <w:sz w:val="28"/>
-          <w:szCs w:val="28"/>
-        </w:rPr>
-        <w:t>password: VARCHAR(?), NOT NULL</w:t>
+      <w:proofErr w:type="spellStart"/>
+      <w:r>
+        <w:rPr>
+          <w:rFonts w:cs="Arial"/>
+          <w:sz w:val="28"/>
+          <w:szCs w:val="28"/>
+        </w:rPr>
+        <w:t>password</w:t>
+      </w:r>
+      <w:proofErr w:type="spellEnd"/>
+      <w:r>
+        <w:rPr>
+          <w:rFonts w:cs="Arial"/>
+          <w:sz w:val="28"/>
+          <w:szCs w:val="28"/>
+        </w:rPr>
+        <w:t>: VARCHAR(</w:t>
+      </w:r>
+      <w:r>
+        <w:rPr>
+          <w:rFonts w:cs="Arial"/>
+          <w:sz w:val="28"/>
+          <w:szCs w:val="28"/>
+        </w:rPr>
+        <w:t>255</w:t>
+      </w:r>
+      <w:r>
+        <w:rPr>
+          <w:rFonts w:cs="Arial"/>
+          <w:sz w:val="28"/>
+          <w:szCs w:val="28"/>
+        </w:rPr>
+        <w:t>), NOT NULL</w:t>
       </w:r>
     </w:p>
     <w:p>
@@ -1918,13 +1992,31 @@
           <w:szCs w:val="28"/>
         </w:rPr>
       </w:pPr>
-      <w:r>
-        <w:rPr>
-          <w:rFonts w:cs="Arial"/>
-          <w:sz w:val="28"/>
-          <w:szCs w:val="28"/>
-        </w:rPr>
-        <w:t>phoneNumber: VARCHAR(12), NULL</w:t>
+      <w:proofErr w:type="spellStart"/>
+      <w:r>
+        <w:rPr>
+          <w:rFonts w:cs="Arial"/>
+          <w:sz w:val="28"/>
+          <w:szCs w:val="28"/>
+        </w:rPr>
+        <w:t>profilePicture</w:t>
+      </w:r>
+      <w:proofErr w:type="spellEnd"/>
+      <w:r>
+        <w:rPr>
+          <w:rFonts w:cs="Arial"/>
+          <w:sz w:val="28"/>
+          <w:szCs w:val="28"/>
+        </w:rPr>
+        <w:t>:</w:t>
+      </w:r>
+      <w:r>
+        <w:rPr>
+          <w:rFonts w:cs="Arial"/>
+          <w:sz w:val="28"/>
+          <w:szCs w:val="28"/>
+        </w:rPr>
+        <w:t xml:space="preserve"> VARCHAR(255) NULL DEFAULT ’/uploadedPictures/default.png’</w:t>
       </w:r>
     </w:p>
     <w:p>
@@ -1947,15 +2039,7 @@
           <w:sz w:val="28"/>
           <w:szCs w:val="28"/>
         </w:rPr>
-        <w:t>profilePicture:</w:t>
-      </w:r>
-      <w:r>
-        <w:rPr>
-          <w:rFonts w:cs="Arial"/>
-          <w:sz w:val="28"/>
-          <w:szCs w:val="28"/>
-        </w:rPr>
-        <w:t xml:space="preserve"> VARCHAR(255) NULL DEFAULT ’/uploadedPictures/default.png’</w:t>
+        <w:t>isAdmin: BOOLEAN, alapértelmezett érték: false</w:t>
       </w:r>
     </w:p>
     <w:p>
@@ -1978,7 +2062,7 @@
           <w:sz w:val="28"/>
           <w:szCs w:val="28"/>
         </w:rPr>
-        <w:t>isAdmin: BOOLEAN, alapértelmezett érték: false</w:t>
+        <w:t>createdAt: DATETIME, apalértelmezett érték: aktuális dátum-idő (Budapest időzóna)</w:t>
       </w:r>
     </w:p>
     <w:p>
@@ -2001,7 +2085,45 @@
           <w:sz w:val="28"/>
           <w:szCs w:val="28"/>
         </w:rPr>
-        <w:t>createdAt: DATETIME, apalértelmezett érték: aktuális dátum-idő (Budapest időzóna)</w:t>
+        <w:t>updatedAt: DATETIME, a</w:t>
+      </w:r>
+      <w:r>
+        <w:rPr>
+          <w:rFonts w:cs="Arial"/>
+          <w:sz w:val="28"/>
+          <w:szCs w:val="28"/>
+        </w:rPr>
+        <w:t>lap</w:t>
+      </w:r>
+      <w:r>
+        <w:rPr>
+          <w:rFonts w:cs="Arial"/>
+          <w:sz w:val="28"/>
+          <w:szCs w:val="28"/>
+        </w:rPr>
+        <w:t>értelmezett érték: aktuális dátum-idő (Budapest időzóna)</w:t>
+      </w:r>
+    </w:p>
+    <w:p>
+      <w:pPr>
+        <w:pStyle w:val="Listaszerbekezds"/>
+        <w:numPr>
+          <w:ilvl w:val="0"/>
+          <w:numId w:val="2"/>
+        </w:numPr>
+        <w:spacing w:line="360" w:lineRule="auto"/>
+        <w:rPr>
+          <w:rFonts w:cs="Arial"/>
+          <w:sz w:val="28"/>
+          <w:szCs w:val="28"/>
+        </w:rPr>
+      </w:pPr>
+      <w:r>
+        <w:rPr>
+          <w:sz w:val="28"/>
+          <w:szCs w:val="28"/>
+        </w:rPr>
+        <w:t>clans tábla:</w:t>
       </w:r>
     </w:p>
     <w:p>
@@ -2018,29 +2140,209 @@
           <w:szCs w:val="28"/>
         </w:rPr>
       </w:pPr>
-      <w:r>
-        <w:rPr>
-          <w:rFonts w:cs="Arial"/>
-          <w:sz w:val="28"/>
-          <w:szCs w:val="28"/>
-        </w:rPr>
-        <w:t>updatedAt: DATETIME, a</w:t>
-      </w:r>
-      <w:r>
-        <w:rPr>
-          <w:rFonts w:cs="Arial"/>
-          <w:sz w:val="28"/>
-          <w:szCs w:val="28"/>
-        </w:rPr>
-        <w:t>lap</w:t>
-      </w:r>
-      <w:r>
-        <w:rPr>
-          <w:rFonts w:cs="Arial"/>
-          <w:sz w:val="28"/>
-          <w:szCs w:val="28"/>
-        </w:rPr>
-        <w:t>értelmezett érték: aktuális dátum-idő (Budapest időzóna)</w:t>
+      <w:proofErr w:type="spellStart"/>
+      <w:r>
+        <w:rPr>
+          <w:rFonts w:cs="Arial"/>
+          <w:sz w:val="28"/>
+          <w:szCs w:val="28"/>
+        </w:rPr>
+        <w:t>id</w:t>
+      </w:r>
+      <w:proofErr w:type="spellEnd"/>
+      <w:r>
+        <w:rPr>
+          <w:rFonts w:cs="Arial"/>
+          <w:sz w:val="28"/>
+          <w:szCs w:val="28"/>
+        </w:rPr>
+        <w:t>: INT (</w:t>
+      </w:r>
+      <w:r>
+        <w:rPr>
+          <w:rFonts w:cs="Arial"/>
+          <w:sz w:val="28"/>
+          <w:szCs w:val="28"/>
+        </w:rPr>
+        <w:t>11</w:t>
+      </w:r>
+      <w:r>
+        <w:rPr>
+          <w:rFonts w:cs="Arial"/>
+          <w:sz w:val="28"/>
+          <w:szCs w:val="28"/>
+        </w:rPr>
+        <w:t>), AUTO_INCREMENT, PK</w:t>
+      </w:r>
+    </w:p>
+    <w:p>
+      <w:pPr>
+        <w:pStyle w:val="Listaszerbekezds"/>
+        <w:numPr>
+          <w:ilvl w:val="1"/>
+          <w:numId w:val="2"/>
+        </w:numPr>
+        <w:spacing w:line="360" w:lineRule="auto"/>
+        <w:rPr>
+          <w:rFonts w:cs="Arial"/>
+          <w:sz w:val="28"/>
+          <w:szCs w:val="28"/>
+        </w:rPr>
+      </w:pPr>
+      <w:proofErr w:type="spellStart"/>
+      <w:r>
+        <w:rPr>
+          <w:rFonts w:cs="Arial"/>
+          <w:sz w:val="28"/>
+          <w:szCs w:val="28"/>
+        </w:rPr>
+        <w:t>ownerid</w:t>
+      </w:r>
+      <w:proofErr w:type="spellEnd"/>
+      <w:r>
+        <w:rPr>
+          <w:rFonts w:cs="Arial"/>
+          <w:sz w:val="28"/>
+          <w:szCs w:val="28"/>
+        </w:rPr>
+        <w:t>: INT(11)</w:t>
+      </w:r>
+    </w:p>
+    <w:p>
+      <w:pPr>
+        <w:pStyle w:val="Listaszerbekezds"/>
+        <w:numPr>
+          <w:ilvl w:val="1"/>
+          <w:numId w:val="2"/>
+        </w:numPr>
+        <w:spacing w:line="360" w:lineRule="auto"/>
+        <w:rPr>
+          <w:rFonts w:cs="Arial"/>
+          <w:sz w:val="28"/>
+          <w:szCs w:val="28"/>
+        </w:rPr>
+      </w:pPr>
+      <w:proofErr w:type="spellStart"/>
+      <w:r>
+        <w:rPr>
+          <w:rFonts w:cs="Arial"/>
+          <w:sz w:val="28"/>
+          <w:szCs w:val="28"/>
+        </w:rPr>
+        <w:t>name</w:t>
+      </w:r>
+      <w:proofErr w:type="spellEnd"/>
+      <w:r>
+        <w:rPr>
+          <w:rFonts w:cs="Arial"/>
+          <w:sz w:val="28"/>
+          <w:szCs w:val="28"/>
+        </w:rPr>
+        <w:t>: VARCHAR(</w:t>
+      </w:r>
+      <w:r>
+        <w:rPr>
+          <w:rFonts w:cs="Arial"/>
+          <w:sz w:val="28"/>
+          <w:szCs w:val="28"/>
+        </w:rPr>
+        <w:t>255</w:t>
+      </w:r>
+      <w:r>
+        <w:rPr>
+          <w:rFonts w:cs="Arial"/>
+          <w:sz w:val="28"/>
+          <w:szCs w:val="28"/>
+        </w:rPr>
+        <w:t>), UNIQIUE, NOT NULL</w:t>
+      </w:r>
+    </w:p>
+    <w:p>
+      <w:pPr>
+        <w:pStyle w:val="Listaszerbekezds"/>
+        <w:numPr>
+          <w:ilvl w:val="1"/>
+          <w:numId w:val="2"/>
+        </w:numPr>
+        <w:spacing w:line="360" w:lineRule="auto"/>
+        <w:rPr>
+          <w:rFonts w:cs="Arial"/>
+          <w:sz w:val="28"/>
+          <w:szCs w:val="28"/>
+        </w:rPr>
+      </w:pPr>
+      <w:r>
+        <w:rPr>
+          <w:rFonts w:cs="Arial"/>
+          <w:sz w:val="28"/>
+          <w:szCs w:val="28"/>
+        </w:rPr>
+        <w:t>game: VARCHAR(</w:t>
+      </w:r>
+      <w:r>
+        <w:rPr>
+          <w:rFonts w:cs="Arial"/>
+          <w:sz w:val="28"/>
+          <w:szCs w:val="28"/>
+        </w:rPr>
+        <w:t>255</w:t>
+      </w:r>
+      <w:r>
+        <w:rPr>
+          <w:rFonts w:cs="Arial"/>
+          <w:sz w:val="28"/>
+          <w:szCs w:val="28"/>
+        </w:rPr>
+        <w:t>), UNIQUE, NOT NULL</w:t>
+      </w:r>
+    </w:p>
+    <w:p>
+      <w:pPr>
+        <w:pStyle w:val="Listaszerbekezds"/>
+        <w:numPr>
+          <w:ilvl w:val="1"/>
+          <w:numId w:val="2"/>
+        </w:numPr>
+        <w:spacing w:line="360" w:lineRule="auto"/>
+        <w:rPr>
+          <w:rFonts w:cs="Arial"/>
+          <w:sz w:val="28"/>
+          <w:szCs w:val="28"/>
+        </w:rPr>
+      </w:pPr>
+      <w:proofErr w:type="spellStart"/>
+      <w:r>
+        <w:rPr>
+          <w:rFonts w:cs="Arial"/>
+          <w:sz w:val="28"/>
+          <w:szCs w:val="28"/>
+        </w:rPr>
+        <w:t>description</w:t>
+      </w:r>
+      <w:proofErr w:type="spellEnd"/>
+      <w:r>
+        <w:rPr>
+          <w:rFonts w:cs="Arial"/>
+          <w:sz w:val="28"/>
+          <w:szCs w:val="28"/>
+        </w:rPr>
+        <w:t>: VARCHAR(</w:t>
+      </w:r>
+      <w:r>
+        <w:rPr>
+          <w:rFonts w:cs="Arial"/>
+          <w:sz w:val="28"/>
+          <w:szCs w:val="28"/>
+        </w:rPr>
+        <w:t>1000</w:t>
+      </w:r>
+      <w:r>
+        <w:rPr>
+          <w:rFonts w:cs="Arial"/>
+          <w:sz w:val="28"/>
+          <w:szCs w:val="28"/>
+        </w:rPr>
+        <w:t>), UNIQUE, NOT NULL</w:t>
       </w:r>
     </w:p>
     <w:p>
@@ -2057,12 +2359,23 @@
           <w:szCs w:val="28"/>
         </w:rPr>
       </w:pPr>
-      <w:r>
-        <w:rPr>
-          <w:sz w:val="28"/>
-          <w:szCs w:val="28"/>
-        </w:rPr>
-        <w:t>clans tábla:</w:t>
+      <w:proofErr w:type="spellStart"/>
+      <w:r>
+        <w:rPr>
+          <w:rFonts w:cs="Arial"/>
+          <w:sz w:val="28"/>
+          <w:szCs w:val="28"/>
+        </w:rPr>
+        <w:t>clan_members</w:t>
+      </w:r>
+      <w:proofErr w:type="spellEnd"/>
+      <w:r>
+        <w:rPr>
+          <w:rFonts w:cs="Arial"/>
+          <w:sz w:val="28"/>
+          <w:szCs w:val="28"/>
+        </w:rPr>
+        <w:t xml:space="preserve"> tábla:</w:t>
       </w:r>
     </w:p>
     <w:p>
@@ -2079,13 +2392,39 @@
           <w:szCs w:val="28"/>
         </w:rPr>
       </w:pPr>
-      <w:r>
-        <w:rPr>
-          <w:rFonts w:cs="Arial"/>
-          <w:sz w:val="28"/>
-          <w:szCs w:val="28"/>
-        </w:rPr>
-        <w:t>id: INT (unsigned), AUTO_INCREMENT, PK</w:t>
+      <w:proofErr w:type="spellStart"/>
+      <w:r>
+        <w:rPr>
+          <w:rFonts w:cs="Arial"/>
+          <w:sz w:val="28"/>
+          <w:szCs w:val="28"/>
+        </w:rPr>
+        <w:t>id</w:t>
+      </w:r>
+      <w:proofErr w:type="spellEnd"/>
+      <w:r>
+        <w:rPr>
+          <w:rFonts w:cs="Arial"/>
+          <w:sz w:val="28"/>
+          <w:szCs w:val="28"/>
+        </w:rPr>
+        <w:t>: INT (</w:t>
+      </w:r>
+      <w:r>
+        <w:rPr>
+          <w:rFonts w:cs="Arial"/>
+          <w:sz w:val="28"/>
+          <w:szCs w:val="28"/>
+        </w:rPr>
+        <w:t>11</w:t>
+      </w:r>
+      <w:r>
+        <w:rPr>
+          <w:rFonts w:cs="Arial"/>
+          <w:sz w:val="28"/>
+          <w:szCs w:val="28"/>
+        </w:rPr>
+        <w:t>), AUTO_INCREMENT, PK</w:t>
       </w:r>
     </w:p>
     <w:p>
@@ -2102,13 +2441,23 @@
           <w:szCs w:val="28"/>
         </w:rPr>
       </w:pPr>
-      <w:r>
-        <w:rPr>
-          <w:rFonts w:cs="Arial"/>
-          <w:sz w:val="28"/>
-          <w:szCs w:val="28"/>
-        </w:rPr>
-        <w:t>name: VARCHAR(?), UNIQIUE, NOT NULL</w:t>
+      <w:proofErr w:type="spellStart"/>
+      <w:r>
+        <w:rPr>
+          <w:rFonts w:cs="Arial"/>
+          <w:sz w:val="28"/>
+          <w:szCs w:val="28"/>
+        </w:rPr>
+        <w:t>clanId</w:t>
+      </w:r>
+      <w:proofErr w:type="spellEnd"/>
+      <w:r>
+        <w:rPr>
+          <w:rFonts w:cs="Arial"/>
+          <w:sz w:val="28"/>
+          <w:szCs w:val="28"/>
+        </w:rPr>
+        <w:t>: INT(11)</w:t>
       </w:r>
     </w:p>
     <w:p>
@@ -2125,121 +2474,7 @@
           <w:szCs w:val="28"/>
         </w:rPr>
       </w:pPr>
-      <w:r>
-        <w:rPr>
-          <w:rFonts w:cs="Arial"/>
-          <w:sz w:val="28"/>
-          <w:szCs w:val="28"/>
-        </w:rPr>
-        <w:t>game: VARCHAR(?), UNIQUE, NOT NULL</w:t>
-      </w:r>
-    </w:p>
-    <w:p>
-      <w:pPr>
-        <w:pStyle w:val="Listaszerbekezds"/>
-        <w:numPr>
-          <w:ilvl w:val="1"/>
-          <w:numId w:val="2"/>
-        </w:numPr>
-        <w:spacing w:line="360" w:lineRule="auto"/>
-        <w:rPr>
-          <w:rFonts w:cs="Arial"/>
-          <w:sz w:val="28"/>
-          <w:szCs w:val="28"/>
-        </w:rPr>
-      </w:pPr>
-      <w:r>
-        <w:rPr>
-          <w:rFonts w:cs="Arial"/>
-          <w:sz w:val="28"/>
-          <w:szCs w:val="28"/>
-        </w:rPr>
-        <w:t>description: VARCHAR(?), UNIQUE, NOT NULL</w:t>
-      </w:r>
-    </w:p>
-    <w:p>
-      <w:pPr>
-        <w:pStyle w:val="Listaszerbekezds"/>
-        <w:numPr>
-          <w:ilvl w:val="1"/>
-          <w:numId w:val="2"/>
-        </w:numPr>
-        <w:spacing w:line="360" w:lineRule="auto"/>
-        <w:rPr>
-          <w:rFonts w:cs="Arial"/>
-          <w:sz w:val="28"/>
-          <w:szCs w:val="28"/>
-        </w:rPr>
-      </w:pPr>
-      <w:r>
-        <w:rPr>
-          <w:rFonts w:cs="Arial"/>
-          <w:sz w:val="28"/>
-          <w:szCs w:val="28"/>
-        </w:rPr>
-        <w:t>ownerid: INT</w:t>
-      </w:r>
-    </w:p>
-    <w:p>
-      <w:pPr>
-        <w:pStyle w:val="Listaszerbekezds"/>
-        <w:numPr>
-          <w:ilvl w:val="0"/>
-          <w:numId w:val="2"/>
-        </w:numPr>
-        <w:spacing w:line="360" w:lineRule="auto"/>
-        <w:rPr>
-          <w:rFonts w:cs="Arial"/>
-          <w:sz w:val="28"/>
-          <w:szCs w:val="28"/>
-        </w:rPr>
-      </w:pPr>
-      <w:r>
-        <w:rPr>
-          <w:rFonts w:cs="Arial"/>
-          <w:sz w:val="28"/>
-          <w:szCs w:val="28"/>
-        </w:rPr>
-        <w:t>clan_members tábla:</w:t>
-      </w:r>
-    </w:p>
-    <w:p>
-      <w:pPr>
-        <w:pStyle w:val="Listaszerbekezds"/>
-        <w:numPr>
-          <w:ilvl w:val="1"/>
-          <w:numId w:val="2"/>
-        </w:numPr>
-        <w:spacing w:line="360" w:lineRule="auto"/>
-        <w:rPr>
-          <w:rFonts w:cs="Arial"/>
-          <w:sz w:val="28"/>
-          <w:szCs w:val="28"/>
-        </w:rPr>
-      </w:pPr>
-      <w:r>
-        <w:rPr>
-          <w:rFonts w:cs="Arial"/>
-          <w:sz w:val="28"/>
-          <w:szCs w:val="28"/>
-        </w:rPr>
-        <w:t>id: INT (unsigned), AUTO_INCREMENT, PK</w:t>
-      </w:r>
-    </w:p>
-    <w:p>
-      <w:pPr>
-        <w:pStyle w:val="Listaszerbekezds"/>
-        <w:numPr>
-          <w:ilvl w:val="1"/>
-          <w:numId w:val="2"/>
-        </w:numPr>
-        <w:spacing w:line="360" w:lineRule="auto"/>
-        <w:rPr>
-          <w:rFonts w:cs="Arial"/>
-          <w:sz w:val="28"/>
-          <w:szCs w:val="28"/>
-        </w:rPr>
-      </w:pPr>
+      <w:proofErr w:type="spellStart"/>
       <w:r>
         <w:rPr>
           <w:rFonts w:cs="Arial"/>
@@ -2262,7 +2497,34 @@
           <w:sz w:val="28"/>
           <w:szCs w:val="28"/>
         </w:rPr>
-        <w:t>embers: VARCHAR (unsigned)</w:t>
+        <w:t>embers</w:t>
+      </w:r>
+      <w:proofErr w:type="spellEnd"/>
+      <w:r>
+        <w:rPr>
+          <w:rFonts w:cs="Arial"/>
+          <w:sz w:val="28"/>
+          <w:szCs w:val="28"/>
+        </w:rPr>
+        <w:t>: VARCHAR (</w:t>
+      </w:r>
+      <w:proofErr w:type="spellStart"/>
+      <w:r>
+        <w:rPr>
+          <w:rFonts w:cs="Arial"/>
+          <w:sz w:val="28"/>
+          <w:szCs w:val="28"/>
+        </w:rPr>
+        <w:t>unsigned</w:t>
+      </w:r>
+      <w:proofErr w:type="spellEnd"/>
+      <w:r>
+        <w:rPr>
+          <w:rFonts w:cs="Arial"/>
+          <w:sz w:val="28"/>
+          <w:szCs w:val="28"/>
+        </w:rPr>
+        <w:t>)</w:t>
       </w:r>
       <w:r>
         <w:rPr>
@@ -2278,31 +2540,7 @@
           <w:sz w:val="28"/>
           <w:szCs w:val="28"/>
         </w:rPr>
-        <w:t>ide és a backend kezeli ezt az objektumot,</w:t>
-      </w:r>
-    </w:p>
-    <w:p>
-      <w:pPr>
-        <w:pStyle w:val="Listaszerbekezds"/>
-        <w:numPr>
-          <w:ilvl w:val="1"/>
-          <w:numId w:val="2"/>
-        </w:numPr>
-        <w:spacing w:after="100" w:afterAutospacing="1" w:line="600" w:lineRule="auto"/>
-        <w:ind w:left="1797" w:hanging="357"/>
-        <w:rPr>
-          <w:rFonts w:cs="Arial"/>
-          <w:sz w:val="28"/>
-          <w:szCs w:val="28"/>
-        </w:rPr>
-      </w:pPr>
-      <w:r>
-        <w:rPr>
-          <w:rFonts w:cs="Arial"/>
-          <w:sz w:val="28"/>
-          <w:szCs w:val="28"/>
-        </w:rPr>
-        <w:t>clan_id: INT</w:t>
+        <w:t>ide és a backend kezeli ezt az objektumot</w:t>
       </w:r>
     </w:p>
     <w:p>
@@ -2320,13 +2558,23 @@
           <w:szCs w:val="28"/>
         </w:rPr>
       </w:pPr>
-      <w:r>
-        <w:rPr>
-          <w:rFonts w:cs="Arial"/>
-          <w:sz w:val="28"/>
-          <w:szCs w:val="28"/>
-        </w:rPr>
-        <w:t xml:space="preserve">messages </w:t>
+      <w:proofErr w:type="spellStart"/>
+      <w:r>
+        <w:rPr>
+          <w:rFonts w:cs="Arial"/>
+          <w:sz w:val="28"/>
+          <w:szCs w:val="28"/>
+        </w:rPr>
+        <w:t>messages</w:t>
+      </w:r>
+      <w:proofErr w:type="spellEnd"/>
+      <w:r>
+        <w:rPr>
+          <w:rFonts w:cs="Arial"/>
+          <w:sz w:val="28"/>
+          <w:szCs w:val="28"/>
+        </w:rPr>
+        <w:t xml:space="preserve"> </w:t>
       </w:r>
       <w:r>
         <w:rPr>
@@ -2351,6 +2599,97 @@
           <w:szCs w:val="28"/>
         </w:rPr>
       </w:pPr>
+      <w:proofErr w:type="spellStart"/>
+      <w:r>
+        <w:rPr>
+          <w:rFonts w:cs="Arial"/>
+          <w:sz w:val="28"/>
+          <w:szCs w:val="28"/>
+        </w:rPr>
+        <w:t>id</w:t>
+      </w:r>
+      <w:proofErr w:type="spellEnd"/>
+      <w:r>
+        <w:rPr>
+          <w:rFonts w:cs="Arial"/>
+          <w:sz w:val="28"/>
+          <w:szCs w:val="28"/>
+        </w:rPr>
+        <w:t>: INT (</w:t>
+      </w:r>
+      <w:r>
+        <w:rPr>
+          <w:rFonts w:cs="Arial"/>
+          <w:sz w:val="28"/>
+          <w:szCs w:val="28"/>
+        </w:rPr>
+        <w:t>11</w:t>
+      </w:r>
+      <w:r>
+        <w:rPr>
+          <w:rFonts w:cs="Arial"/>
+          <w:sz w:val="28"/>
+          <w:szCs w:val="28"/>
+        </w:rPr>
+        <w:t>), AUTO_INCREMENT, PK</w:t>
+      </w:r>
+    </w:p>
+    <w:p>
+      <w:pPr>
+        <w:pStyle w:val="Listaszerbekezds"/>
+        <w:numPr>
+          <w:ilvl w:val="1"/>
+          <w:numId w:val="2"/>
+        </w:numPr>
+        <w:spacing w:line="360" w:lineRule="auto"/>
+        <w:rPr>
+          <w:rFonts w:cs="Arial"/>
+          <w:sz w:val="28"/>
+          <w:szCs w:val="28"/>
+        </w:rPr>
+      </w:pPr>
+      <w:proofErr w:type="spellStart"/>
+      <w:r>
+        <w:rPr>
+          <w:rFonts w:cs="Arial"/>
+          <w:sz w:val="28"/>
+          <w:szCs w:val="28"/>
+        </w:rPr>
+        <w:t>clanId</w:t>
+      </w:r>
+      <w:proofErr w:type="spellEnd"/>
+      <w:r>
+        <w:rPr>
+          <w:rFonts w:cs="Arial"/>
+          <w:sz w:val="28"/>
+          <w:szCs w:val="28"/>
+        </w:rPr>
+        <w:t>: INT</w:t>
+      </w:r>
+      <w:r>
+        <w:rPr>
+          <w:rFonts w:cs="Arial"/>
+          <w:sz w:val="28"/>
+          <w:szCs w:val="28"/>
+        </w:rPr>
+        <w:t>(11)</w:t>
+      </w:r>
+    </w:p>
+    <w:p>
+      <w:pPr>
+        <w:pStyle w:val="Listaszerbekezds"/>
+        <w:numPr>
+          <w:ilvl w:val="1"/>
+          <w:numId w:val="2"/>
+        </w:numPr>
+        <w:spacing w:line="360" w:lineRule="auto"/>
+        <w:rPr>
+          <w:rFonts w:cs="Arial"/>
+          <w:sz w:val="28"/>
+          <w:szCs w:val="28"/>
+        </w:rPr>
+      </w:pPr>
+      <w:proofErr w:type="spellStart"/>
       <w:r>
         <w:rPr>
           <w:rFonts w:cs="Arial"/>
@@ -2358,53 +2697,24 @@
           <w:szCs w:val="28"/>
         </w:rPr>
         <w:lastRenderedPageBreak/>
-        <w:t>id: INT (unsigned), AUTO_INCREMENT, PK</w:t>
-      </w:r>
-    </w:p>
-    <w:p>
-      <w:pPr>
-        <w:pStyle w:val="Listaszerbekezds"/>
-        <w:numPr>
-          <w:ilvl w:val="1"/>
-          <w:numId w:val="2"/>
-        </w:numPr>
-        <w:spacing w:line="360" w:lineRule="auto"/>
-        <w:rPr>
-          <w:rFonts w:cs="Arial"/>
-          <w:sz w:val="28"/>
-          <w:szCs w:val="28"/>
-        </w:rPr>
-      </w:pPr>
-      <w:r>
-        <w:rPr>
-          <w:rFonts w:cs="Arial"/>
-          <w:sz w:val="28"/>
-          <w:szCs w:val="28"/>
-        </w:rPr>
-        <w:t>groupId: INT</w:t>
-      </w:r>
-    </w:p>
-    <w:p>
-      <w:pPr>
-        <w:pStyle w:val="Listaszerbekezds"/>
-        <w:numPr>
-          <w:ilvl w:val="1"/>
-          <w:numId w:val="2"/>
-        </w:numPr>
-        <w:spacing w:line="360" w:lineRule="auto"/>
-        <w:rPr>
-          <w:rFonts w:cs="Arial"/>
-          <w:sz w:val="28"/>
-          <w:szCs w:val="28"/>
-        </w:rPr>
-      </w:pPr>
-      <w:r>
-        <w:rPr>
-          <w:rFonts w:cs="Arial"/>
-          <w:sz w:val="28"/>
-          <w:szCs w:val="28"/>
-        </w:rPr>
-        <w:t>userId: INT</w:t>
+        <w:t>userId</w:t>
+      </w:r>
+      <w:proofErr w:type="spellEnd"/>
+      <w:r>
+        <w:rPr>
+          <w:rFonts w:cs="Arial"/>
+          <w:sz w:val="28"/>
+          <w:szCs w:val="28"/>
+        </w:rPr>
+        <w:t>: INT</w:t>
+      </w:r>
+      <w:r>
+        <w:rPr>
+          <w:rFonts w:cs="Arial"/>
+          <w:sz w:val="28"/>
+          <w:szCs w:val="28"/>
+        </w:rPr>
+        <w:t>(11)</w:t>
       </w:r>
     </w:p>
     <w:p>
@@ -2917,7 +3227,6 @@
               <w:spacing w:line="360" w:lineRule="auto"/>
             </w:pPr>
             <w:r>
-              <w:lastRenderedPageBreak/>
               <w:t>/users/logout</w:t>
             </w:r>
           </w:p>
@@ -2977,6 +3286,7 @@
               <w:spacing w:line="360" w:lineRule="auto"/>
             </w:pPr>
             <w:r>
+              <w:lastRenderedPageBreak/>
               <w:t>/</w:t>
             </w:r>
             <w:proofErr w:type="spellStart"/>
@@ -3607,7 +3917,6 @@
               <w:spacing w:line="360" w:lineRule="auto"/>
             </w:pPr>
             <w:r>
-              <w:lastRenderedPageBreak/>
               <w:t>/</w:t>
             </w:r>
             <w:proofErr w:type="spellStart"/>
@@ -3667,6 +3976,7 @@
               <w:t xml:space="preserve"> </w:t>
             </w:r>
             <w:r>
+              <w:lastRenderedPageBreak/>
               <w:t>táblából). Ezt a frontend használja a keresősáv feltöltéséhez. Publikus, vendég is használhatja.</w:t>
             </w:r>
           </w:p>
@@ -3681,6 +3991,7 @@
               <w:spacing w:line="360" w:lineRule="auto"/>
             </w:pPr>
             <w:r>
+              <w:lastRenderedPageBreak/>
               <w:t>200 – Játékok listája</w:t>
             </w:r>
           </w:p>
@@ -3775,7 +4086,6 @@
               <w:t>messages</w:t>
             </w:r>
             <w:proofErr w:type="spellEnd"/>
-            <w:proofErr w:type="gramStart"/>
             <w:r>
               <w:t>/:</w:t>
             </w:r>
@@ -3784,7 +4094,6 @@
               <w:t>clanId</w:t>
             </w:r>
             <w:proofErr w:type="spellEnd"/>
-            <w:proofErr w:type="gramEnd"/>
           </w:p>
         </w:tc>
         <w:tc>
@@ -3864,7 +4173,6 @@
               <w:t>messages</w:t>
             </w:r>
             <w:proofErr w:type="spellEnd"/>
-            <w:proofErr w:type="gramStart"/>
             <w:r>
               <w:t>/:</w:t>
             </w:r>
@@ -3873,7 +4181,6 @@
               <w:t>clanId</w:t>
             </w:r>
             <w:proofErr w:type="spellEnd"/>
-            <w:proofErr w:type="gramEnd"/>
           </w:p>
         </w:tc>
         <w:tc>

</xml_diff>

<commit_message>
A projekt terv javítása
A funkcióknál a "klán tag kirúgása" ki lett cserélve "Klán tag kizárása"-ra. Plusz az előző commitnál, amit csináltam, ott ki lett véve a users táblatervből a telefonszám, mert úgy beszéltük meg, hogy arra nincs szükségünk
</commit_message>
<xml_diff>
--- a/Projekt_Terv.docx
+++ b/Projekt_Terv.docx
@@ -13,7 +13,6 @@
           <w:szCs w:val="32"/>
         </w:rPr>
       </w:pPr>
-      <w:proofErr w:type="spellStart"/>
       <w:r>
         <w:rPr>
           <w:rFonts w:ascii="Times New Roman" w:hAnsi="Times New Roman" w:cs="Times New Roman"/>
@@ -22,18 +21,7 @@
           <w:sz w:val="32"/>
           <w:szCs w:val="32"/>
         </w:rPr>
-        <w:t>ClanVerse</w:t>
-      </w:r>
-      <w:proofErr w:type="spellEnd"/>
-      <w:r>
-        <w:rPr>
-          <w:rFonts w:ascii="Times New Roman" w:hAnsi="Times New Roman" w:cs="Times New Roman"/>
-          <w:b/>
-          <w:bCs/>
-          <w:sz w:val="32"/>
-          <w:szCs w:val="32"/>
-        </w:rPr>
-        <w:t xml:space="preserve"> – </w:t>
+        <w:t xml:space="preserve">ClanVerse – </w:t>
       </w:r>
       <w:r>
         <w:rPr>
@@ -319,14 +307,12 @@
         </w:rPr>
         <w:t xml:space="preserve"> </w:t>
       </w:r>
-      <w:proofErr w:type="spellStart"/>
       <w:r>
         <w:rPr>
           <w:rFonts w:cs="Arial"/>
         </w:rPr>
         <w:t>ClanVerse</w:t>
       </w:r>
-      <w:proofErr w:type="spellEnd"/>
     </w:p>
     <w:p>
       <w:pPr>
@@ -1064,59 +1050,17 @@
       <w:r>
         <w:t>Klán adatai: név, játék neve (listából), klán bio (magyarul leírás), klán létrehozója (</w:t>
       </w:r>
-      <w:proofErr w:type="spellStart"/>
-      <w:r>
-        <w:t>user</w:t>
-      </w:r>
-      <w:proofErr w:type="spellEnd"/>
-      <w:r>
-        <w:t xml:space="preserve"> </w:t>
-      </w:r>
-      <w:proofErr w:type="spellStart"/>
-      <w:r>
-        <w:t>id</w:t>
-      </w:r>
-      <w:proofErr w:type="spellEnd"/>
-      <w:r>
-        <w:t>)</w:t>
+      <w:r>
+        <w:t xml:space="preserve">user </w:t>
+      </w:r>
+      <w:r>
+        <w:t>id)</w:t>
       </w:r>
       <w:r>
         <w:t>,</w:t>
       </w:r>
       <w:r>
-        <w:t xml:space="preserve"> csoporttagok (</w:t>
-      </w:r>
-      <w:proofErr w:type="spellStart"/>
-      <w:r>
-        <w:t>json</w:t>
-      </w:r>
-      <w:proofErr w:type="spellEnd"/>
-      <w:r>
-        <w:t>{</w:t>
-      </w:r>
-      <w:proofErr w:type="spellStart"/>
-      <w:r>
-        <w:t>id</w:t>
-      </w:r>
-      <w:proofErr w:type="spellEnd"/>
-      <w:r>
-        <w:t xml:space="preserve">, </w:t>
-      </w:r>
-      <w:proofErr w:type="spellStart"/>
-      <w:r>
-        <w:t>join</w:t>
-      </w:r>
-      <w:proofErr w:type="spellEnd"/>
-      <w:r>
-        <w:t xml:space="preserve"> </w:t>
-      </w:r>
-      <w:proofErr w:type="spellStart"/>
-      <w:r>
-        <w:t>date</w:t>
-      </w:r>
-      <w:proofErr w:type="spellEnd"/>
-      <w:r>
-        <w:t>})</w:t>
+        <w:t xml:space="preserve"> csoporttagok (json{id, join date})</w:t>
       </w:r>
     </w:p>
     <w:p>
@@ -1134,7 +1078,10 @@
       </w:pPr>
       <w:r>
         <w:lastRenderedPageBreak/>
-        <w:t>Klán tag kirúgása</w:t>
+        <w:t xml:space="preserve">Klán tag </w:t>
+      </w:r>
+      <w:r>
+        <w:t>kizárása</w:t>
       </w:r>
     </w:p>
     <w:p>
@@ -1151,15 +1098,7 @@
         </w:rPr>
       </w:pPr>
       <w:r>
-        <w:t xml:space="preserve">Klán név, </w:t>
-      </w:r>
-      <w:proofErr w:type="spellStart"/>
-      <w:r>
-        <w:t>bio</w:t>
-      </w:r>
-      <w:proofErr w:type="spellEnd"/>
-      <w:r>
-        <w:t xml:space="preserve"> szerkesztése</w:t>
+        <w:t>Klán név, bio szerkesztése</w:t>
       </w:r>
     </w:p>
     <w:p>
@@ -1175,29 +1114,8 @@
         <w:t>H</w:t>
       </w:r>
       <w:r>
-        <w:t xml:space="preserve">a a </w:t>
-      </w:r>
-      <w:proofErr w:type="spellStart"/>
-      <w:r>
-        <w:t>leader</w:t>
-      </w:r>
-      <w:proofErr w:type="spellEnd"/>
-      <w:r>
-        <w:t xml:space="preserve"> kilép, akkor a </w:t>
-      </w:r>
-      <w:proofErr w:type="spellStart"/>
-      <w:r>
-        <w:t>legrégebbi</w:t>
-      </w:r>
-      <w:proofErr w:type="spellEnd"/>
-      <w:r>
-        <w:t xml:space="preserve"> tag lesz az új </w:t>
-      </w:r>
-      <w:proofErr w:type="spellStart"/>
-      <w:r>
-        <w:t>leader</w:t>
-      </w:r>
-      <w:proofErr w:type="spellEnd"/>
+        <w:t>a a leader kilép, akkor a legrégebbi tag lesz az új leader</w:t>
+      </w:r>
     </w:p>
     <w:p>
       <w:pPr>
@@ -1806,23 +1724,13 @@
           <w:szCs w:val="28"/>
         </w:rPr>
       </w:pPr>
-      <w:proofErr w:type="spellStart"/>
-      <w:r>
-        <w:rPr>
-          <w:rFonts w:cs="Arial"/>
-          <w:sz w:val="28"/>
-          <w:szCs w:val="28"/>
-        </w:rPr>
-        <w:t>id</w:t>
-      </w:r>
-      <w:proofErr w:type="spellEnd"/>
-      <w:r>
-        <w:rPr>
-          <w:rFonts w:cs="Arial"/>
-          <w:sz w:val="28"/>
-          <w:szCs w:val="28"/>
-        </w:rPr>
-        <w:t>: INT (</w:t>
+      <w:r>
+        <w:rPr>
+          <w:rFonts w:cs="Arial"/>
+          <w:sz w:val="28"/>
+          <w:szCs w:val="28"/>
+        </w:rPr>
+        <w:t>id: INT (</w:t>
       </w:r>
       <w:r>
         <w:rPr>
@@ -1855,23 +1763,13 @@
           <w:szCs w:val="28"/>
         </w:rPr>
       </w:pPr>
-      <w:proofErr w:type="spellStart"/>
-      <w:r>
-        <w:rPr>
-          <w:rFonts w:cs="Arial"/>
-          <w:sz w:val="28"/>
-          <w:szCs w:val="28"/>
-        </w:rPr>
-        <w:t>username</w:t>
-      </w:r>
-      <w:proofErr w:type="spellEnd"/>
-      <w:r>
-        <w:rPr>
-          <w:rFonts w:cs="Arial"/>
-          <w:sz w:val="28"/>
-          <w:szCs w:val="28"/>
-        </w:rPr>
-        <w:t>: VARCHAR(</w:t>
+      <w:r>
+        <w:rPr>
+          <w:rFonts w:cs="Arial"/>
+          <w:sz w:val="28"/>
+          <w:szCs w:val="28"/>
+        </w:rPr>
+        <w:t>username: VARCHAR(</w:t>
       </w:r>
       <w:r>
         <w:rPr>
@@ -1943,23 +1841,13 @@
           <w:szCs w:val="28"/>
         </w:rPr>
       </w:pPr>
-      <w:proofErr w:type="spellStart"/>
-      <w:r>
-        <w:rPr>
-          <w:rFonts w:cs="Arial"/>
-          <w:sz w:val="28"/>
-          <w:szCs w:val="28"/>
-        </w:rPr>
-        <w:t>password</w:t>
-      </w:r>
-      <w:proofErr w:type="spellEnd"/>
-      <w:r>
-        <w:rPr>
-          <w:rFonts w:cs="Arial"/>
-          <w:sz w:val="28"/>
-          <w:szCs w:val="28"/>
-        </w:rPr>
-        <w:t>: VARCHAR(</w:t>
+      <w:r>
+        <w:rPr>
+          <w:rFonts w:cs="Arial"/>
+          <w:sz w:val="28"/>
+          <w:szCs w:val="28"/>
+        </w:rPr>
+        <w:t>password: VARCHAR(</w:t>
       </w:r>
       <w:r>
         <w:rPr>
@@ -1992,23 +1880,13 @@
           <w:szCs w:val="28"/>
         </w:rPr>
       </w:pPr>
-      <w:proofErr w:type="spellStart"/>
-      <w:r>
-        <w:rPr>
-          <w:rFonts w:cs="Arial"/>
-          <w:sz w:val="28"/>
-          <w:szCs w:val="28"/>
-        </w:rPr>
-        <w:t>profilePicture</w:t>
-      </w:r>
-      <w:proofErr w:type="spellEnd"/>
-      <w:r>
-        <w:rPr>
-          <w:rFonts w:cs="Arial"/>
-          <w:sz w:val="28"/>
-          <w:szCs w:val="28"/>
-        </w:rPr>
-        <w:t>:</w:t>
+      <w:r>
+        <w:rPr>
+          <w:rFonts w:cs="Arial"/>
+          <w:sz w:val="28"/>
+          <w:szCs w:val="28"/>
+        </w:rPr>
+        <w:t>profilePicture:</w:t>
       </w:r>
       <w:r>
         <w:rPr>
@@ -2140,23 +2018,13 @@
           <w:szCs w:val="28"/>
         </w:rPr>
       </w:pPr>
-      <w:proofErr w:type="spellStart"/>
-      <w:r>
-        <w:rPr>
-          <w:rFonts w:cs="Arial"/>
-          <w:sz w:val="28"/>
-          <w:szCs w:val="28"/>
-        </w:rPr>
-        <w:t>id</w:t>
-      </w:r>
-      <w:proofErr w:type="spellEnd"/>
-      <w:r>
-        <w:rPr>
-          <w:rFonts w:cs="Arial"/>
-          <w:sz w:val="28"/>
-          <w:szCs w:val="28"/>
-        </w:rPr>
-        <w:t>: INT (</w:t>
+      <w:r>
+        <w:rPr>
+          <w:rFonts w:cs="Arial"/>
+          <w:sz w:val="28"/>
+          <w:szCs w:val="28"/>
+        </w:rPr>
+        <w:t>id: INT (</w:t>
       </w:r>
       <w:r>
         <w:rPr>
@@ -2189,23 +2057,13 @@
           <w:szCs w:val="28"/>
         </w:rPr>
       </w:pPr>
-      <w:proofErr w:type="spellStart"/>
-      <w:r>
-        <w:rPr>
-          <w:rFonts w:cs="Arial"/>
-          <w:sz w:val="28"/>
-          <w:szCs w:val="28"/>
-        </w:rPr>
-        <w:t>ownerid</w:t>
-      </w:r>
-      <w:proofErr w:type="spellEnd"/>
-      <w:r>
-        <w:rPr>
-          <w:rFonts w:cs="Arial"/>
-          <w:sz w:val="28"/>
-          <w:szCs w:val="28"/>
-        </w:rPr>
-        <w:t>: INT(11)</w:t>
+      <w:r>
+        <w:rPr>
+          <w:rFonts w:cs="Arial"/>
+          <w:sz w:val="28"/>
+          <w:szCs w:val="28"/>
+        </w:rPr>
+        <w:t>ownerid: INT(11)</w:t>
       </w:r>
     </w:p>
     <w:p>
@@ -2222,23 +2080,13 @@
           <w:szCs w:val="28"/>
         </w:rPr>
       </w:pPr>
-      <w:proofErr w:type="spellStart"/>
-      <w:r>
-        <w:rPr>
-          <w:rFonts w:cs="Arial"/>
-          <w:sz w:val="28"/>
-          <w:szCs w:val="28"/>
-        </w:rPr>
-        <w:t>name</w:t>
-      </w:r>
-      <w:proofErr w:type="spellEnd"/>
-      <w:r>
-        <w:rPr>
-          <w:rFonts w:cs="Arial"/>
-          <w:sz w:val="28"/>
-          <w:szCs w:val="28"/>
-        </w:rPr>
-        <w:t>: VARCHAR(</w:t>
+      <w:r>
+        <w:rPr>
+          <w:rFonts w:cs="Arial"/>
+          <w:sz w:val="28"/>
+          <w:szCs w:val="28"/>
+        </w:rPr>
+        <w:t>name: VARCHAR(</w:t>
       </w:r>
       <w:r>
         <w:rPr>
@@ -2310,23 +2158,13 @@
           <w:szCs w:val="28"/>
         </w:rPr>
       </w:pPr>
-      <w:proofErr w:type="spellStart"/>
-      <w:r>
-        <w:rPr>
-          <w:rFonts w:cs="Arial"/>
-          <w:sz w:val="28"/>
-          <w:szCs w:val="28"/>
-        </w:rPr>
-        <w:t>description</w:t>
-      </w:r>
-      <w:proofErr w:type="spellEnd"/>
-      <w:r>
-        <w:rPr>
-          <w:rFonts w:cs="Arial"/>
-          <w:sz w:val="28"/>
-          <w:szCs w:val="28"/>
-        </w:rPr>
-        <w:t>: VARCHAR(</w:t>
+      <w:r>
+        <w:rPr>
+          <w:rFonts w:cs="Arial"/>
+          <w:sz w:val="28"/>
+          <w:szCs w:val="28"/>
+        </w:rPr>
+        <w:t>description: VARCHAR(</w:t>
       </w:r>
       <w:r>
         <w:rPr>
@@ -2359,23 +2197,13 @@
           <w:szCs w:val="28"/>
         </w:rPr>
       </w:pPr>
-      <w:proofErr w:type="spellStart"/>
-      <w:r>
-        <w:rPr>
-          <w:rFonts w:cs="Arial"/>
-          <w:sz w:val="28"/>
-          <w:szCs w:val="28"/>
-        </w:rPr>
-        <w:t>clan_members</w:t>
-      </w:r>
-      <w:proofErr w:type="spellEnd"/>
-      <w:r>
-        <w:rPr>
-          <w:rFonts w:cs="Arial"/>
-          <w:sz w:val="28"/>
-          <w:szCs w:val="28"/>
-        </w:rPr>
-        <w:t xml:space="preserve"> tábla:</w:t>
+      <w:r>
+        <w:rPr>
+          <w:rFonts w:cs="Arial"/>
+          <w:sz w:val="28"/>
+          <w:szCs w:val="28"/>
+        </w:rPr>
+        <w:t>clan_members tábla:</w:t>
       </w:r>
     </w:p>
     <w:p>
@@ -2392,23 +2220,13 @@
           <w:szCs w:val="28"/>
         </w:rPr>
       </w:pPr>
-      <w:proofErr w:type="spellStart"/>
-      <w:r>
-        <w:rPr>
-          <w:rFonts w:cs="Arial"/>
-          <w:sz w:val="28"/>
-          <w:szCs w:val="28"/>
-        </w:rPr>
-        <w:t>id</w:t>
-      </w:r>
-      <w:proofErr w:type="spellEnd"/>
-      <w:r>
-        <w:rPr>
-          <w:rFonts w:cs="Arial"/>
-          <w:sz w:val="28"/>
-          <w:szCs w:val="28"/>
-        </w:rPr>
-        <w:t>: INT (</w:t>
+      <w:r>
+        <w:rPr>
+          <w:rFonts w:cs="Arial"/>
+          <w:sz w:val="28"/>
+          <w:szCs w:val="28"/>
+        </w:rPr>
+        <w:t>id: INT (</w:t>
       </w:r>
       <w:r>
         <w:rPr>
@@ -2441,23 +2259,13 @@
           <w:szCs w:val="28"/>
         </w:rPr>
       </w:pPr>
-      <w:proofErr w:type="spellStart"/>
-      <w:r>
-        <w:rPr>
-          <w:rFonts w:cs="Arial"/>
-          <w:sz w:val="28"/>
-          <w:szCs w:val="28"/>
-        </w:rPr>
-        <w:t>clanId</w:t>
-      </w:r>
-      <w:proofErr w:type="spellEnd"/>
-      <w:r>
-        <w:rPr>
-          <w:rFonts w:cs="Arial"/>
-          <w:sz w:val="28"/>
-          <w:szCs w:val="28"/>
-        </w:rPr>
-        <w:t>: INT(11)</w:t>
+      <w:r>
+        <w:rPr>
+          <w:rFonts w:cs="Arial"/>
+          <w:sz w:val="28"/>
+          <w:szCs w:val="28"/>
+        </w:rPr>
+        <w:t>clanId: INT(11)</w:t>
       </w:r>
     </w:p>
     <w:p>
@@ -2474,7 +2282,6 @@
           <w:szCs w:val="28"/>
         </w:rPr>
       </w:pPr>
-      <w:proofErr w:type="spellStart"/>
       <w:r>
         <w:rPr>
           <w:rFonts w:cs="Arial"/>
@@ -2497,34 +2304,7 @@
           <w:sz w:val="28"/>
           <w:szCs w:val="28"/>
         </w:rPr>
-        <w:t>embers</w:t>
-      </w:r>
-      <w:proofErr w:type="spellEnd"/>
-      <w:r>
-        <w:rPr>
-          <w:rFonts w:cs="Arial"/>
-          <w:sz w:val="28"/>
-          <w:szCs w:val="28"/>
-        </w:rPr>
-        <w:t>: VARCHAR (</w:t>
-      </w:r>
-      <w:proofErr w:type="spellStart"/>
-      <w:r>
-        <w:rPr>
-          <w:rFonts w:cs="Arial"/>
-          <w:sz w:val="28"/>
-          <w:szCs w:val="28"/>
-        </w:rPr>
-        <w:t>unsigned</w:t>
-      </w:r>
-      <w:proofErr w:type="spellEnd"/>
-      <w:r>
-        <w:rPr>
-          <w:rFonts w:cs="Arial"/>
-          <w:sz w:val="28"/>
-          <w:szCs w:val="28"/>
-        </w:rPr>
-        <w:t>)</w:t>
+        <w:t>embers: VARCHAR (unsigned)</w:t>
       </w:r>
       <w:r>
         <w:rPr>
@@ -2558,23 +2338,13 @@
           <w:szCs w:val="28"/>
         </w:rPr>
       </w:pPr>
-      <w:proofErr w:type="spellStart"/>
-      <w:r>
-        <w:rPr>
-          <w:rFonts w:cs="Arial"/>
-          <w:sz w:val="28"/>
-          <w:szCs w:val="28"/>
-        </w:rPr>
-        <w:t>messages</w:t>
-      </w:r>
-      <w:proofErr w:type="spellEnd"/>
-      <w:r>
-        <w:rPr>
-          <w:rFonts w:cs="Arial"/>
-          <w:sz w:val="28"/>
-          <w:szCs w:val="28"/>
-        </w:rPr>
-        <w:t xml:space="preserve"> </w:t>
+      <w:r>
+        <w:rPr>
+          <w:rFonts w:cs="Arial"/>
+          <w:sz w:val="28"/>
+          <w:szCs w:val="28"/>
+        </w:rPr>
+        <w:t xml:space="preserve">messages </w:t>
       </w:r>
       <w:r>
         <w:rPr>
@@ -2599,23 +2369,13 @@
           <w:szCs w:val="28"/>
         </w:rPr>
       </w:pPr>
-      <w:proofErr w:type="spellStart"/>
-      <w:r>
-        <w:rPr>
-          <w:rFonts w:cs="Arial"/>
-          <w:sz w:val="28"/>
-          <w:szCs w:val="28"/>
-        </w:rPr>
-        <w:t>id</w:t>
-      </w:r>
-      <w:proofErr w:type="spellEnd"/>
-      <w:r>
-        <w:rPr>
-          <w:rFonts w:cs="Arial"/>
-          <w:sz w:val="28"/>
-          <w:szCs w:val="28"/>
-        </w:rPr>
-        <w:t>: INT (</w:t>
+      <w:r>
+        <w:rPr>
+          <w:rFonts w:cs="Arial"/>
+          <w:sz w:val="28"/>
+          <w:szCs w:val="28"/>
+        </w:rPr>
+        <w:t>id: INT (</w:t>
       </w:r>
       <w:r>
         <w:rPr>
@@ -2648,7 +2408,6 @@
           <w:szCs w:val="28"/>
         </w:rPr>
       </w:pPr>
-      <w:proofErr w:type="spellStart"/>
       <w:r>
         <w:rPr>
           <w:rFonts w:cs="Arial"/>
@@ -2657,7 +2416,6 @@
         </w:rPr>
         <w:t>clanId</w:t>
       </w:r>
-      <w:proofErr w:type="spellEnd"/>
       <w:r>
         <w:rPr>
           <w:rFonts w:cs="Arial"/>
@@ -2689,7 +2447,6 @@
           <w:szCs w:val="28"/>
         </w:rPr>
       </w:pPr>
-      <w:proofErr w:type="spellStart"/>
       <w:r>
         <w:rPr>
           <w:rFonts w:cs="Arial"/>
@@ -2697,16 +2454,7 @@
           <w:szCs w:val="28"/>
         </w:rPr>
         <w:lastRenderedPageBreak/>
-        <w:t>userId</w:t>
-      </w:r>
-      <w:proofErr w:type="spellEnd"/>
-      <w:r>
-        <w:rPr>
-          <w:rFonts w:cs="Arial"/>
-          <w:sz w:val="28"/>
-          <w:szCs w:val="28"/>
-        </w:rPr>
-        <w:t>: INT</w:t>
+        <w:t>userId: INT</w:t>
       </w:r>
       <w:r>
         <w:rPr>
@@ -2960,13 +2708,8 @@
               <w:spacing w:line="360" w:lineRule="auto"/>
             </w:pPr>
             <w:r>
-              <w:t>/</w:t>
-            </w:r>
-            <w:proofErr w:type="spellStart"/>
-            <w:r>
-              <w:t>users</w:t>
-            </w:r>
-            <w:proofErr w:type="spellEnd"/>
+              <w:t>/users</w:t>
+            </w:r>
           </w:p>
         </w:tc>
         <w:tc>
@@ -3187,15 +2930,7 @@
               <w:spacing w:line="360" w:lineRule="auto"/>
             </w:pPr>
             <w:r>
-              <w:t xml:space="preserve">200 – Bejelentkezés Sikeres (JWT </w:t>
-            </w:r>
-            <w:proofErr w:type="spellStart"/>
-            <w:r>
-              <w:t>token</w:t>
-            </w:r>
-            <w:proofErr w:type="spellEnd"/>
-            <w:r>
-              <w:t xml:space="preserve"> visszaadása)</w:t>
+              <w:t>200 – Bejelentkezés Sikeres (JWT token visszaadása)</w:t>
             </w:r>
           </w:p>
           <w:p>
@@ -3287,13 +3022,8 @@
             </w:pPr>
             <w:r>
               <w:lastRenderedPageBreak/>
-              <w:t>/</w:t>
-            </w:r>
-            <w:proofErr w:type="spellStart"/>
-            <w:r>
-              <w:t>clans</w:t>
-            </w:r>
-            <w:proofErr w:type="spellEnd"/>
+              <w:t>/clans</w:t>
+            </w:r>
           </w:p>
         </w:tc>
         <w:tc>
@@ -3439,21 +3169,8 @@
               <w:spacing w:line="360" w:lineRule="auto"/>
             </w:pPr>
             <w:r>
-              <w:t>/</w:t>
-            </w:r>
-            <w:proofErr w:type="spellStart"/>
-            <w:r>
-              <w:t>clans</w:t>
-            </w:r>
-            <w:proofErr w:type="spellEnd"/>
-            <w:r>
-              <w:t>/:</w:t>
-            </w:r>
-            <w:proofErr w:type="spellStart"/>
-            <w:r>
-              <w:t>id</w:t>
-            </w:r>
-            <w:proofErr w:type="spellEnd"/>
+              <w:t>/clans/:id</w:t>
+            </w:r>
           </w:p>
         </w:tc>
         <w:tc>
@@ -3552,15 +3269,7 @@
               <w:spacing w:line="360" w:lineRule="auto"/>
             </w:pPr>
             <w:r>
-              <w:t xml:space="preserve">Klán adatainak módosítása (csak klán vezetők, vagy </w:t>
-            </w:r>
-            <w:proofErr w:type="spellStart"/>
-            <w:r>
-              <w:t>admin</w:t>
-            </w:r>
-            <w:proofErr w:type="spellEnd"/>
-            <w:r>
-              <w:t>)</w:t>
+              <w:t>Klán adatainak módosítása (csak klán vezetők, vagy admin)</w:t>
             </w:r>
           </w:p>
         </w:tc>
@@ -3643,15 +3352,7 @@
               <w:spacing w:line="360" w:lineRule="auto"/>
             </w:pPr>
             <w:r>
-              <w:t xml:space="preserve">Klán törlése (csak </w:t>
-            </w:r>
-            <w:proofErr w:type="spellStart"/>
-            <w:r>
-              <w:t>admin</w:t>
-            </w:r>
-            <w:proofErr w:type="spellEnd"/>
-            <w:r>
-              <w:t>)</w:t>
+              <w:t>Klán törlése (csak admin)</w:t>
             </w:r>
           </w:p>
         </w:tc>
@@ -3705,29 +3406,8 @@
               <w:spacing w:line="360" w:lineRule="auto"/>
             </w:pPr>
             <w:r>
-              <w:t>/</w:t>
-            </w:r>
-            <w:proofErr w:type="spellStart"/>
-            <w:r>
-              <w:t>clans</w:t>
-            </w:r>
-            <w:proofErr w:type="spellEnd"/>
-            <w:r>
-              <w:t>/:</w:t>
-            </w:r>
-            <w:proofErr w:type="spellStart"/>
-            <w:r>
-              <w:t>id</w:t>
-            </w:r>
-            <w:proofErr w:type="spellEnd"/>
-            <w:r>
-              <w:t>/</w:t>
-            </w:r>
-            <w:proofErr w:type="spellStart"/>
-            <w:r>
-              <w:t>join</w:t>
-            </w:r>
-            <w:proofErr w:type="spellEnd"/>
+              <w:t>/clans/:id/join</w:t>
+            </w:r>
           </w:p>
         </w:tc>
         <w:tc>
@@ -3808,29 +3488,8 @@
               <w:spacing w:line="360" w:lineRule="auto"/>
             </w:pPr>
             <w:r>
-              <w:t>/</w:t>
-            </w:r>
-            <w:proofErr w:type="spellStart"/>
-            <w:r>
-              <w:t>clans</w:t>
-            </w:r>
-            <w:proofErr w:type="spellEnd"/>
-            <w:r>
-              <w:t>/:</w:t>
-            </w:r>
-            <w:proofErr w:type="spellStart"/>
-            <w:r>
-              <w:t>id</w:t>
-            </w:r>
-            <w:proofErr w:type="spellEnd"/>
-            <w:r>
-              <w:t>/</w:t>
-            </w:r>
-            <w:proofErr w:type="spellStart"/>
-            <w:r>
-              <w:t>leave</w:t>
-            </w:r>
-            <w:proofErr w:type="spellEnd"/>
+              <w:t>/clans/:id/leave</w:t>
+            </w:r>
           </w:p>
         </w:tc>
         <w:tc>
@@ -3917,13 +3576,8 @@
               <w:spacing w:line="360" w:lineRule="auto"/>
             </w:pPr>
             <w:r>
-              <w:t>/</w:t>
-            </w:r>
-            <w:proofErr w:type="spellStart"/>
-            <w:r>
-              <w:t>games</w:t>
-            </w:r>
-            <w:proofErr w:type="spellEnd"/>
+              <w:t>/games</w:t>
+            </w:r>
           </w:p>
         </w:tc>
         <w:tc>
@@ -3961,19 +3615,11 @@
             <w:r>
               <w:t xml:space="preserve"> értékek a </w:t>
             </w:r>
-            <w:proofErr w:type="spellStart"/>
             <w:r>
               <w:rPr>
                 <w:highlight w:val="yellow"/>
               </w:rPr>
-              <w:t>clans</w:t>
-            </w:r>
-            <w:proofErr w:type="spellEnd"/>
-            <w:r>
-              <w:rPr>
-                <w:highlight w:val="yellow"/>
-              </w:rPr>
-              <w:t xml:space="preserve"> </w:t>
+              <w:t xml:space="preserve">clans </w:t>
             </w:r>
             <w:r>
               <w:lastRenderedPageBreak/>
@@ -4016,15 +3662,7 @@
               <w:spacing w:line="360" w:lineRule="auto"/>
             </w:pPr>
             <w:r>
-              <w:t>/</w:t>
-            </w:r>
-            <w:proofErr w:type="spellStart"/>
-            <w:r>
-              <w:t>clans?game</w:t>
-            </w:r>
-            <w:proofErr w:type="spellEnd"/>
-            <w:r>
-              <w:t>=…</w:t>
+              <w:t>/clans?game=…</w:t>
             </w:r>
           </w:p>
         </w:tc>
@@ -4079,21 +3717,8 @@
               <w:spacing w:line="360" w:lineRule="auto"/>
             </w:pPr>
             <w:r>
-              <w:t>/</w:t>
-            </w:r>
-            <w:proofErr w:type="spellStart"/>
-            <w:r>
-              <w:t>messages</w:t>
-            </w:r>
-            <w:proofErr w:type="spellEnd"/>
-            <w:r>
-              <w:t>/:</w:t>
-            </w:r>
-            <w:proofErr w:type="spellStart"/>
-            <w:r>
-              <w:t>clanId</w:t>
-            </w:r>
-            <w:proofErr w:type="spellEnd"/>
+              <w:t>/messages/:clanId</w:t>
+            </w:r>
           </w:p>
         </w:tc>
         <w:tc>
@@ -4166,21 +3791,8 @@
               <w:spacing w:line="360" w:lineRule="auto"/>
             </w:pPr>
             <w:r>
-              <w:t>/</w:t>
-            </w:r>
-            <w:proofErr w:type="spellStart"/>
-            <w:r>
-              <w:t>messages</w:t>
-            </w:r>
-            <w:proofErr w:type="spellEnd"/>
-            <w:r>
-              <w:t>/:</w:t>
-            </w:r>
-            <w:proofErr w:type="spellStart"/>
-            <w:r>
-              <w:t>clanId</w:t>
-            </w:r>
-            <w:proofErr w:type="spellEnd"/>
+              <w:t>/messages/:clanId</w:t>
+            </w:r>
           </w:p>
         </w:tc>
         <w:tc>

</xml_diff>

<commit_message>
A regisztrációs végpont működik, adatbázisban tárolja az adatokat!
A loginnal még vannak gondok, ahhoz nem töltöm fel a fájlokat még.
</commit_message>
<xml_diff>
--- a/Projekt_Terv.docx
+++ b/Projekt_Terv.docx
@@ -2888,7 +2888,10 @@
               <w:spacing w:line="360" w:lineRule="auto"/>
             </w:pPr>
             <w:r>
-              <w:t>/users/login</w:t>
+              <w:t>/users/</w:t>
+            </w:r>
+            <w:r>
+              <w:t>register</w:t>
             </w:r>
           </w:p>
         </w:tc>
@@ -2916,7 +2919,13 @@
               <w:spacing w:line="360" w:lineRule="auto"/>
             </w:pPr>
             <w:r>
-              <w:t>Felhasználó bejelentkezésének kezelése</w:t>
+              <w:t xml:space="preserve">Felhasználó </w:t>
+            </w:r>
+            <w:r>
+              <w:t>regisztrációjának</w:t>
+            </w:r>
+            <w:r>
+              <w:t xml:space="preserve"> kezelése</w:t>
             </w:r>
           </w:p>
         </w:tc>
@@ -2930,15 +2939,36 @@
               <w:spacing w:line="360" w:lineRule="auto"/>
             </w:pPr>
             <w:r>
-              <w:t>200 – Bejelentkezés Sikeres (JWT token visszaadása)</w:t>
-            </w:r>
-          </w:p>
-          <w:p>
-            <w:pPr>
-              <w:spacing w:line="360" w:lineRule="auto"/>
-            </w:pPr>
-            <w:r>
-              <w:t>401 – Hibás email vagy jelszó</w:t>
+              <w:t xml:space="preserve">200 – </w:t>
+            </w:r>
+            <w:r>
+              <w:t>Regisztráció</w:t>
+            </w:r>
+            <w:r>
+              <w:t xml:space="preserve"> </w:t>
+            </w:r>
+            <w:r>
+              <w:t>s</w:t>
+            </w:r>
+            <w:r>
+              <w:t xml:space="preserve">ikeres </w:t>
+            </w:r>
+          </w:p>
+          <w:p>
+            <w:pPr>
+              <w:spacing w:line="360" w:lineRule="auto"/>
+            </w:pPr>
+            <w:r>
+              <w:t>40</w:t>
+            </w:r>
+            <w:r>
+              <w:t>9</w:t>
+            </w:r>
+            <w:r>
+              <w:t xml:space="preserve"> –</w:t>
+            </w:r>
+            <w:r>
+              <w:t xml:space="preserve"> Ezzel az emaillel már van fiók</w:t>
             </w:r>
           </w:p>
           <w:p>
@@ -2962,7 +2992,7 @@
               <w:spacing w:line="360" w:lineRule="auto"/>
             </w:pPr>
             <w:r>
-              <w:t>/users/logout</w:t>
+              <w:t>/users/login</w:t>
             </w:r>
           </w:p>
         </w:tc>
@@ -2990,7 +3020,7 @@
               <w:spacing w:line="360" w:lineRule="auto"/>
             </w:pPr>
             <w:r>
-              <w:t>Felhasználó kijelentkezésének kezelése</w:t>
+              <w:t>Felhasználó bejelentkezésének kezelése</w:t>
             </w:r>
           </w:p>
         </w:tc>
@@ -3004,7 +3034,23 @@
               <w:spacing w:line="360" w:lineRule="auto"/>
             </w:pPr>
             <w:r>
-              <w:t>200 – Sikeres kijelentkezés</w:t>
+              <w:t>200 – Bejelentkezés Sikeres (JWT token visszaadása)</w:t>
+            </w:r>
+          </w:p>
+          <w:p>
+            <w:pPr>
+              <w:spacing w:line="360" w:lineRule="auto"/>
+            </w:pPr>
+            <w:r>
+              <w:t>401 – Hibás email vagy jelszó</w:t>
+            </w:r>
+          </w:p>
+          <w:p>
+            <w:pPr>
+              <w:spacing w:line="360" w:lineRule="auto"/>
+            </w:pPr>
+            <w:r>
+              <w:t>500 – Adatbázis hiba</w:t>
             </w:r>
           </w:p>
         </w:tc>
@@ -3013,6 +3059,65 @@
         <w:tc>
           <w:tcPr>
             <w:tcW w:w="2410" w:type="dxa"/>
+            <w:vAlign w:val="center"/>
+          </w:tcPr>
+          <w:p>
+            <w:pPr>
+              <w:spacing w:line="360" w:lineRule="auto"/>
+            </w:pPr>
+            <w:r>
+              <w:lastRenderedPageBreak/>
+              <w:t>/users/logout</w:t>
+            </w:r>
+          </w:p>
+        </w:tc>
+        <w:tc>
+          <w:tcPr>
+            <w:tcW w:w="1418" w:type="dxa"/>
+            <w:vAlign w:val="center"/>
+          </w:tcPr>
+          <w:p>
+            <w:pPr>
+              <w:spacing w:line="360" w:lineRule="auto"/>
+            </w:pPr>
+            <w:r>
+              <w:t>POST</w:t>
+            </w:r>
+          </w:p>
+        </w:tc>
+        <w:tc>
+          <w:tcPr>
+            <w:tcW w:w="3640" w:type="dxa"/>
+            <w:vAlign w:val="center"/>
+          </w:tcPr>
+          <w:p>
+            <w:pPr>
+              <w:spacing w:line="360" w:lineRule="auto"/>
+            </w:pPr>
+            <w:r>
+              <w:t>Felhasználó kijelentkezésének kezelése</w:t>
+            </w:r>
+          </w:p>
+        </w:tc>
+        <w:tc>
+          <w:tcPr>
+            <w:tcW w:w="3022" w:type="dxa"/>
+            <w:vAlign w:val="center"/>
+          </w:tcPr>
+          <w:p>
+            <w:pPr>
+              <w:spacing w:line="360" w:lineRule="auto"/>
+            </w:pPr>
+            <w:r>
+              <w:t>200 – Sikeres kijelentkezés</w:t>
+            </w:r>
+          </w:p>
+        </w:tc>
+      </w:tr>
+      <w:tr>
+        <w:tc>
+          <w:tcPr>
+            <w:tcW w:w="2410" w:type="dxa"/>
             <w:vMerge w:val="restart"/>
             <w:vAlign w:val="center"/>
           </w:tcPr>
@@ -3021,7 +3126,6 @@
               <w:spacing w:line="360" w:lineRule="auto"/>
             </w:pPr>
             <w:r>
-              <w:lastRenderedPageBreak/>
               <w:t>/clans</w:t>
             </w:r>
           </w:p>
@@ -3576,6 +3680,7 @@
               <w:spacing w:line="360" w:lineRule="auto"/>
             </w:pPr>
             <w:r>
+              <w:lastRenderedPageBreak/>
               <w:t>/games</w:t>
             </w:r>
           </w:p>
@@ -3622,7 +3727,6 @@
               <w:t xml:space="preserve">clans </w:t>
             </w:r>
             <w:r>
-              <w:lastRenderedPageBreak/>
               <w:t>táblából). Ezt a frontend használja a keresősáv feltöltéséhez. Publikus, vendég is használhatja.</w:t>
             </w:r>
           </w:p>
@@ -3637,7 +3741,6 @@
               <w:spacing w:line="360" w:lineRule="auto"/>
             </w:pPr>
             <w:r>
-              <w:lastRenderedPageBreak/>
               <w:t>200 – Játékok listája</w:t>
             </w:r>
           </w:p>

</xml_diff>